<commit_message>
::: Edited Framework Documentation
Added and Edited some few description to the Frameworks Documentation
</commit_message>
<xml_diff>
--- a/framework_folder_structure.docx
+++ b/framework_folder_structure.docx
@@ -1,21 +1,791 @@
 
 <file path=word/document.xml><?xml version="1.0" encoding="utf-8"?>
-<w:document xmlns:wpc="http://schemas.microsoft.com/office/word/2010/wordprocessingCanvas" xmlns:cx="http://schemas.microsoft.com/office/drawing/2014/chartex" xmlns:cx1="http://schemas.microsoft.com/office/drawing/2015/9/8/chartex" xmlns:cx2="http://schemas.microsoft.com/office/drawing/2015/10/21/chartex" xmlns:mc="http://schemas.openxmlformats.org/markup-compatibility/2006" xmlns:o="urn:schemas-microsoft-com:office:office" xmlns:r="http://schemas.openxmlformats.org/officeDocument/2006/relationships" xmlns:m="http://schemas.openxmlformats.org/officeDocument/2006/math" xmlns:v="urn:schemas-microsoft-com:vml" xmlns:wp14="http://schemas.microsoft.com/office/word/2010/wordprocessingDrawing" xmlns:wp="http://schemas.openxmlformats.org/drawingml/2006/wordprocessingDrawing" xmlns:w10="urn:schemas-microsoft-com:office:word" xmlns:w="http://schemas.openxmlformats.org/wordprocessingml/2006/main" xmlns:w14="http://schemas.microsoft.com/office/word/2010/wordml" xmlns:w15="http://schemas.microsoft.com/office/word/2012/wordml" xmlns:w16se="http://schemas.microsoft.com/office/word/2015/wordml/symex" xmlns:wpg="http://schemas.microsoft.com/office/word/2010/wordprocessingGroup" xmlns:wpi="http://schemas.microsoft.com/office/word/2010/wordprocessingInk" xmlns:wne="http://schemas.microsoft.com/office/word/2006/wordml" xmlns:wps="http://schemas.microsoft.com/office/word/2010/wordprocessingShape" mc:Ignorable="w14 w15 w16se wp14">
+<w:document xmlns:wpc="http://schemas.microsoft.com/office/word/2010/wordprocessingCanvas" xmlns:cx="http://schemas.microsoft.com/office/drawing/2014/chartex" xmlns:cx1="http://schemas.microsoft.com/office/drawing/2015/9/8/chartex" xmlns:cx2="http://schemas.microsoft.com/office/drawing/2015/10/21/chartex" xmlns:cx3="http://schemas.microsoft.com/office/drawing/2016/5/9/chartex" xmlns:cx4="http://schemas.microsoft.com/office/drawing/2016/5/10/chartex" xmlns:cx5="http://schemas.microsoft.com/office/drawing/2016/5/11/chartex" xmlns:cx6="http://schemas.microsoft.com/office/drawing/2016/5/12/chartex" xmlns:cx7="http://schemas.microsoft.com/office/drawing/2016/5/13/chartex" xmlns:cx8="http://schemas.microsoft.com/office/drawing/2016/5/14/chartex" xmlns:mc="http://schemas.openxmlformats.org/markup-compatibility/2006" xmlns:aink="http://schemas.microsoft.com/office/drawing/2016/ink" xmlns:am3d="http://schemas.microsoft.com/office/drawing/2017/model3d" xmlns:o="urn:schemas-microsoft-com:office:office" xmlns:r="http://schemas.openxmlformats.org/officeDocument/2006/relationships" xmlns:m="http://schemas.openxmlformats.org/officeDocument/2006/math" xmlns:v="urn:schemas-microsoft-com:vml" xmlns:wp14="http://schemas.microsoft.com/office/word/2010/wordprocessingDrawing" xmlns:wp="http://schemas.openxmlformats.org/drawingml/2006/wordprocessingDrawing" xmlns:w10="urn:schemas-microsoft-com:office:word" xmlns:w="http://schemas.openxmlformats.org/wordprocessingml/2006/main" xmlns:w14="http://schemas.microsoft.com/office/word/2010/wordml" xmlns:w15="http://schemas.microsoft.com/office/word/2012/wordml" xmlns:w16cid="http://schemas.microsoft.com/office/word/2016/wordml/cid" xmlns:w16se="http://schemas.microsoft.com/office/word/2015/wordml/symex" xmlns:wpg="http://schemas.microsoft.com/office/word/2010/wordprocessingGroup" xmlns:wpi="http://schemas.microsoft.com/office/word/2010/wordprocessingInk" xmlns:wne="http://schemas.microsoft.com/office/word/2006/wordml" xmlns:wps="http://schemas.microsoft.com/office/word/2010/wordprocessingShape" mc:Ignorable="w14 w15 w16se w16cid wp14">
   <w:body>
     <w:p>
       <w:pPr>
+        <w:spacing w:after="0" w:line="240" w:lineRule="auto"/>
+        <w:rPr>
+          <w:rFonts w:ascii="Times New Roman" w:eastAsia="Times New Roman" w:hAnsi="Times New Roman" w:cs="Times New Roman"/>
+          <w:sz w:val="24"/>
+          <w:szCs w:val="24"/>
+          <w:lang w:val="en-US"/>
+        </w:rPr>
+      </w:pPr>
+      <w:r>
+        <w:rPr>
+          <w:rFonts w:ascii="Calibri" w:eastAsia="Times New Roman" w:hAnsi="Calibri" w:cs="Calibri"/>
+          <w:b/>
+          <w:bCs/>
+          <w:color w:val="000000"/>
+          <w:sz w:val="32"/>
+          <w:szCs w:val="32"/>
+          <w:lang w:val="en-US"/>
+        </w:rPr>
+        <w:t>Revision History</w:t>
+      </w:r>
+    </w:p>
+    <w:p>
+      <w:pPr>
+        <w:spacing w:after="0" w:line="240" w:lineRule="auto"/>
+        <w:rPr>
+          <w:rFonts w:ascii="Times New Roman" w:eastAsia="Times New Roman" w:hAnsi="Times New Roman" w:cs="Times New Roman"/>
+          <w:sz w:val="24"/>
+          <w:szCs w:val="24"/>
+          <w:lang w:val="en-US"/>
+        </w:rPr>
+      </w:pPr>
+    </w:p>
+    <w:tbl>
+      <w:tblPr>
+        <w:tblW w:w="0" w:type="auto"/>
+        <w:tblCellMar>
+          <w:top w:w="15" w:type="dxa"/>
+          <w:left w:w="15" w:type="dxa"/>
+          <w:bottom w:w="15" w:type="dxa"/>
+          <w:right w:w="15" w:type="dxa"/>
+        </w:tblCellMar>
+        <w:tblLook w:val="04A0" w:firstRow="1" w:lastRow="0" w:firstColumn="1" w:lastColumn="0" w:noHBand="0" w:noVBand="1"/>
+      </w:tblPr>
+      <w:tblGrid>
+        <w:gridCol w:w="1118"/>
+        <w:gridCol w:w="1389"/>
+        <w:gridCol w:w="1734"/>
+        <w:gridCol w:w="4802"/>
+      </w:tblGrid>
+      <w:tr>
+        <w:tc>
+          <w:tcPr>
+            <w:tcW w:w="0" w:type="auto"/>
+            <w:tcBorders>
+              <w:top w:val="single" w:sz="4" w:space="0" w:color="000000"/>
+              <w:left w:val="single" w:sz="4" w:space="0" w:color="000000"/>
+              <w:bottom w:val="single" w:sz="4" w:space="0" w:color="000000"/>
+              <w:right w:val="single" w:sz="4" w:space="0" w:color="000000"/>
+            </w:tcBorders>
+            <w:shd w:val="clear" w:color="auto" w:fill="E6E6E6"/>
+            <w:tcMar>
+              <w:top w:w="0" w:type="dxa"/>
+              <w:left w:w="115" w:type="dxa"/>
+              <w:bottom w:w="0" w:type="dxa"/>
+              <w:right w:w="115" w:type="dxa"/>
+            </w:tcMar>
+            <w:vAlign w:val="center"/>
+            <w:hideMark/>
+          </w:tcPr>
+          <w:p>
+            <w:pPr>
+              <w:spacing w:after="200" w:line="240" w:lineRule="auto"/>
+              <w:jc w:val="center"/>
+              <w:rPr>
+                <w:rFonts w:ascii="Times New Roman" w:eastAsia="Times New Roman" w:hAnsi="Times New Roman" w:cs="Times New Roman"/>
+                <w:sz w:val="24"/>
+                <w:szCs w:val="24"/>
+                <w:lang w:val="en-US"/>
+              </w:rPr>
+            </w:pPr>
+            <w:r>
+              <w:rPr>
+                <w:rFonts w:ascii="Calibri" w:eastAsia="Times New Roman" w:hAnsi="Calibri" w:cs="Calibri"/>
+                <w:b/>
+                <w:bCs/>
+                <w:color w:val="000000"/>
+                <w:sz w:val="28"/>
+                <w:szCs w:val="28"/>
+                <w:lang w:val="en-US"/>
+              </w:rPr>
+              <w:t>Version</w:t>
+            </w:r>
+          </w:p>
+        </w:tc>
+        <w:tc>
+          <w:tcPr>
+            <w:tcW w:w="0" w:type="auto"/>
+            <w:tcBorders>
+              <w:top w:val="single" w:sz="4" w:space="0" w:color="000000"/>
+              <w:left w:val="single" w:sz="4" w:space="0" w:color="000000"/>
+              <w:bottom w:val="single" w:sz="4" w:space="0" w:color="000000"/>
+              <w:right w:val="single" w:sz="4" w:space="0" w:color="000000"/>
+            </w:tcBorders>
+            <w:shd w:val="clear" w:color="auto" w:fill="E6E6E6"/>
+            <w:tcMar>
+              <w:top w:w="0" w:type="dxa"/>
+              <w:left w:w="115" w:type="dxa"/>
+              <w:bottom w:w="0" w:type="dxa"/>
+              <w:right w:w="115" w:type="dxa"/>
+            </w:tcMar>
+            <w:vAlign w:val="center"/>
+            <w:hideMark/>
+          </w:tcPr>
+          <w:p>
+            <w:pPr>
+              <w:spacing w:after="200" w:line="240" w:lineRule="auto"/>
+              <w:jc w:val="center"/>
+              <w:rPr>
+                <w:rFonts w:ascii="Times New Roman" w:eastAsia="Times New Roman" w:hAnsi="Times New Roman" w:cs="Times New Roman"/>
+                <w:sz w:val="24"/>
+                <w:szCs w:val="24"/>
+                <w:lang w:val="en-US"/>
+              </w:rPr>
+            </w:pPr>
+            <w:r>
+              <w:rPr>
+                <w:rFonts w:ascii="Calibri" w:eastAsia="Times New Roman" w:hAnsi="Calibri" w:cs="Calibri"/>
+                <w:b/>
+                <w:bCs/>
+                <w:color w:val="000000"/>
+                <w:sz w:val="28"/>
+                <w:szCs w:val="28"/>
+                <w:lang w:val="en-US"/>
+              </w:rPr>
+              <w:t>Date</w:t>
+            </w:r>
+          </w:p>
+        </w:tc>
+        <w:tc>
+          <w:tcPr>
+            <w:tcW w:w="0" w:type="auto"/>
+            <w:tcBorders>
+              <w:top w:val="single" w:sz="4" w:space="0" w:color="000000"/>
+              <w:left w:val="single" w:sz="4" w:space="0" w:color="000000"/>
+              <w:bottom w:val="single" w:sz="4" w:space="0" w:color="000000"/>
+              <w:right w:val="single" w:sz="4" w:space="0" w:color="000000"/>
+            </w:tcBorders>
+            <w:shd w:val="clear" w:color="auto" w:fill="E6E6E6"/>
+            <w:tcMar>
+              <w:top w:w="0" w:type="dxa"/>
+              <w:left w:w="115" w:type="dxa"/>
+              <w:bottom w:w="0" w:type="dxa"/>
+              <w:right w:w="115" w:type="dxa"/>
+            </w:tcMar>
+            <w:vAlign w:val="center"/>
+            <w:hideMark/>
+          </w:tcPr>
+          <w:p>
+            <w:pPr>
+              <w:spacing w:after="200" w:line="240" w:lineRule="auto"/>
+              <w:jc w:val="center"/>
+              <w:rPr>
+                <w:rFonts w:ascii="Times New Roman" w:eastAsia="Times New Roman" w:hAnsi="Times New Roman" w:cs="Times New Roman"/>
+                <w:sz w:val="24"/>
+                <w:szCs w:val="24"/>
+                <w:lang w:val="en-US"/>
+              </w:rPr>
+            </w:pPr>
+            <w:r>
+              <w:rPr>
+                <w:rFonts w:ascii="Calibri" w:eastAsia="Times New Roman" w:hAnsi="Calibri" w:cs="Calibri"/>
+                <w:b/>
+                <w:bCs/>
+                <w:color w:val="000000"/>
+                <w:sz w:val="28"/>
+                <w:szCs w:val="28"/>
+                <w:lang w:val="en-US"/>
+              </w:rPr>
+              <w:t>Name</w:t>
+            </w:r>
+          </w:p>
+        </w:tc>
+        <w:tc>
+          <w:tcPr>
+            <w:tcW w:w="0" w:type="auto"/>
+            <w:tcBorders>
+              <w:top w:val="single" w:sz="4" w:space="0" w:color="000000"/>
+              <w:left w:val="single" w:sz="4" w:space="0" w:color="000000"/>
+              <w:bottom w:val="single" w:sz="4" w:space="0" w:color="000000"/>
+              <w:right w:val="single" w:sz="4" w:space="0" w:color="000000"/>
+            </w:tcBorders>
+            <w:shd w:val="clear" w:color="auto" w:fill="E6E6E6"/>
+            <w:tcMar>
+              <w:top w:w="0" w:type="dxa"/>
+              <w:left w:w="115" w:type="dxa"/>
+              <w:bottom w:w="0" w:type="dxa"/>
+              <w:right w:w="115" w:type="dxa"/>
+            </w:tcMar>
+            <w:vAlign w:val="center"/>
+            <w:hideMark/>
+          </w:tcPr>
+          <w:p>
+            <w:pPr>
+              <w:spacing w:after="200" w:line="240" w:lineRule="auto"/>
+              <w:jc w:val="center"/>
+              <w:rPr>
+                <w:rFonts w:ascii="Times New Roman" w:eastAsia="Times New Roman" w:hAnsi="Times New Roman" w:cs="Times New Roman"/>
+                <w:sz w:val="24"/>
+                <w:szCs w:val="24"/>
+                <w:lang w:val="en-US"/>
+              </w:rPr>
+            </w:pPr>
+            <w:r>
+              <w:rPr>
+                <w:rFonts w:ascii="Calibri" w:eastAsia="Times New Roman" w:hAnsi="Calibri" w:cs="Calibri"/>
+                <w:b/>
+                <w:bCs/>
+                <w:color w:val="000000"/>
+                <w:sz w:val="28"/>
+                <w:szCs w:val="28"/>
+                <w:lang w:val="en-US"/>
+              </w:rPr>
+              <w:t>Description</w:t>
+            </w:r>
+          </w:p>
+        </w:tc>
+      </w:tr>
+      <w:tr>
+        <w:trPr>
+          <w:trHeight w:val="540"/>
+        </w:trPr>
+        <w:tc>
+          <w:tcPr>
+            <w:tcW w:w="0" w:type="auto"/>
+            <w:tcBorders>
+              <w:top w:val="single" w:sz="4" w:space="0" w:color="000000"/>
+              <w:left w:val="single" w:sz="4" w:space="0" w:color="000000"/>
+              <w:bottom w:val="single" w:sz="4" w:space="0" w:color="000000"/>
+              <w:right w:val="single" w:sz="4" w:space="0" w:color="000000"/>
+            </w:tcBorders>
+            <w:tcMar>
+              <w:top w:w="0" w:type="dxa"/>
+              <w:left w:w="115" w:type="dxa"/>
+              <w:bottom w:w="0" w:type="dxa"/>
+              <w:right w:w="115" w:type="dxa"/>
+            </w:tcMar>
+            <w:vAlign w:val="center"/>
+            <w:hideMark/>
+          </w:tcPr>
+          <w:p>
+            <w:pPr>
+              <w:spacing w:after="200" w:line="240" w:lineRule="auto"/>
+              <w:jc w:val="center"/>
+              <w:rPr>
+                <w:rFonts w:ascii="Times New Roman" w:eastAsia="Times New Roman" w:hAnsi="Times New Roman" w:cs="Times New Roman"/>
+                <w:sz w:val="24"/>
+                <w:szCs w:val="24"/>
+                <w:lang w:val="en-US"/>
+              </w:rPr>
+            </w:pPr>
+            <w:r>
+              <w:rPr>
+                <w:rFonts w:ascii="Calibri" w:eastAsia="Times New Roman" w:hAnsi="Calibri" w:cs="Calibri"/>
+                <w:color w:val="000000"/>
+                <w:sz w:val="24"/>
+                <w:szCs w:val="24"/>
+                <w:lang w:val="en-US"/>
+              </w:rPr>
+              <w:t>1</w:t>
+            </w:r>
+          </w:p>
+        </w:tc>
+        <w:tc>
+          <w:tcPr>
+            <w:tcW w:w="0" w:type="auto"/>
+            <w:tcBorders>
+              <w:top w:val="single" w:sz="4" w:space="0" w:color="000000"/>
+              <w:left w:val="single" w:sz="4" w:space="0" w:color="000000"/>
+              <w:bottom w:val="single" w:sz="4" w:space="0" w:color="000000"/>
+              <w:right w:val="single" w:sz="4" w:space="0" w:color="000000"/>
+            </w:tcBorders>
+            <w:tcMar>
+              <w:top w:w="0" w:type="dxa"/>
+              <w:left w:w="115" w:type="dxa"/>
+              <w:bottom w:w="0" w:type="dxa"/>
+              <w:right w:w="115" w:type="dxa"/>
+            </w:tcMar>
+            <w:vAlign w:val="center"/>
+            <w:hideMark/>
+          </w:tcPr>
+          <w:p>
+            <w:pPr>
+              <w:spacing w:after="200" w:line="240" w:lineRule="auto"/>
+              <w:jc w:val="center"/>
+              <w:rPr>
+                <w:rFonts w:ascii="Times New Roman" w:eastAsia="Times New Roman" w:hAnsi="Times New Roman" w:cs="Times New Roman"/>
+                <w:sz w:val="24"/>
+                <w:szCs w:val="24"/>
+                <w:lang w:val="en-US"/>
+              </w:rPr>
+            </w:pPr>
+            <w:r>
+              <w:rPr>
+                <w:rFonts w:ascii="Calibri" w:eastAsia="Times New Roman" w:hAnsi="Calibri" w:cs="Calibri"/>
+                <w:color w:val="000000"/>
+                <w:sz w:val="24"/>
+                <w:szCs w:val="24"/>
+                <w:lang w:val="en-US"/>
+              </w:rPr>
+              <w:t>09</w:t>
+            </w:r>
+            <w:r>
+              <w:rPr>
+                <w:rFonts w:ascii="Calibri" w:eastAsia="Times New Roman" w:hAnsi="Calibri" w:cs="Calibri"/>
+                <w:color w:val="000000"/>
+                <w:sz w:val="24"/>
+                <w:szCs w:val="24"/>
+                <w:lang w:val="en-US"/>
+              </w:rPr>
+              <w:t>/05/2019</w:t>
+            </w:r>
+          </w:p>
+        </w:tc>
+        <w:tc>
+          <w:tcPr>
+            <w:tcW w:w="0" w:type="auto"/>
+            <w:tcBorders>
+              <w:top w:val="single" w:sz="4" w:space="0" w:color="000000"/>
+              <w:left w:val="single" w:sz="4" w:space="0" w:color="000000"/>
+              <w:bottom w:val="single" w:sz="4" w:space="0" w:color="000000"/>
+              <w:right w:val="single" w:sz="4" w:space="0" w:color="000000"/>
+            </w:tcBorders>
+            <w:tcMar>
+              <w:top w:w="0" w:type="dxa"/>
+              <w:left w:w="115" w:type="dxa"/>
+              <w:bottom w:w="0" w:type="dxa"/>
+              <w:right w:w="115" w:type="dxa"/>
+            </w:tcMar>
+            <w:vAlign w:val="center"/>
+            <w:hideMark/>
+          </w:tcPr>
+          <w:p>
+            <w:pPr>
+              <w:spacing w:after="200" w:line="240" w:lineRule="auto"/>
+              <w:jc w:val="center"/>
+              <w:rPr>
+                <w:rFonts w:ascii="Times New Roman" w:eastAsia="Times New Roman" w:hAnsi="Times New Roman" w:cs="Times New Roman"/>
+                <w:sz w:val="24"/>
+                <w:szCs w:val="24"/>
+                <w:lang w:val="en-US"/>
+              </w:rPr>
+            </w:pPr>
+            <w:r>
+              <w:rPr>
+                <w:rFonts w:ascii="Calibri" w:eastAsia="Times New Roman" w:hAnsi="Calibri" w:cs="Calibri"/>
+                <w:color w:val="000000"/>
+                <w:sz w:val="24"/>
+                <w:szCs w:val="24"/>
+                <w:lang w:val="en-US"/>
+              </w:rPr>
+              <w:t xml:space="preserve">Jay </w:t>
+            </w:r>
+            <w:proofErr w:type="spellStart"/>
+            <w:r>
+              <w:rPr>
+                <w:rFonts w:ascii="Calibri" w:eastAsia="Times New Roman" w:hAnsi="Calibri" w:cs="Calibri"/>
+                <w:color w:val="000000"/>
+                <w:sz w:val="24"/>
+                <w:szCs w:val="24"/>
+                <w:lang w:val="en-US"/>
+              </w:rPr>
+              <w:t>Ilukhor</w:t>
+            </w:r>
+            <w:proofErr w:type="spellEnd"/>
+          </w:p>
+        </w:tc>
+        <w:tc>
+          <w:tcPr>
+            <w:tcW w:w="0" w:type="auto"/>
+            <w:tcBorders>
+              <w:top w:val="single" w:sz="4" w:space="0" w:color="000000"/>
+              <w:left w:val="single" w:sz="4" w:space="0" w:color="000000"/>
+              <w:bottom w:val="single" w:sz="4" w:space="0" w:color="000000"/>
+              <w:right w:val="single" w:sz="4" w:space="0" w:color="000000"/>
+            </w:tcBorders>
+            <w:tcMar>
+              <w:top w:w="0" w:type="dxa"/>
+              <w:left w:w="115" w:type="dxa"/>
+              <w:bottom w:w="0" w:type="dxa"/>
+              <w:right w:w="115" w:type="dxa"/>
+            </w:tcMar>
+            <w:vAlign w:val="center"/>
+            <w:hideMark/>
+          </w:tcPr>
+          <w:p>
+            <w:pPr>
+              <w:spacing w:after="200" w:line="240" w:lineRule="auto"/>
+              <w:jc w:val="center"/>
+              <w:rPr>
+                <w:rFonts w:ascii="Times New Roman" w:eastAsia="Times New Roman" w:hAnsi="Times New Roman" w:cs="Times New Roman"/>
+                <w:sz w:val="24"/>
+                <w:szCs w:val="24"/>
+                <w:lang w:val="en-US"/>
+              </w:rPr>
+            </w:pPr>
+            <w:r>
+              <w:rPr>
+                <w:rFonts w:ascii="Calibri" w:eastAsia="Times New Roman" w:hAnsi="Calibri" w:cs="Calibri"/>
+                <w:color w:val="000000"/>
+                <w:sz w:val="24"/>
+                <w:szCs w:val="24"/>
+                <w:lang w:val="en-US"/>
+              </w:rPr>
+              <w:t xml:space="preserve">Created </w:t>
+            </w:r>
+            <w:r>
+              <w:rPr>
+                <w:rFonts w:ascii="Calibri" w:eastAsia="Times New Roman" w:hAnsi="Calibri" w:cs="Calibri"/>
+                <w:color w:val="000000"/>
+                <w:sz w:val="24"/>
+                <w:szCs w:val="24"/>
+                <w:lang w:val="en-US"/>
+              </w:rPr>
+              <w:t>Initial Document</w:t>
+            </w:r>
+            <w:r>
+              <w:rPr>
+                <w:rFonts w:ascii="Calibri" w:eastAsia="Times New Roman" w:hAnsi="Calibri" w:cs="Calibri"/>
+                <w:color w:val="000000"/>
+                <w:sz w:val="24"/>
+                <w:szCs w:val="24"/>
+                <w:lang w:val="en-US"/>
+              </w:rPr>
+              <w:t xml:space="preserve"> for FYNIX Framework</w:t>
+            </w:r>
+          </w:p>
+        </w:tc>
+      </w:tr>
+      <w:tr>
+        <w:trPr>
+          <w:trHeight w:val="540"/>
+        </w:trPr>
+        <w:tc>
+          <w:tcPr>
+            <w:tcW w:w="0" w:type="auto"/>
+            <w:tcBorders>
+              <w:top w:val="single" w:sz="4" w:space="0" w:color="000000"/>
+              <w:left w:val="single" w:sz="4" w:space="0" w:color="000000"/>
+              <w:bottom w:val="single" w:sz="4" w:space="0" w:color="000000"/>
+              <w:right w:val="single" w:sz="4" w:space="0" w:color="000000"/>
+            </w:tcBorders>
+            <w:tcMar>
+              <w:top w:w="0" w:type="dxa"/>
+              <w:left w:w="115" w:type="dxa"/>
+              <w:bottom w:w="0" w:type="dxa"/>
+              <w:right w:w="115" w:type="dxa"/>
+            </w:tcMar>
+            <w:vAlign w:val="center"/>
+          </w:tcPr>
+          <w:p>
+            <w:pPr>
+              <w:spacing w:after="200" w:line="240" w:lineRule="auto"/>
+              <w:jc w:val="center"/>
+              <w:rPr>
+                <w:rFonts w:ascii="Calibri" w:eastAsia="Times New Roman" w:hAnsi="Calibri" w:cs="Calibri"/>
+                <w:color w:val="000000"/>
+                <w:sz w:val="24"/>
+                <w:szCs w:val="24"/>
+                <w:lang w:val="en-US"/>
+              </w:rPr>
+            </w:pPr>
+            <w:r>
+              <w:rPr>
+                <w:rFonts w:ascii="Calibri" w:eastAsia="Times New Roman" w:hAnsi="Calibri" w:cs="Calibri"/>
+                <w:color w:val="000000"/>
+                <w:sz w:val="24"/>
+                <w:szCs w:val="24"/>
+                <w:lang w:val="en-US"/>
+              </w:rPr>
+              <w:t>1</w:t>
+            </w:r>
+          </w:p>
+        </w:tc>
+        <w:tc>
+          <w:tcPr>
+            <w:tcW w:w="0" w:type="auto"/>
+            <w:tcBorders>
+              <w:top w:val="single" w:sz="4" w:space="0" w:color="000000"/>
+              <w:left w:val="single" w:sz="4" w:space="0" w:color="000000"/>
+              <w:bottom w:val="single" w:sz="4" w:space="0" w:color="000000"/>
+              <w:right w:val="single" w:sz="4" w:space="0" w:color="000000"/>
+            </w:tcBorders>
+            <w:tcMar>
+              <w:top w:w="0" w:type="dxa"/>
+              <w:left w:w="115" w:type="dxa"/>
+              <w:bottom w:w="0" w:type="dxa"/>
+              <w:right w:w="115" w:type="dxa"/>
+            </w:tcMar>
+            <w:vAlign w:val="center"/>
+          </w:tcPr>
+          <w:p>
+            <w:pPr>
+              <w:spacing w:after="200" w:line="240" w:lineRule="auto"/>
+              <w:jc w:val="center"/>
+              <w:rPr>
+                <w:rFonts w:ascii="Calibri" w:eastAsia="Times New Roman" w:hAnsi="Calibri" w:cs="Calibri"/>
+                <w:color w:val="000000"/>
+                <w:sz w:val="24"/>
+                <w:szCs w:val="24"/>
+                <w:lang w:val="en-US"/>
+              </w:rPr>
+            </w:pPr>
+            <w:r>
+              <w:rPr>
+                <w:rFonts w:ascii="Calibri" w:eastAsia="Times New Roman" w:hAnsi="Calibri" w:cs="Calibri"/>
+                <w:color w:val="000000"/>
+                <w:sz w:val="24"/>
+                <w:szCs w:val="24"/>
+                <w:lang w:val="en-US"/>
+              </w:rPr>
+              <w:t>11/05/</w:t>
+            </w:r>
+            <w:r>
+              <w:rPr>
+                <w:rFonts w:ascii="Calibri" w:eastAsia="Times New Roman" w:hAnsi="Calibri" w:cs="Calibri"/>
+                <w:color w:val="000000"/>
+                <w:sz w:val="24"/>
+                <w:szCs w:val="24"/>
+                <w:lang w:val="en-US"/>
+              </w:rPr>
+              <w:t>2019</w:t>
+            </w:r>
+          </w:p>
+        </w:tc>
+        <w:tc>
+          <w:tcPr>
+            <w:tcW w:w="0" w:type="auto"/>
+            <w:tcBorders>
+              <w:top w:val="single" w:sz="4" w:space="0" w:color="000000"/>
+              <w:left w:val="single" w:sz="4" w:space="0" w:color="000000"/>
+              <w:bottom w:val="single" w:sz="4" w:space="0" w:color="000000"/>
+              <w:right w:val="single" w:sz="4" w:space="0" w:color="000000"/>
+            </w:tcBorders>
+            <w:tcMar>
+              <w:top w:w="0" w:type="dxa"/>
+              <w:left w:w="115" w:type="dxa"/>
+              <w:bottom w:w="0" w:type="dxa"/>
+              <w:right w:w="115" w:type="dxa"/>
+            </w:tcMar>
+            <w:vAlign w:val="center"/>
+          </w:tcPr>
+          <w:p>
+            <w:pPr>
+              <w:spacing w:after="200" w:line="240" w:lineRule="auto"/>
+              <w:jc w:val="center"/>
+              <w:rPr>
+                <w:rFonts w:ascii="Calibri" w:eastAsia="Times New Roman" w:hAnsi="Calibri" w:cs="Calibri"/>
+                <w:color w:val="000000"/>
+                <w:sz w:val="24"/>
+                <w:szCs w:val="24"/>
+                <w:lang w:val="en-US"/>
+              </w:rPr>
+            </w:pPr>
+            <w:r>
+              <w:rPr>
+                <w:rFonts w:ascii="Calibri" w:eastAsia="Times New Roman" w:hAnsi="Calibri" w:cs="Calibri"/>
+                <w:color w:val="000000"/>
+                <w:sz w:val="24"/>
+                <w:szCs w:val="24"/>
+                <w:lang w:val="en-US"/>
+              </w:rPr>
+              <w:t>Ama</w:t>
+            </w:r>
+            <w:r>
+              <w:rPr>
+                <w:rFonts w:ascii="Calibri" w:eastAsia="Times New Roman" w:hAnsi="Calibri" w:cs="Calibri"/>
+                <w:color w:val="000000"/>
+                <w:sz w:val="24"/>
+                <w:szCs w:val="24"/>
+                <w:lang w:val="en-US"/>
+              </w:rPr>
+              <w:t xml:space="preserve"> Daniel</w:t>
+            </w:r>
+            <w:r>
+              <w:rPr>
+                <w:rFonts w:ascii="Calibri" w:eastAsia="Times New Roman" w:hAnsi="Calibri" w:cs="Calibri"/>
+                <w:color w:val="000000"/>
+                <w:sz w:val="24"/>
+                <w:szCs w:val="24"/>
+                <w:lang w:val="en-US"/>
+              </w:rPr>
+              <w:t xml:space="preserve"> </w:t>
+            </w:r>
+            <w:proofErr w:type="spellStart"/>
+            <w:r>
+              <w:rPr>
+                <w:rFonts w:ascii="Calibri" w:eastAsia="Times New Roman" w:hAnsi="Calibri" w:cs="Calibri"/>
+                <w:color w:val="000000"/>
+                <w:sz w:val="24"/>
+                <w:szCs w:val="24"/>
+                <w:lang w:val="en-US"/>
+              </w:rPr>
+              <w:t>Eze</w:t>
+            </w:r>
+            <w:proofErr w:type="spellEnd"/>
+          </w:p>
+        </w:tc>
+        <w:tc>
+          <w:tcPr>
+            <w:tcW w:w="0" w:type="auto"/>
+            <w:tcBorders>
+              <w:top w:val="single" w:sz="4" w:space="0" w:color="000000"/>
+              <w:left w:val="single" w:sz="4" w:space="0" w:color="000000"/>
+              <w:bottom w:val="single" w:sz="4" w:space="0" w:color="000000"/>
+              <w:right w:val="single" w:sz="4" w:space="0" w:color="000000"/>
+            </w:tcBorders>
+            <w:tcMar>
+              <w:top w:w="0" w:type="dxa"/>
+              <w:left w:w="115" w:type="dxa"/>
+              <w:bottom w:w="0" w:type="dxa"/>
+              <w:right w:w="115" w:type="dxa"/>
+            </w:tcMar>
+            <w:vAlign w:val="center"/>
+          </w:tcPr>
+          <w:p>
+            <w:pPr>
+              <w:spacing w:after="200" w:line="240" w:lineRule="auto"/>
+              <w:jc w:val="center"/>
+              <w:rPr>
+                <w:rFonts w:ascii="Calibri" w:eastAsia="Times New Roman" w:hAnsi="Calibri" w:cs="Calibri"/>
+                <w:color w:val="000000"/>
+                <w:sz w:val="24"/>
+                <w:szCs w:val="24"/>
+                <w:lang w:val="en-US"/>
+              </w:rPr>
+            </w:pPr>
+            <w:r>
+              <w:rPr>
+                <w:rFonts w:ascii="Calibri" w:eastAsia="Times New Roman" w:hAnsi="Calibri" w:cs="Calibri"/>
+                <w:color w:val="000000"/>
+                <w:sz w:val="24"/>
+                <w:szCs w:val="24"/>
+                <w:lang w:val="en-US"/>
+              </w:rPr>
+              <w:t>Updated Document</w:t>
+            </w:r>
+          </w:p>
+        </w:tc>
+      </w:tr>
+    </w:tbl>
+    <w:p>
+      <w:pPr>
         <w:rPr>
           <w:rFonts w:asciiTheme="majorHAnsi" w:hAnsiTheme="majorHAnsi" w:cstheme="majorHAnsi"/>
           <w:b/>
           <w:sz w:val="40"/>
         </w:rPr>
       </w:pPr>
-      <w:r>
+    </w:p>
+    <w:p>
+      <w:pPr>
         <w:rPr>
           <w:rFonts w:asciiTheme="majorHAnsi" w:hAnsiTheme="majorHAnsi" w:cstheme="majorHAnsi"/>
           <w:b/>
           <w:sz w:val="40"/>
         </w:rPr>
+      </w:pPr>
+    </w:p>
+    <w:p>
+      <w:pPr>
+        <w:rPr>
+          <w:rFonts w:asciiTheme="majorHAnsi" w:hAnsiTheme="majorHAnsi" w:cstheme="majorHAnsi"/>
+          <w:b/>
+          <w:sz w:val="40"/>
+        </w:rPr>
+      </w:pPr>
+    </w:p>
+    <w:p>
+      <w:pPr>
+        <w:rPr>
+          <w:rFonts w:asciiTheme="majorHAnsi" w:hAnsiTheme="majorHAnsi" w:cstheme="majorHAnsi"/>
+          <w:b/>
+          <w:sz w:val="40"/>
+        </w:rPr>
+      </w:pPr>
+    </w:p>
+    <w:p>
+      <w:pPr>
+        <w:rPr>
+          <w:rFonts w:asciiTheme="majorHAnsi" w:hAnsiTheme="majorHAnsi" w:cstheme="majorHAnsi"/>
+          <w:b/>
+          <w:sz w:val="40"/>
+        </w:rPr>
+      </w:pPr>
+    </w:p>
+    <w:p>
+      <w:pPr>
+        <w:rPr>
+          <w:rFonts w:asciiTheme="majorHAnsi" w:hAnsiTheme="majorHAnsi" w:cstheme="majorHAnsi"/>
+          <w:b/>
+          <w:sz w:val="40"/>
+        </w:rPr>
+      </w:pPr>
+    </w:p>
+    <w:p>
+      <w:pPr>
+        <w:rPr>
+          <w:rFonts w:asciiTheme="majorHAnsi" w:hAnsiTheme="majorHAnsi" w:cstheme="majorHAnsi"/>
+          <w:b/>
+          <w:sz w:val="40"/>
+        </w:rPr>
+      </w:pPr>
+    </w:p>
+    <w:p>
+      <w:pPr>
+        <w:rPr>
+          <w:rFonts w:asciiTheme="majorHAnsi" w:hAnsiTheme="majorHAnsi" w:cstheme="majorHAnsi"/>
+          <w:b/>
+          <w:sz w:val="40"/>
+        </w:rPr>
+      </w:pPr>
+    </w:p>
+    <w:p>
+      <w:pPr>
+        <w:rPr>
+          <w:rFonts w:asciiTheme="majorHAnsi" w:hAnsiTheme="majorHAnsi" w:cstheme="majorHAnsi"/>
+          <w:b/>
+          <w:sz w:val="40"/>
+        </w:rPr>
+      </w:pPr>
+    </w:p>
+    <w:p>
+      <w:pPr>
+        <w:rPr>
+          <w:rFonts w:asciiTheme="majorHAnsi" w:hAnsiTheme="majorHAnsi" w:cstheme="majorHAnsi"/>
+          <w:b/>
+          <w:sz w:val="40"/>
+        </w:rPr>
+      </w:pPr>
+    </w:p>
+    <w:p>
+      <w:pPr>
+        <w:rPr>
+          <w:rFonts w:asciiTheme="majorHAnsi" w:hAnsiTheme="majorHAnsi" w:cstheme="majorHAnsi"/>
+          <w:b/>
+          <w:sz w:val="40"/>
+        </w:rPr>
+      </w:pPr>
+    </w:p>
+    <w:p>
+      <w:pPr>
+        <w:rPr>
+          <w:rFonts w:asciiTheme="majorHAnsi" w:hAnsiTheme="majorHAnsi" w:cstheme="majorHAnsi"/>
+          <w:b/>
+          <w:sz w:val="40"/>
+        </w:rPr>
+      </w:pPr>
+    </w:p>
+    <w:p>
+      <w:pPr>
+        <w:rPr>
+          <w:rFonts w:asciiTheme="majorHAnsi" w:hAnsiTheme="majorHAnsi" w:cstheme="majorHAnsi"/>
+          <w:b/>
+          <w:sz w:val="40"/>
+        </w:rPr>
+      </w:pPr>
+    </w:p>
+    <w:p>
+      <w:pPr>
+        <w:rPr>
+          <w:rFonts w:asciiTheme="majorHAnsi" w:hAnsiTheme="majorHAnsi" w:cstheme="majorHAnsi"/>
+          <w:b/>
+          <w:sz w:val="40"/>
+        </w:rPr>
+      </w:pPr>
+      <w:r>
+        <w:rPr>
+          <w:rFonts w:asciiTheme="majorHAnsi" w:hAnsiTheme="majorHAnsi" w:cstheme="majorHAnsi"/>
+          <w:b/>
+          <w:sz w:val="40"/>
+        </w:rPr>
+        <w:lastRenderedPageBreak/>
         <w:t>Folder Structure</w:t>
       </w:r>
     </w:p>
@@ -494,7 +1264,21 @@
                 <w:rFonts w:asciiTheme="majorHAnsi" w:hAnsiTheme="majorHAnsi" w:cstheme="majorHAnsi"/>
               </w:rPr>
               <w:tab/>
-              <w:t>- third_party/</w:t>
+              <w:t xml:space="preserve">- </w:t>
+            </w:r>
+            <w:proofErr w:type="spellStart"/>
+            <w:r>
+              <w:rPr>
+                <w:rFonts w:asciiTheme="majorHAnsi" w:hAnsiTheme="majorHAnsi" w:cstheme="majorHAnsi"/>
+              </w:rPr>
+              <w:t>third_party</w:t>
+            </w:r>
+            <w:proofErr w:type="spellEnd"/>
+            <w:r>
+              <w:rPr>
+                <w:rFonts w:asciiTheme="majorHAnsi" w:hAnsiTheme="majorHAnsi" w:cstheme="majorHAnsi"/>
+              </w:rPr>
+              <w:t>/</w:t>
             </w:r>
           </w:p>
           <w:p>
@@ -618,7 +1402,21 @@
               <w:rPr>
                 <w:rFonts w:asciiTheme="majorHAnsi" w:hAnsiTheme="majorHAnsi" w:cstheme="majorHAnsi"/>
               </w:rPr>
-              <w:t>- user_guide/</w:t>
+              <w:t xml:space="preserve">- </w:t>
+            </w:r>
+            <w:proofErr w:type="spellStart"/>
+            <w:r>
+              <w:rPr>
+                <w:rFonts w:asciiTheme="majorHAnsi" w:hAnsiTheme="majorHAnsi" w:cstheme="majorHAnsi"/>
+              </w:rPr>
+              <w:t>user_guide</w:t>
+            </w:r>
+            <w:proofErr w:type="spellEnd"/>
+            <w:r>
+              <w:rPr>
+                <w:rFonts w:asciiTheme="majorHAnsi" w:hAnsiTheme="majorHAnsi" w:cstheme="majorHAnsi"/>
+              </w:rPr>
+              <w:t>/</w:t>
             </w:r>
           </w:p>
           <w:p>
@@ -875,7 +1673,21 @@
               <w:rPr>
                 <w:rFonts w:asciiTheme="majorHAnsi" w:hAnsiTheme="majorHAnsi" w:cstheme="majorHAnsi"/>
               </w:rPr>
-              <w:t>- src/</w:t>
+              <w:t xml:space="preserve">- </w:t>
+            </w:r>
+            <w:proofErr w:type="spellStart"/>
+            <w:r>
+              <w:rPr>
+                <w:rFonts w:asciiTheme="majorHAnsi" w:hAnsiTheme="majorHAnsi" w:cstheme="majorHAnsi"/>
+              </w:rPr>
+              <w:t>src</w:t>
+            </w:r>
+            <w:proofErr w:type="spellEnd"/>
+            <w:r>
+              <w:rPr>
+                <w:rFonts w:asciiTheme="majorHAnsi" w:hAnsiTheme="majorHAnsi" w:cstheme="majorHAnsi"/>
+              </w:rPr>
+              <w:t>/</w:t>
             </w:r>
           </w:p>
           <w:p>
@@ -976,7 +1788,21 @@
                 <w:rFonts w:asciiTheme="majorHAnsi" w:hAnsiTheme="majorHAnsi" w:cstheme="majorHAnsi"/>
               </w:rPr>
               <w:tab/>
-              <w:t>- tmp/</w:t>
+              <w:t xml:space="preserve">- </w:t>
+            </w:r>
+            <w:proofErr w:type="spellStart"/>
+            <w:r>
+              <w:rPr>
+                <w:rFonts w:asciiTheme="majorHAnsi" w:hAnsiTheme="majorHAnsi" w:cstheme="majorHAnsi"/>
+              </w:rPr>
+              <w:t>tmp</w:t>
+            </w:r>
+            <w:proofErr w:type="spellEnd"/>
+            <w:r>
+              <w:rPr>
+                <w:rFonts w:asciiTheme="majorHAnsi" w:hAnsiTheme="majorHAnsi" w:cstheme="majorHAnsi"/>
+              </w:rPr>
+              <w:t>/</w:t>
             </w:r>
           </w:p>
           <w:p>
@@ -1158,7 +1984,21 @@
               <w:rPr>
                 <w:rFonts w:asciiTheme="majorHAnsi" w:hAnsiTheme="majorHAnsi" w:cstheme="majorHAnsi"/>
               </w:rPr>
-              <w:t>- src/</w:t>
+              <w:t xml:space="preserve">- </w:t>
+            </w:r>
+            <w:proofErr w:type="spellStart"/>
+            <w:r>
+              <w:rPr>
+                <w:rFonts w:asciiTheme="majorHAnsi" w:hAnsiTheme="majorHAnsi" w:cstheme="majorHAnsi"/>
+              </w:rPr>
+              <w:t>src</w:t>
+            </w:r>
+            <w:proofErr w:type="spellEnd"/>
+            <w:r>
+              <w:rPr>
+                <w:rFonts w:asciiTheme="majorHAnsi" w:hAnsiTheme="majorHAnsi" w:cstheme="majorHAnsi"/>
+              </w:rPr>
+              <w:t>/</w:t>
             </w:r>
           </w:p>
           <w:p>
@@ -1232,7 +2072,21 @@
                 <w:rFonts w:asciiTheme="majorHAnsi" w:hAnsiTheme="majorHAnsi" w:cstheme="majorHAnsi"/>
               </w:rPr>
               <w:tab/>
-              <w:t>- dto/</w:t>
+              <w:t xml:space="preserve">- </w:t>
+            </w:r>
+            <w:proofErr w:type="spellStart"/>
+            <w:r>
+              <w:rPr>
+                <w:rFonts w:asciiTheme="majorHAnsi" w:hAnsiTheme="majorHAnsi" w:cstheme="majorHAnsi"/>
+              </w:rPr>
+              <w:t>dto</w:t>
+            </w:r>
+            <w:proofErr w:type="spellEnd"/>
+            <w:r>
+              <w:rPr>
+                <w:rFonts w:asciiTheme="majorHAnsi" w:hAnsiTheme="majorHAnsi" w:cstheme="majorHAnsi"/>
+              </w:rPr>
+              <w:t>/</w:t>
             </w:r>
           </w:p>
           <w:p>
@@ -1352,7 +2206,21 @@
                 <w:rFonts w:asciiTheme="majorHAnsi" w:hAnsiTheme="majorHAnsi" w:cstheme="majorHAnsi"/>
               </w:rPr>
               <w:tab/>
-              <w:t>- util/</w:t>
+              <w:t xml:space="preserve">- </w:t>
+            </w:r>
+            <w:proofErr w:type="spellStart"/>
+            <w:r>
+              <w:rPr>
+                <w:rFonts w:asciiTheme="majorHAnsi" w:hAnsiTheme="majorHAnsi" w:cstheme="majorHAnsi"/>
+              </w:rPr>
+              <w:t>util</w:t>
+            </w:r>
+            <w:proofErr w:type="spellEnd"/>
+            <w:r>
+              <w:rPr>
+                <w:rFonts w:asciiTheme="majorHAnsi" w:hAnsiTheme="majorHAnsi" w:cstheme="majorHAnsi"/>
+              </w:rPr>
+              <w:t>/</w:t>
             </w:r>
           </w:p>
           <w:p>
@@ -1511,7 +2379,21 @@
               <w:rPr>
                 <w:rFonts w:asciiTheme="majorHAnsi" w:hAnsiTheme="majorHAnsi" w:cstheme="majorHAnsi"/>
               </w:rPr>
-              <w:t>- db/</w:t>
+              <w:t xml:space="preserve">- </w:t>
+            </w:r>
+            <w:proofErr w:type="spellStart"/>
+            <w:r>
+              <w:rPr>
+                <w:rFonts w:asciiTheme="majorHAnsi" w:hAnsiTheme="majorHAnsi" w:cstheme="majorHAnsi"/>
+              </w:rPr>
+              <w:t>db</w:t>
+            </w:r>
+            <w:proofErr w:type="spellEnd"/>
+            <w:r>
+              <w:rPr>
+                <w:rFonts w:asciiTheme="majorHAnsi" w:hAnsiTheme="majorHAnsi" w:cstheme="majorHAnsi"/>
+              </w:rPr>
+              <w:t>/</w:t>
             </w:r>
           </w:p>
           <w:p>
@@ -1602,7 +2484,21 @@
               <w:rPr>
                 <w:rFonts w:asciiTheme="majorHAnsi" w:hAnsiTheme="majorHAnsi" w:cstheme="majorHAnsi"/>
               </w:rPr>
-              <w:t>- tmp/</w:t>
+              <w:t xml:space="preserve">- </w:t>
+            </w:r>
+            <w:proofErr w:type="spellStart"/>
+            <w:r>
+              <w:rPr>
+                <w:rFonts w:asciiTheme="majorHAnsi" w:hAnsiTheme="majorHAnsi" w:cstheme="majorHAnsi"/>
+              </w:rPr>
+              <w:t>tmp</w:t>
+            </w:r>
+            <w:proofErr w:type="spellEnd"/>
+            <w:r>
+              <w:rPr>
+                <w:rFonts w:asciiTheme="majorHAnsi" w:hAnsiTheme="majorHAnsi" w:cstheme="majorHAnsi"/>
+              </w:rPr>
+              <w:t>/</w:t>
             </w:r>
           </w:p>
           <w:p>
@@ -1747,12 +2643,21 @@
               </w:rPr>
               <w:t xml:space="preserve">- </w:t>
             </w:r>
+            <w:proofErr w:type="spellStart"/>
             <w:r>
               <w:rPr>
                 <w:rFonts w:asciiTheme="majorHAnsi" w:hAnsiTheme="majorHAnsi" w:cstheme="majorHAnsi"/>
                 <w:shd w:val="clear" w:color="auto" w:fill="BDD6EE" w:themeFill="accent5" w:themeFillTint="66"/>
               </w:rPr>
-              <w:t>javascripts/</w:t>
+              <w:t>javascripts</w:t>
+            </w:r>
+            <w:proofErr w:type="spellEnd"/>
+            <w:r>
+              <w:rPr>
+                <w:rFonts w:asciiTheme="majorHAnsi" w:hAnsiTheme="majorHAnsi" w:cstheme="majorHAnsi"/>
+                <w:shd w:val="clear" w:color="auto" w:fill="BDD6EE" w:themeFill="accent5" w:themeFillTint="66"/>
+              </w:rPr>
+              <w:t>/</w:t>
             </w:r>
           </w:p>
           <w:p>
@@ -1868,77 +2773,43 @@
                 <w:rFonts w:asciiTheme="majorHAnsi" w:hAnsiTheme="majorHAnsi" w:cstheme="majorHAnsi"/>
                 <w:shd w:val="clear" w:color="auto" w:fill="BDD6EE" w:themeFill="accent5" w:themeFillTint="66"/>
               </w:rPr>
-              <w:t>[TemplateName]/</w:t>
-            </w:r>
-          </w:p>
-          <w:p>
-            <w:pPr>
-              <w:rPr>
-                <w:rFonts w:asciiTheme="majorHAnsi" w:hAnsiTheme="majorHAnsi" w:cstheme="majorHAnsi"/>
-              </w:rPr>
-            </w:pPr>
-            <w:r>
-              <w:rPr>
-                <w:rFonts w:asciiTheme="majorHAnsi" w:hAnsiTheme="majorHAnsi" w:cstheme="majorHAnsi"/>
-              </w:rPr>
-              <w:tab/>
-            </w:r>
-            <w:r>
-              <w:rPr>
-                <w:rFonts w:asciiTheme="majorHAnsi" w:hAnsiTheme="majorHAnsi" w:cstheme="majorHAnsi"/>
-              </w:rPr>
-              <w:tab/>
-            </w:r>
-            <w:r>
-              <w:rPr>
-                <w:rFonts w:asciiTheme="majorHAnsi" w:hAnsiTheme="majorHAnsi" w:cstheme="majorHAnsi"/>
-              </w:rPr>
-              <w:tab/>
-            </w:r>
-            <w:r>
-              <w:rPr>
-                <w:rFonts w:asciiTheme="majorHAnsi" w:hAnsiTheme="majorHAnsi" w:cstheme="majorHAnsi"/>
-              </w:rPr>
-              <w:t>- header.tpl</w:t>
-            </w:r>
-          </w:p>
-          <w:p>
-            <w:pPr>
-              <w:rPr>
-                <w:rFonts w:asciiTheme="majorHAnsi" w:hAnsiTheme="majorHAnsi" w:cstheme="majorHAnsi"/>
-              </w:rPr>
-            </w:pPr>
-            <w:r>
-              <w:rPr>
-                <w:rFonts w:asciiTheme="majorHAnsi" w:hAnsiTheme="majorHAnsi" w:cstheme="majorHAnsi"/>
-              </w:rPr>
-              <w:tab/>
-            </w:r>
-            <w:r>
-              <w:rPr>
-                <w:rFonts w:asciiTheme="majorHAnsi" w:hAnsiTheme="majorHAnsi" w:cstheme="majorHAnsi"/>
-              </w:rPr>
-              <w:tab/>
-            </w:r>
-            <w:r>
-              <w:rPr>
-                <w:rFonts w:asciiTheme="majorHAnsi" w:hAnsiTheme="majorHAnsi" w:cstheme="majorHAnsi"/>
-              </w:rPr>
-              <w:tab/>
-            </w:r>
-            <w:r>
-              <w:rPr>
-                <w:rFonts w:asciiTheme="majorHAnsi" w:hAnsiTheme="majorHAnsi" w:cstheme="majorHAnsi"/>
-              </w:rPr>
-              <w:t>- footer.tpl</w:t>
-            </w:r>
-          </w:p>
-          <w:p>
-            <w:pPr>
-              <w:rPr>
-                <w:rFonts w:asciiTheme="majorHAnsi" w:hAnsiTheme="majorHAnsi" w:cstheme="majorHAnsi"/>
-              </w:rPr>
-            </w:pPr>
+              <w:t>[</w:t>
+            </w:r>
+            <w:proofErr w:type="spellStart"/>
+            <w:r>
+              <w:rPr>
+                <w:rFonts w:asciiTheme="majorHAnsi" w:hAnsiTheme="majorHAnsi" w:cstheme="majorHAnsi"/>
+                <w:shd w:val="clear" w:color="auto" w:fill="BDD6EE" w:themeFill="accent5" w:themeFillTint="66"/>
+              </w:rPr>
+              <w:t>TemplateName</w:t>
+            </w:r>
+            <w:proofErr w:type="spellEnd"/>
+            <w:r>
+              <w:rPr>
+                <w:rFonts w:asciiTheme="majorHAnsi" w:hAnsiTheme="majorHAnsi" w:cstheme="majorHAnsi"/>
+                <w:shd w:val="clear" w:color="auto" w:fill="BDD6EE" w:themeFill="accent5" w:themeFillTint="66"/>
+              </w:rPr>
+              <w:t>]/</w:t>
+            </w:r>
+          </w:p>
+          <w:p>
+            <w:pPr>
+              <w:rPr>
+                <w:rFonts w:asciiTheme="majorHAnsi" w:hAnsiTheme="majorHAnsi" w:cstheme="majorHAnsi"/>
+              </w:rPr>
+            </w:pPr>
+            <w:r>
+              <w:rPr>
+                <w:rFonts w:asciiTheme="majorHAnsi" w:hAnsiTheme="majorHAnsi" w:cstheme="majorHAnsi"/>
+              </w:rPr>
+              <w:tab/>
+            </w:r>
+            <w:r>
+              <w:rPr>
+                <w:rFonts w:asciiTheme="majorHAnsi" w:hAnsiTheme="majorHAnsi" w:cstheme="majorHAnsi"/>
+              </w:rPr>
+              <w:tab/>
+            </w:r>
             <w:r>
               <w:rPr>
                 <w:rFonts w:asciiTheme="majorHAnsi" w:hAnsiTheme="majorHAnsi" w:cstheme="majorHAnsi"/>
@@ -1951,6 +2822,72 @@
               </w:rPr>
               <w:t xml:space="preserve">- </w:t>
             </w:r>
+            <w:proofErr w:type="spellStart"/>
+            <w:r>
+              <w:rPr>
+                <w:rFonts w:asciiTheme="majorHAnsi" w:hAnsiTheme="majorHAnsi" w:cstheme="majorHAnsi"/>
+              </w:rPr>
+              <w:t>header.tpl</w:t>
+            </w:r>
+            <w:proofErr w:type="spellEnd"/>
+          </w:p>
+          <w:p>
+            <w:pPr>
+              <w:rPr>
+                <w:rFonts w:asciiTheme="majorHAnsi" w:hAnsiTheme="majorHAnsi" w:cstheme="majorHAnsi"/>
+              </w:rPr>
+            </w:pPr>
+            <w:r>
+              <w:rPr>
+                <w:rFonts w:asciiTheme="majorHAnsi" w:hAnsiTheme="majorHAnsi" w:cstheme="majorHAnsi"/>
+              </w:rPr>
+              <w:tab/>
+            </w:r>
+            <w:r>
+              <w:rPr>
+                <w:rFonts w:asciiTheme="majorHAnsi" w:hAnsiTheme="majorHAnsi" w:cstheme="majorHAnsi"/>
+              </w:rPr>
+              <w:tab/>
+            </w:r>
+            <w:r>
+              <w:rPr>
+                <w:rFonts w:asciiTheme="majorHAnsi" w:hAnsiTheme="majorHAnsi" w:cstheme="majorHAnsi"/>
+              </w:rPr>
+              <w:tab/>
+            </w:r>
+            <w:r>
+              <w:rPr>
+                <w:rFonts w:asciiTheme="majorHAnsi" w:hAnsiTheme="majorHAnsi" w:cstheme="majorHAnsi"/>
+              </w:rPr>
+              <w:t xml:space="preserve">- </w:t>
+            </w:r>
+            <w:proofErr w:type="spellStart"/>
+            <w:r>
+              <w:rPr>
+                <w:rFonts w:asciiTheme="majorHAnsi" w:hAnsiTheme="majorHAnsi" w:cstheme="majorHAnsi"/>
+              </w:rPr>
+              <w:t>footer.tpl</w:t>
+            </w:r>
+            <w:proofErr w:type="spellEnd"/>
+          </w:p>
+          <w:p>
+            <w:pPr>
+              <w:rPr>
+                <w:rFonts w:asciiTheme="majorHAnsi" w:hAnsiTheme="majorHAnsi" w:cstheme="majorHAnsi"/>
+              </w:rPr>
+            </w:pPr>
+            <w:r>
+              <w:rPr>
+                <w:rFonts w:asciiTheme="majorHAnsi" w:hAnsiTheme="majorHAnsi" w:cstheme="majorHAnsi"/>
+              </w:rPr>
+              <w:tab/>
+            </w:r>
+            <w:r>
+              <w:rPr>
+                <w:rFonts w:asciiTheme="majorHAnsi" w:hAnsiTheme="majorHAnsi" w:cstheme="majorHAnsi"/>
+              </w:rPr>
+              <w:t xml:space="preserve">- </w:t>
+            </w:r>
             <w:r>
               <w:rPr>
                 <w:rFonts w:asciiTheme="majorHAnsi" w:hAnsiTheme="majorHAnsi" w:cstheme="majorHAnsi"/>
@@ -1975,40 +2912,56 @@
               <w:rPr>
                 <w:rFonts w:asciiTheme="majorHAnsi" w:hAnsiTheme="majorHAnsi" w:cstheme="majorHAnsi"/>
               </w:rPr>
-              <w:t>- index.php</w:t>
-            </w:r>
-          </w:p>
-          <w:p>
-            <w:pPr>
-              <w:rPr>
-                <w:rFonts w:asciiTheme="majorHAnsi" w:hAnsiTheme="majorHAnsi" w:cstheme="majorHAnsi"/>
-              </w:rPr>
-            </w:pPr>
-            <w:r>
-              <w:rPr>
-                <w:rFonts w:asciiTheme="majorHAnsi" w:hAnsiTheme="majorHAnsi" w:cstheme="majorHAnsi"/>
-              </w:rPr>
-              <w:tab/>
-            </w:r>
-            <w:r>
-              <w:rPr>
-                <w:rFonts w:asciiTheme="majorHAnsi" w:hAnsiTheme="majorHAnsi" w:cstheme="majorHAnsi"/>
-              </w:rPr>
-              <w:t>- .htaccess</w:t>
-            </w:r>
-          </w:p>
-          <w:p>
-            <w:pPr>
-              <w:rPr>
-                <w:rFonts w:asciiTheme="majorHAnsi" w:hAnsiTheme="majorHAnsi" w:cstheme="majorHAnsi"/>
-              </w:rPr>
-            </w:pPr>
-            <w:r>
-              <w:rPr>
-                <w:rFonts w:asciiTheme="majorHAnsi" w:hAnsiTheme="majorHAnsi" w:cstheme="majorHAnsi"/>
-              </w:rPr>
               <w:t xml:space="preserve">- </w:t>
             </w:r>
+            <w:proofErr w:type="spellStart"/>
+            <w:r>
+              <w:rPr>
+                <w:rFonts w:asciiTheme="majorHAnsi" w:hAnsiTheme="majorHAnsi" w:cstheme="majorHAnsi"/>
+              </w:rPr>
+              <w:t>index.php</w:t>
+            </w:r>
+            <w:proofErr w:type="spellEnd"/>
+          </w:p>
+          <w:p>
+            <w:pPr>
+              <w:rPr>
+                <w:rFonts w:asciiTheme="majorHAnsi" w:hAnsiTheme="majorHAnsi" w:cstheme="majorHAnsi"/>
+              </w:rPr>
+            </w:pPr>
+            <w:r>
+              <w:rPr>
+                <w:rFonts w:asciiTheme="majorHAnsi" w:hAnsiTheme="majorHAnsi" w:cstheme="majorHAnsi"/>
+              </w:rPr>
+              <w:tab/>
+            </w:r>
+            <w:r>
+              <w:rPr>
+                <w:rFonts w:asciiTheme="majorHAnsi" w:hAnsiTheme="majorHAnsi" w:cstheme="majorHAnsi"/>
+              </w:rPr>
+              <w:t>- .</w:t>
+            </w:r>
+            <w:proofErr w:type="spellStart"/>
+            <w:r>
+              <w:rPr>
+                <w:rFonts w:asciiTheme="majorHAnsi" w:hAnsiTheme="majorHAnsi" w:cstheme="majorHAnsi"/>
+              </w:rPr>
+              <w:t>htaccess</w:t>
+            </w:r>
+            <w:proofErr w:type="spellEnd"/>
+          </w:p>
+          <w:p>
+            <w:pPr>
+              <w:rPr>
+                <w:rFonts w:asciiTheme="majorHAnsi" w:hAnsiTheme="majorHAnsi" w:cstheme="majorHAnsi"/>
+              </w:rPr>
+            </w:pPr>
+            <w:r>
+              <w:rPr>
+                <w:rFonts w:asciiTheme="majorHAnsi" w:hAnsiTheme="majorHAnsi" w:cstheme="majorHAnsi"/>
+              </w:rPr>
+              <w:t xml:space="preserve">- </w:t>
+            </w:r>
             <w:r>
               <w:rPr>
                 <w:rFonts w:asciiTheme="majorHAnsi" w:hAnsiTheme="majorHAnsi" w:cstheme="majorHAnsi"/>
@@ -2065,52 +3018,68 @@
               <w:rPr>
                 <w:rFonts w:asciiTheme="majorHAnsi" w:hAnsiTheme="majorHAnsi" w:cstheme="majorHAnsi"/>
               </w:rPr>
-              <w:t>- sys.conf</w:t>
-            </w:r>
-          </w:p>
-          <w:p>
-            <w:pPr>
-              <w:rPr>
-                <w:rFonts w:asciiTheme="majorHAnsi" w:hAnsiTheme="majorHAnsi" w:cstheme="majorHAnsi"/>
-              </w:rPr>
-            </w:pPr>
-            <w:r>
-              <w:rPr>
-                <w:rFonts w:asciiTheme="majorHAnsi" w:hAnsiTheme="majorHAnsi" w:cstheme="majorHAnsi"/>
-              </w:rPr>
-              <w:tab/>
-            </w:r>
-            <w:r>
-              <w:rPr>
-                <w:rFonts w:asciiTheme="majorHAnsi" w:hAnsiTheme="majorHAnsi" w:cstheme="majorHAnsi"/>
-              </w:rPr>
-              <w:tab/>
-            </w:r>
-            <w:r>
-              <w:rPr>
-                <w:rFonts w:asciiTheme="majorHAnsi" w:hAnsiTheme="majorHAnsi" w:cstheme="majorHAnsi"/>
-              </w:rPr>
-              <w:t>- user.conf</w:t>
-            </w:r>
-          </w:p>
-          <w:p>
-            <w:pPr>
-              <w:rPr>
-                <w:rFonts w:asciiTheme="majorHAnsi" w:hAnsiTheme="majorHAnsi" w:cstheme="majorHAnsi"/>
-              </w:rPr>
-            </w:pPr>
-            <w:r>
-              <w:rPr>
-                <w:rFonts w:asciiTheme="majorHAnsi" w:hAnsiTheme="majorHAnsi" w:cstheme="majorHAnsi"/>
-              </w:rPr>
-              <w:tab/>
-            </w:r>
-            <w:r>
-              <w:rPr>
-                <w:rFonts w:asciiTheme="majorHAnsi" w:hAnsiTheme="majorHAnsi" w:cstheme="majorHAnsi"/>
-              </w:rPr>
               <w:t xml:space="preserve">- </w:t>
             </w:r>
+            <w:proofErr w:type="spellStart"/>
+            <w:r>
+              <w:rPr>
+                <w:rFonts w:asciiTheme="majorHAnsi" w:hAnsiTheme="majorHAnsi" w:cstheme="majorHAnsi"/>
+              </w:rPr>
+              <w:t>sys.conf</w:t>
+            </w:r>
+            <w:proofErr w:type="spellEnd"/>
+          </w:p>
+          <w:p>
+            <w:pPr>
+              <w:rPr>
+                <w:rFonts w:asciiTheme="majorHAnsi" w:hAnsiTheme="majorHAnsi" w:cstheme="majorHAnsi"/>
+              </w:rPr>
+            </w:pPr>
+            <w:r>
+              <w:rPr>
+                <w:rFonts w:asciiTheme="majorHAnsi" w:hAnsiTheme="majorHAnsi" w:cstheme="majorHAnsi"/>
+              </w:rPr>
+              <w:tab/>
+            </w:r>
+            <w:r>
+              <w:rPr>
+                <w:rFonts w:asciiTheme="majorHAnsi" w:hAnsiTheme="majorHAnsi" w:cstheme="majorHAnsi"/>
+              </w:rPr>
+              <w:tab/>
+            </w:r>
+            <w:r>
+              <w:rPr>
+                <w:rFonts w:asciiTheme="majorHAnsi" w:hAnsiTheme="majorHAnsi" w:cstheme="majorHAnsi"/>
+              </w:rPr>
+              <w:t xml:space="preserve">- </w:t>
+            </w:r>
+            <w:proofErr w:type="spellStart"/>
+            <w:r>
+              <w:rPr>
+                <w:rFonts w:asciiTheme="majorHAnsi" w:hAnsiTheme="majorHAnsi" w:cstheme="majorHAnsi"/>
+              </w:rPr>
+              <w:t>user.conf</w:t>
+            </w:r>
+            <w:proofErr w:type="spellEnd"/>
+          </w:p>
+          <w:p>
+            <w:pPr>
+              <w:rPr>
+                <w:rFonts w:asciiTheme="majorHAnsi" w:hAnsiTheme="majorHAnsi" w:cstheme="majorHAnsi"/>
+              </w:rPr>
+            </w:pPr>
+            <w:r>
+              <w:rPr>
+                <w:rFonts w:asciiTheme="majorHAnsi" w:hAnsiTheme="majorHAnsi" w:cstheme="majorHAnsi"/>
+              </w:rPr>
+              <w:tab/>
+            </w:r>
+            <w:r>
+              <w:rPr>
+                <w:rFonts w:asciiTheme="majorHAnsi" w:hAnsiTheme="majorHAnsi" w:cstheme="majorHAnsi"/>
+              </w:rPr>
+              <w:t xml:space="preserve">- </w:t>
+            </w:r>
             <w:r>
               <w:rPr>
                 <w:rFonts w:asciiTheme="majorHAnsi" w:hAnsiTheme="majorHAnsi" w:cstheme="majorHAnsi"/>
@@ -2244,8 +3213,24 @@
               <w:rPr>
                 <w:rFonts w:asciiTheme="majorHAnsi" w:hAnsiTheme="majorHAnsi" w:cstheme="majorHAnsi"/>
               </w:rPr>
-              <w:t>- [timestamp].cch</w:t>
-            </w:r>
+              <w:t>- [timestamp</w:t>
+            </w:r>
+            <w:proofErr w:type="gramStart"/>
+            <w:r>
+              <w:rPr>
+                <w:rFonts w:asciiTheme="majorHAnsi" w:hAnsiTheme="majorHAnsi" w:cstheme="majorHAnsi"/>
+              </w:rPr>
+              <w:t>].</w:t>
+            </w:r>
+            <w:proofErr w:type="spellStart"/>
+            <w:r>
+              <w:rPr>
+                <w:rFonts w:asciiTheme="majorHAnsi" w:hAnsiTheme="majorHAnsi" w:cstheme="majorHAnsi"/>
+              </w:rPr>
+              <w:t>cch</w:t>
+            </w:r>
+            <w:proofErr w:type="spellEnd"/>
+            <w:proofErr w:type="gramEnd"/>
           </w:p>
           <w:p>
             <w:pPr>
@@ -2295,102 +3280,142 @@
               <w:rPr>
                 <w:rFonts w:asciiTheme="majorHAnsi" w:hAnsiTheme="majorHAnsi" w:cstheme="majorHAnsi"/>
               </w:rPr>
-              <w:t>- english.lang</w:t>
-            </w:r>
-          </w:p>
-          <w:p>
-            <w:pPr>
-              <w:rPr>
-                <w:rFonts w:asciiTheme="majorHAnsi" w:hAnsiTheme="majorHAnsi" w:cstheme="majorHAnsi"/>
-              </w:rPr>
-            </w:pPr>
-            <w:r>
-              <w:rPr>
-                <w:rFonts w:asciiTheme="majorHAnsi" w:hAnsiTheme="majorHAnsi" w:cstheme="majorHAnsi"/>
-              </w:rPr>
-              <w:tab/>
-            </w:r>
-            <w:r>
-              <w:rPr>
-                <w:rFonts w:asciiTheme="majorHAnsi" w:hAnsiTheme="majorHAnsi" w:cstheme="majorHAnsi"/>
-              </w:rPr>
-              <w:tab/>
-            </w:r>
-            <w:r>
-              <w:rPr>
-                <w:rFonts w:asciiTheme="majorHAnsi" w:hAnsiTheme="majorHAnsi" w:cstheme="majorHAnsi"/>
-              </w:rPr>
-              <w:t>- french.lang</w:t>
-            </w:r>
-          </w:p>
-          <w:p>
-            <w:pPr>
-              <w:rPr>
-                <w:rFonts w:asciiTheme="majorHAnsi" w:hAnsiTheme="majorHAnsi" w:cstheme="majorHAnsi"/>
-              </w:rPr>
-            </w:pPr>
-            <w:r>
-              <w:rPr>
-                <w:rFonts w:asciiTheme="majorHAnsi" w:hAnsiTheme="majorHAnsi" w:cstheme="majorHAnsi"/>
-              </w:rPr>
-              <w:tab/>
-            </w:r>
-            <w:r>
-              <w:rPr>
-                <w:rFonts w:asciiTheme="majorHAnsi" w:hAnsiTheme="majorHAnsi" w:cstheme="majorHAnsi"/>
-              </w:rPr>
-              <w:tab/>
-            </w:r>
-            <w:r>
-              <w:rPr>
-                <w:rFonts w:asciiTheme="majorHAnsi" w:hAnsiTheme="majorHAnsi" w:cstheme="majorHAnsi"/>
-              </w:rPr>
-              <w:t>- yoruba.lang</w:t>
-            </w:r>
-          </w:p>
-          <w:p>
-            <w:pPr>
-              <w:rPr>
-                <w:rFonts w:asciiTheme="majorHAnsi" w:hAnsiTheme="majorHAnsi" w:cstheme="majorHAnsi"/>
-              </w:rPr>
-            </w:pPr>
-            <w:r>
-              <w:rPr>
-                <w:rFonts w:asciiTheme="majorHAnsi" w:hAnsiTheme="majorHAnsi" w:cstheme="majorHAnsi"/>
-              </w:rPr>
-              <w:tab/>
-            </w:r>
-            <w:r>
-              <w:rPr>
-                <w:rFonts w:asciiTheme="majorHAnsi" w:hAnsiTheme="majorHAnsi" w:cstheme="majorHAnsi"/>
-              </w:rPr>
-              <w:tab/>
-            </w:r>
-            <w:r>
-              <w:rPr>
-                <w:rFonts w:asciiTheme="majorHAnsi" w:hAnsiTheme="majorHAnsi" w:cstheme="majorHAnsi"/>
-              </w:rPr>
-              <w:t>- igbo.lang</w:t>
-            </w:r>
-          </w:p>
-          <w:p>
-            <w:pPr>
-              <w:rPr>
-                <w:rFonts w:asciiTheme="majorHAnsi" w:hAnsiTheme="majorHAnsi" w:cstheme="majorHAnsi"/>
-              </w:rPr>
-            </w:pPr>
-            <w:r>
-              <w:rPr>
-                <w:rFonts w:asciiTheme="majorHAnsi" w:hAnsiTheme="majorHAnsi" w:cstheme="majorHAnsi"/>
-              </w:rPr>
-              <w:tab/>
-            </w:r>
-            <w:r>
-              <w:rPr>
-                <w:rFonts w:asciiTheme="majorHAnsi" w:hAnsiTheme="majorHAnsi" w:cstheme="majorHAnsi"/>
-              </w:rPr>
               <w:t xml:space="preserve">- </w:t>
             </w:r>
+            <w:proofErr w:type="spellStart"/>
+            <w:proofErr w:type="gramStart"/>
+            <w:r>
+              <w:rPr>
+                <w:rFonts w:asciiTheme="majorHAnsi" w:hAnsiTheme="majorHAnsi" w:cstheme="majorHAnsi"/>
+              </w:rPr>
+              <w:t>english.lang</w:t>
+            </w:r>
+            <w:proofErr w:type="spellEnd"/>
+            <w:proofErr w:type="gramEnd"/>
+          </w:p>
+          <w:p>
+            <w:pPr>
+              <w:rPr>
+                <w:rFonts w:asciiTheme="majorHAnsi" w:hAnsiTheme="majorHAnsi" w:cstheme="majorHAnsi"/>
+              </w:rPr>
+            </w:pPr>
+            <w:r>
+              <w:rPr>
+                <w:rFonts w:asciiTheme="majorHAnsi" w:hAnsiTheme="majorHAnsi" w:cstheme="majorHAnsi"/>
+              </w:rPr>
+              <w:tab/>
+            </w:r>
+            <w:r>
+              <w:rPr>
+                <w:rFonts w:asciiTheme="majorHAnsi" w:hAnsiTheme="majorHAnsi" w:cstheme="majorHAnsi"/>
+              </w:rPr>
+              <w:tab/>
+            </w:r>
+            <w:r>
+              <w:rPr>
+                <w:rFonts w:asciiTheme="majorHAnsi" w:hAnsiTheme="majorHAnsi" w:cstheme="majorHAnsi"/>
+              </w:rPr>
+              <w:t xml:space="preserve">- </w:t>
+            </w:r>
+            <w:proofErr w:type="spellStart"/>
+            <w:proofErr w:type="gramStart"/>
+            <w:r>
+              <w:rPr>
+                <w:rFonts w:asciiTheme="majorHAnsi" w:hAnsiTheme="majorHAnsi" w:cstheme="majorHAnsi"/>
+              </w:rPr>
+              <w:t>french.lang</w:t>
+            </w:r>
+            <w:proofErr w:type="spellEnd"/>
+            <w:proofErr w:type="gramEnd"/>
+          </w:p>
+          <w:p>
+            <w:pPr>
+              <w:rPr>
+                <w:rFonts w:asciiTheme="majorHAnsi" w:hAnsiTheme="majorHAnsi" w:cstheme="majorHAnsi"/>
+              </w:rPr>
+            </w:pPr>
+            <w:r>
+              <w:rPr>
+                <w:rFonts w:asciiTheme="majorHAnsi" w:hAnsiTheme="majorHAnsi" w:cstheme="majorHAnsi"/>
+              </w:rPr>
+              <w:tab/>
+            </w:r>
+            <w:r>
+              <w:rPr>
+                <w:rFonts w:asciiTheme="majorHAnsi" w:hAnsiTheme="majorHAnsi" w:cstheme="majorHAnsi"/>
+              </w:rPr>
+              <w:tab/>
+            </w:r>
+            <w:r>
+              <w:rPr>
+                <w:rFonts w:asciiTheme="majorHAnsi" w:hAnsiTheme="majorHAnsi" w:cstheme="majorHAnsi"/>
+              </w:rPr>
+              <w:t xml:space="preserve">- </w:t>
+            </w:r>
+            <w:proofErr w:type="spellStart"/>
+            <w:proofErr w:type="gramStart"/>
+            <w:r>
+              <w:rPr>
+                <w:rFonts w:asciiTheme="majorHAnsi" w:hAnsiTheme="majorHAnsi" w:cstheme="majorHAnsi"/>
+              </w:rPr>
+              <w:t>yoruba.lang</w:t>
+            </w:r>
+            <w:proofErr w:type="spellEnd"/>
+            <w:proofErr w:type="gramEnd"/>
+          </w:p>
+          <w:p>
+            <w:pPr>
+              <w:rPr>
+                <w:rFonts w:asciiTheme="majorHAnsi" w:hAnsiTheme="majorHAnsi" w:cstheme="majorHAnsi"/>
+              </w:rPr>
+            </w:pPr>
+            <w:r>
+              <w:rPr>
+                <w:rFonts w:asciiTheme="majorHAnsi" w:hAnsiTheme="majorHAnsi" w:cstheme="majorHAnsi"/>
+              </w:rPr>
+              <w:tab/>
+            </w:r>
+            <w:r>
+              <w:rPr>
+                <w:rFonts w:asciiTheme="majorHAnsi" w:hAnsiTheme="majorHAnsi" w:cstheme="majorHAnsi"/>
+              </w:rPr>
+              <w:tab/>
+            </w:r>
+            <w:r>
+              <w:rPr>
+                <w:rFonts w:asciiTheme="majorHAnsi" w:hAnsiTheme="majorHAnsi" w:cstheme="majorHAnsi"/>
+              </w:rPr>
+              <w:t xml:space="preserve">- </w:t>
+            </w:r>
+            <w:proofErr w:type="spellStart"/>
+            <w:proofErr w:type="gramStart"/>
+            <w:r>
+              <w:rPr>
+                <w:rFonts w:asciiTheme="majorHAnsi" w:hAnsiTheme="majorHAnsi" w:cstheme="majorHAnsi"/>
+              </w:rPr>
+              <w:t>igbo.lang</w:t>
+            </w:r>
+            <w:proofErr w:type="spellEnd"/>
+            <w:proofErr w:type="gramEnd"/>
+          </w:p>
+          <w:p>
+            <w:pPr>
+              <w:rPr>
+                <w:rFonts w:asciiTheme="majorHAnsi" w:hAnsiTheme="majorHAnsi" w:cstheme="majorHAnsi"/>
+              </w:rPr>
+            </w:pPr>
+            <w:r>
+              <w:rPr>
+                <w:rFonts w:asciiTheme="majorHAnsi" w:hAnsiTheme="majorHAnsi" w:cstheme="majorHAnsi"/>
+              </w:rPr>
+              <w:tab/>
+            </w:r>
+            <w:r>
+              <w:rPr>
+                <w:rFonts w:asciiTheme="majorHAnsi" w:hAnsiTheme="majorHAnsi" w:cstheme="majorHAnsi"/>
+              </w:rPr>
+              <w:t xml:space="preserve">- </w:t>
+            </w:r>
             <w:r>
               <w:rPr>
                 <w:rFonts w:asciiTheme="majorHAnsi" w:hAnsiTheme="majorHAnsi" w:cstheme="majorHAnsi"/>
@@ -2436,7 +3461,23 @@
                 <w:rFonts w:asciiTheme="majorHAnsi" w:hAnsiTheme="majorHAnsi" w:cstheme="majorHAnsi"/>
                 <w:shd w:val="clear" w:color="auto" w:fill="BDD6EE" w:themeFill="accent5" w:themeFillTint="66"/>
               </w:rPr>
-              <w:t>[AppName]/</w:t>
+              <w:t>[</w:t>
+            </w:r>
+            <w:proofErr w:type="spellStart"/>
+            <w:r>
+              <w:rPr>
+                <w:rFonts w:asciiTheme="majorHAnsi" w:hAnsiTheme="majorHAnsi" w:cstheme="majorHAnsi"/>
+                <w:shd w:val="clear" w:color="auto" w:fill="BDD6EE" w:themeFill="accent5" w:themeFillTint="66"/>
+              </w:rPr>
+              <w:t>AppName</w:t>
+            </w:r>
+            <w:proofErr w:type="spellEnd"/>
+            <w:r>
+              <w:rPr>
+                <w:rFonts w:asciiTheme="majorHAnsi" w:hAnsiTheme="majorHAnsi" w:cstheme="majorHAnsi"/>
+                <w:shd w:val="clear" w:color="auto" w:fill="BDD6EE" w:themeFill="accent5" w:themeFillTint="66"/>
+              </w:rPr>
+              <w:t>]/</w:t>
             </w:r>
           </w:p>
           <w:p>
@@ -2623,45 +3664,61 @@
               <w:rPr>
                 <w:rFonts w:asciiTheme="majorHAnsi" w:hAnsiTheme="majorHAnsi" w:cstheme="majorHAnsi"/>
               </w:rPr>
-              <w:t>- app.conf</w:t>
-            </w:r>
-          </w:p>
-          <w:p>
-            <w:pPr>
-              <w:rPr>
-                <w:rFonts w:asciiTheme="majorHAnsi" w:hAnsiTheme="majorHAnsi" w:cstheme="majorHAnsi"/>
-              </w:rPr>
-            </w:pPr>
-            <w:r>
-              <w:rPr>
-                <w:rFonts w:asciiTheme="majorHAnsi" w:hAnsiTheme="majorHAnsi" w:cstheme="majorHAnsi"/>
-              </w:rPr>
-              <w:tab/>
-            </w:r>
-            <w:r>
-              <w:rPr>
-                <w:rFonts w:asciiTheme="majorHAnsi" w:hAnsiTheme="majorHAnsi" w:cstheme="majorHAnsi"/>
-              </w:rPr>
-              <w:tab/>
-            </w:r>
-            <w:r>
-              <w:rPr>
-                <w:rFonts w:asciiTheme="majorHAnsi" w:hAnsiTheme="majorHAnsi" w:cstheme="majorHAnsi"/>
-              </w:rPr>
-              <w:tab/>
-            </w:r>
-            <w:r>
-              <w:rPr>
-                <w:rFonts w:asciiTheme="majorHAnsi" w:hAnsiTheme="majorHAnsi" w:cstheme="majorHAnsi"/>
-              </w:rPr>
-              <w:tab/>
-            </w:r>
-            <w:r>
-              <w:rPr>
-                <w:rFonts w:asciiTheme="majorHAnsi" w:hAnsiTheme="majorHAnsi" w:cstheme="majorHAnsi"/>
-              </w:rPr>
-              <w:t>- user.conf</w:t>
-            </w:r>
+              <w:t xml:space="preserve">- </w:t>
+            </w:r>
+            <w:proofErr w:type="spellStart"/>
+            <w:r>
+              <w:rPr>
+                <w:rFonts w:asciiTheme="majorHAnsi" w:hAnsiTheme="majorHAnsi" w:cstheme="majorHAnsi"/>
+              </w:rPr>
+              <w:t>app.conf</w:t>
+            </w:r>
+            <w:proofErr w:type="spellEnd"/>
+          </w:p>
+          <w:p>
+            <w:pPr>
+              <w:rPr>
+                <w:rFonts w:asciiTheme="majorHAnsi" w:hAnsiTheme="majorHAnsi" w:cstheme="majorHAnsi"/>
+              </w:rPr>
+            </w:pPr>
+            <w:r>
+              <w:rPr>
+                <w:rFonts w:asciiTheme="majorHAnsi" w:hAnsiTheme="majorHAnsi" w:cstheme="majorHAnsi"/>
+              </w:rPr>
+              <w:tab/>
+            </w:r>
+            <w:r>
+              <w:rPr>
+                <w:rFonts w:asciiTheme="majorHAnsi" w:hAnsiTheme="majorHAnsi" w:cstheme="majorHAnsi"/>
+              </w:rPr>
+              <w:tab/>
+            </w:r>
+            <w:r>
+              <w:rPr>
+                <w:rFonts w:asciiTheme="majorHAnsi" w:hAnsiTheme="majorHAnsi" w:cstheme="majorHAnsi"/>
+              </w:rPr>
+              <w:tab/>
+            </w:r>
+            <w:r>
+              <w:rPr>
+                <w:rFonts w:asciiTheme="majorHAnsi" w:hAnsiTheme="majorHAnsi" w:cstheme="majorHAnsi"/>
+              </w:rPr>
+              <w:tab/>
+            </w:r>
+            <w:r>
+              <w:rPr>
+                <w:rFonts w:asciiTheme="majorHAnsi" w:hAnsiTheme="majorHAnsi" w:cstheme="majorHAnsi"/>
+              </w:rPr>
+              <w:t xml:space="preserve">- </w:t>
+            </w:r>
+            <w:proofErr w:type="spellStart"/>
+            <w:r>
+              <w:rPr>
+                <w:rFonts w:asciiTheme="majorHAnsi" w:hAnsiTheme="majorHAnsi" w:cstheme="majorHAnsi"/>
+              </w:rPr>
+              <w:t>user.conf</w:t>
+            </w:r>
+            <w:proofErr w:type="spellEnd"/>
           </w:p>
           <w:p>
             <w:pPr>
@@ -2882,8 +3939,16 @@
               <w:rPr>
                 <w:rFonts w:asciiTheme="majorHAnsi" w:hAnsiTheme="majorHAnsi" w:cstheme="majorHAnsi"/>
               </w:rPr>
-              <w:t>.htaccess</w:t>
-            </w:r>
+              <w:t>.</w:t>
+            </w:r>
+            <w:proofErr w:type="spellStart"/>
+            <w:r>
+              <w:rPr>
+                <w:rFonts w:asciiTheme="majorHAnsi" w:hAnsiTheme="majorHAnsi" w:cstheme="majorHAnsi"/>
+              </w:rPr>
+              <w:t>htaccess</w:t>
+            </w:r>
+            <w:proofErr w:type="spellEnd"/>
           </w:p>
           <w:p>
             <w:pPr>
@@ -2964,6 +4029,7 @@
           <w:b/>
           <w:sz w:val="40"/>
         </w:rPr>
+        <w:lastRenderedPageBreak/>
         <w:t>Features</w:t>
       </w:r>
     </w:p>
@@ -3090,6 +4156,7 @@
           <w:b/>
           <w:sz w:val="40"/>
         </w:rPr>
+        <w:lastRenderedPageBreak/>
         <w:t>Coding Pattern</w:t>
       </w:r>
     </w:p>
@@ -3125,7 +4192,7 @@
         <mc:AlternateContent>
           <mc:Choice Requires="wps">
             <w:drawing>
-              <wp:anchor distT="0" distB="0" distL="114300" distR="114300" simplePos="0" relativeHeight="251661312" behindDoc="1" locked="0" layoutInCell="1" allowOverlap="1" wp14:anchorId="1228EB43" wp14:editId="46D636E4">
+              <wp:anchor distT="0" distB="0" distL="114300" distR="114300" simplePos="0" relativeHeight="251661312" behindDoc="1" locked="0" layoutInCell="1" allowOverlap="1" wp14:anchorId="7B1C5412" wp14:editId="08D23971">
                 <wp:simplePos x="0" y="0"/>
                 <wp:positionH relativeFrom="column">
                   <wp:posOffset>0</wp:posOffset>
@@ -3185,16 +4252,18 @@
                                 <w:b/>
                                 <w:color w:val="0070C0"/>
                               </w:rPr>
-                              <w:t>$firstN</w:t>
-                            </w:r>
+                              <w:t>$</w:t>
+                            </w:r>
+                            <w:proofErr w:type="spellStart"/>
                             <w:r>
                               <w:rPr>
                                 <w:rFonts w:ascii="Courier New" w:hAnsi="Courier New" w:cs="Courier New"/>
                                 <w:b/>
                                 <w:color w:val="0070C0"/>
                               </w:rPr>
-                              <w:t>ame</w:t>
-                            </w:r>
+                              <w:t>firstName</w:t>
+                            </w:r>
+                            <w:proofErr w:type="spellEnd"/>
                             <w:r>
                               <w:rPr>
                                 <w:rFonts w:ascii="Courier New" w:hAnsi="Courier New" w:cs="Courier New"/>
@@ -3226,16 +4295,18 @@
                                 <w:b/>
                                 <w:color w:val="0070C0"/>
                               </w:rPr>
-                              <w:t>$lastN</w:t>
-                            </w:r>
+                              <w:t>$</w:t>
+                            </w:r>
+                            <w:proofErr w:type="spellStart"/>
                             <w:r>
                               <w:rPr>
                                 <w:rFonts w:ascii="Courier New" w:hAnsi="Courier New" w:cs="Courier New"/>
                                 <w:b/>
                                 <w:color w:val="0070C0"/>
                               </w:rPr>
-                              <w:t>ame</w:t>
-                            </w:r>
+                              <w:t>lastName</w:t>
+                            </w:r>
+                            <w:proofErr w:type="spellEnd"/>
                             <w:r>
                               <w:rPr>
                                 <w:rFonts w:ascii="Courier New" w:hAnsi="Courier New" w:cs="Courier New"/>
@@ -3274,7 +4345,7 @@
           </mc:Choice>
           <mc:Fallback>
             <w:pict>
-              <v:shapetype w14:anchorId="1228EB43" id="_x0000_t202" coordsize="21600,21600" o:spt="202" path="m,l,21600r21600,l21600,xe">
+              <v:shapetype w14:anchorId="7B1C5412" id="_x0000_t202" coordsize="21600,21600" o:spt="202" path="m,l,21600r21600,l21600,xe">
                 <v:stroke joinstyle="miter"/>
                 <v:path gradientshapeok="t" o:connecttype="rect"/>
               </v:shapetype>
@@ -3293,16 +4364,18 @@
                           <w:b/>
                           <w:color w:val="0070C0"/>
                         </w:rPr>
-                        <w:t>$firstN</w:t>
-                      </w:r>
+                        <w:t>$</w:t>
+                      </w:r>
+                      <w:proofErr w:type="spellStart"/>
                       <w:r>
                         <w:rPr>
                           <w:rFonts w:ascii="Courier New" w:hAnsi="Courier New" w:cs="Courier New"/>
                           <w:b/>
                           <w:color w:val="0070C0"/>
                         </w:rPr>
-                        <w:t>ame</w:t>
-                      </w:r>
+                        <w:t>firstName</w:t>
+                      </w:r>
+                      <w:proofErr w:type="spellEnd"/>
                       <w:r>
                         <w:rPr>
                           <w:rFonts w:ascii="Courier New" w:hAnsi="Courier New" w:cs="Courier New"/>
@@ -3334,16 +4407,18 @@
                           <w:b/>
                           <w:color w:val="0070C0"/>
                         </w:rPr>
-                        <w:t>$lastN</w:t>
-                      </w:r>
+                        <w:t>$</w:t>
+                      </w:r>
+                      <w:proofErr w:type="spellStart"/>
                       <w:r>
                         <w:rPr>
                           <w:rFonts w:ascii="Courier New" w:hAnsi="Courier New" w:cs="Courier New"/>
                           <w:b/>
                           <w:color w:val="0070C0"/>
                         </w:rPr>
-                        <w:t>ame</w:t>
-                      </w:r>
+                        <w:t>lastName</w:t>
+                      </w:r>
+                      <w:proofErr w:type="spellEnd"/>
                       <w:r>
                         <w:rPr>
                           <w:rFonts w:ascii="Courier New" w:hAnsi="Courier New" w:cs="Courier New"/>
@@ -3405,7 +4480,21 @@
         <w:rPr>
           <w:rFonts w:asciiTheme="majorHAnsi" w:hAnsiTheme="majorHAnsi" w:cstheme="majorHAnsi"/>
         </w:rPr>
-        <w:t>dard, starting with all lower case word.</w:t>
+        <w:t xml:space="preserve">dard, starting with all </w:t>
+      </w:r>
+      <w:proofErr w:type="gramStart"/>
+      <w:r>
+        <w:rPr>
+          <w:rFonts w:asciiTheme="majorHAnsi" w:hAnsiTheme="majorHAnsi" w:cstheme="majorHAnsi"/>
+        </w:rPr>
+        <w:t>lower case</w:t>
+      </w:r>
+      <w:proofErr w:type="gramEnd"/>
+      <w:r>
+        <w:rPr>
+          <w:rFonts w:asciiTheme="majorHAnsi" w:hAnsiTheme="majorHAnsi" w:cstheme="majorHAnsi"/>
+        </w:rPr>
+        <w:t xml:space="preserve"> word.</w:t>
       </w:r>
     </w:p>
     <w:p>
@@ -3452,7 +4541,7 @@
         <mc:AlternateContent>
           <mc:Choice Requires="wps">
             <w:drawing>
-              <wp:anchor distT="0" distB="0" distL="114300" distR="114300" simplePos="0" relativeHeight="251659264" behindDoc="1" locked="0" layoutInCell="1" allowOverlap="1">
+              <wp:anchor distT="0" distB="0" distL="114300" distR="114300" simplePos="0" relativeHeight="251659264" behindDoc="1" locked="0" layoutInCell="1" allowOverlap="1" wp14:anchorId="03F2641E" wp14:editId="04F791FE">
                 <wp:simplePos x="0" y="0"/>
                 <wp:positionH relativeFrom="column">
                   <wp:posOffset>47625</wp:posOffset>
@@ -3506,11 +4595,19 @@
                                 <w:rFonts w:ascii="Courier New" w:hAnsi="Courier New" w:cs="Courier New"/>
                               </w:rPr>
                             </w:pPr>
-                            <w:r>
-                              <w:rPr>
-                                <w:rFonts w:ascii="Courier New" w:hAnsi="Courier New" w:cs="Courier New"/>
-                              </w:rPr>
-                              <w:t>define(‘</w:t>
+                            <w:proofErr w:type="gramStart"/>
+                            <w:r>
+                              <w:rPr>
+                                <w:rFonts w:ascii="Courier New" w:hAnsi="Courier New" w:cs="Courier New"/>
+                              </w:rPr>
+                              <w:t>define(</w:t>
+                            </w:r>
+                            <w:proofErr w:type="gramEnd"/>
+                            <w:r>
+                              <w:rPr>
+                                <w:rFonts w:ascii="Courier New" w:hAnsi="Courier New" w:cs="Courier New"/>
+                              </w:rPr>
+                              <w:t>‘</w:t>
                             </w:r>
                             <w:r>
                               <w:rPr>
@@ -3518,15 +4615,7 @@
                                 <w:b/>
                                 <w:color w:val="C00000"/>
                               </w:rPr>
-                              <w:t>DB</w:t>
-                            </w:r>
-                            <w:r>
-                              <w:rPr>
-                                <w:rFonts w:ascii="Courier New" w:hAnsi="Courier New" w:cs="Courier New"/>
-                                <w:b/>
-                                <w:color w:val="C00000"/>
-                              </w:rPr>
-                              <w:t>HOST</w:t>
+                              <w:t>DBHOST</w:t>
                             </w:r>
                             <w:r>
                               <w:rPr>
@@ -3541,11 +4630,19 @@
                                 <w:rFonts w:ascii="Courier New" w:hAnsi="Courier New" w:cs="Courier New"/>
                               </w:rPr>
                             </w:pPr>
-                            <w:r>
-                              <w:rPr>
-                                <w:rFonts w:ascii="Courier New" w:hAnsi="Courier New" w:cs="Courier New"/>
-                              </w:rPr>
-                              <w:t>define(‘</w:t>
+                            <w:proofErr w:type="gramStart"/>
+                            <w:r>
+                              <w:rPr>
+                                <w:rFonts w:ascii="Courier New" w:hAnsi="Courier New" w:cs="Courier New"/>
+                              </w:rPr>
+                              <w:t>define(</w:t>
+                            </w:r>
+                            <w:proofErr w:type="gramEnd"/>
+                            <w:r>
+                              <w:rPr>
+                                <w:rFonts w:ascii="Courier New" w:hAnsi="Courier New" w:cs="Courier New"/>
+                              </w:rPr>
+                              <w:t>‘</w:t>
                             </w:r>
                             <w:r>
                               <w:rPr>
@@ -3553,27 +4650,13 @@
                                 <w:b/>
                                 <w:color w:val="C00000"/>
                               </w:rPr>
-                              <w:t>DB</w:t>
-                            </w:r>
-                            <w:r>
-                              <w:rPr>
-                                <w:rFonts w:ascii="Courier New" w:hAnsi="Courier New" w:cs="Courier New"/>
-                                <w:b/>
-                                <w:color w:val="C00000"/>
-                              </w:rPr>
-                              <w:t>USER</w:t>
-                            </w:r>
-                            <w:r>
-                              <w:rPr>
-                                <w:rFonts w:ascii="Courier New" w:hAnsi="Courier New" w:cs="Courier New"/>
-                              </w:rPr>
-                              <w:t>’, ‘user</w:t>
-                            </w:r>
-                            <w:r>
-                              <w:rPr>
-                                <w:rFonts w:ascii="Courier New" w:hAnsi="Courier New" w:cs="Courier New"/>
-                              </w:rPr>
-                              <w:t>‘</w:t>
+                              <w:t>DBUSER</w:t>
+                            </w:r>
+                            <w:r>
+                              <w:rPr>
+                                <w:rFonts w:ascii="Courier New" w:hAnsi="Courier New" w:cs="Courier New"/>
+                              </w:rPr>
+                              <w:t>’, ‘user‘</w:t>
                             </w:r>
                             <w:r>
                               <w:rPr>
@@ -3588,11 +4671,19 @@
                                 <w:rFonts w:ascii="Courier New" w:hAnsi="Courier New" w:cs="Courier New"/>
                               </w:rPr>
                             </w:pPr>
-                            <w:r>
-                              <w:rPr>
-                                <w:rFonts w:ascii="Courier New" w:hAnsi="Courier New" w:cs="Courier New"/>
-                              </w:rPr>
-                              <w:t>define(‘</w:t>
+                            <w:proofErr w:type="gramStart"/>
+                            <w:r>
+                              <w:rPr>
+                                <w:rFonts w:ascii="Courier New" w:hAnsi="Courier New" w:cs="Courier New"/>
+                              </w:rPr>
+                              <w:t>define(</w:t>
+                            </w:r>
+                            <w:proofErr w:type="gramEnd"/>
+                            <w:r>
+                              <w:rPr>
+                                <w:rFonts w:ascii="Courier New" w:hAnsi="Courier New" w:cs="Courier New"/>
+                              </w:rPr>
+                              <w:t>‘</w:t>
                             </w:r>
                             <w:r>
                               <w:rPr>
@@ -3615,11 +4706,19 @@
                                 <w:rFonts w:ascii="Courier New" w:hAnsi="Courier New" w:cs="Courier New"/>
                               </w:rPr>
                             </w:pPr>
-                            <w:r>
-                              <w:rPr>
-                                <w:rFonts w:ascii="Courier New" w:hAnsi="Courier New" w:cs="Courier New"/>
-                              </w:rPr>
-                              <w:t>define(‘</w:t>
+                            <w:proofErr w:type="gramStart"/>
+                            <w:r>
+                              <w:rPr>
+                                <w:rFonts w:ascii="Courier New" w:hAnsi="Courier New" w:cs="Courier New"/>
+                              </w:rPr>
+                              <w:t>define(</w:t>
+                            </w:r>
+                            <w:proofErr w:type="gramEnd"/>
+                            <w:r>
+                              <w:rPr>
+                                <w:rFonts w:ascii="Courier New" w:hAnsi="Courier New" w:cs="Courier New"/>
+                              </w:rPr>
+                              <w:t>‘</w:t>
                             </w:r>
                             <w:r>
                               <w:rPr>
@@ -3667,7 +4766,7 @@
           </mc:Choice>
           <mc:Fallback>
             <w:pict>
-              <v:shape id="Text Box 1" o:spid="_x0000_s1027" type="#_x0000_t202" style="position:absolute;margin-left:3.75pt;margin-top:1.7pt;width:910.5pt;height:103.5pt;z-index:-251657216;visibility:visible;mso-wrap-style:square;mso-height-percent:0;mso-wrap-distance-left:9pt;mso-wrap-distance-top:0;mso-wrap-distance-right:9pt;mso-wrap-distance-bottom:0;mso-position-horizontal:absolute;mso-position-horizontal-relative:text;mso-position-vertical:absolute;mso-position-vertical-relative:text;mso-height-percent:0;mso-height-relative:margin;v-text-anchor:top" o:gfxdata="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" fillcolor="#f2f2f2 [3052]" strokecolor="#bfbfbf [2412]" strokeweight=".5pt">
+              <v:shape w14:anchorId="03F2641E" id="Text Box 1" o:spid="_x0000_s1027" type="#_x0000_t202" style="position:absolute;margin-left:3.75pt;margin-top:1.7pt;width:910.5pt;height:103.5pt;z-index:-251657216;visibility:visible;mso-wrap-style:square;mso-height-percent:0;mso-wrap-distance-left:9pt;mso-wrap-distance-top:0;mso-wrap-distance-right:9pt;mso-wrap-distance-bottom:0;mso-position-horizontal:absolute;mso-position-horizontal-relative:text;mso-position-vertical:absolute;mso-position-vertical-relative:text;mso-height-percent:0;mso-height-relative:margin;v-text-anchor:top" o:gfxdata="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" fillcolor="#f2f2f2 [3052]" strokecolor="#bfbfbf [2412]" strokeweight=".5pt">
                 <v:textbox>
                   <w:txbxContent>
                     <w:p>
@@ -3676,11 +4775,19 @@
                           <w:rFonts w:ascii="Courier New" w:hAnsi="Courier New" w:cs="Courier New"/>
                         </w:rPr>
                       </w:pPr>
-                      <w:r>
-                        <w:rPr>
-                          <w:rFonts w:ascii="Courier New" w:hAnsi="Courier New" w:cs="Courier New"/>
-                        </w:rPr>
-                        <w:t>define(‘</w:t>
+                      <w:proofErr w:type="gramStart"/>
+                      <w:r>
+                        <w:rPr>
+                          <w:rFonts w:ascii="Courier New" w:hAnsi="Courier New" w:cs="Courier New"/>
+                        </w:rPr>
+                        <w:t>define(</w:t>
+                      </w:r>
+                      <w:proofErr w:type="gramEnd"/>
+                      <w:r>
+                        <w:rPr>
+                          <w:rFonts w:ascii="Courier New" w:hAnsi="Courier New" w:cs="Courier New"/>
+                        </w:rPr>
+                        <w:t>‘</w:t>
                       </w:r>
                       <w:r>
                         <w:rPr>
@@ -3688,15 +4795,7 @@
                           <w:b/>
                           <w:color w:val="C00000"/>
                         </w:rPr>
-                        <w:t>DB</w:t>
-                      </w:r>
-                      <w:r>
-                        <w:rPr>
-                          <w:rFonts w:ascii="Courier New" w:hAnsi="Courier New" w:cs="Courier New"/>
-                          <w:b/>
-                          <w:color w:val="C00000"/>
-                        </w:rPr>
-                        <w:t>HOST</w:t>
+                        <w:t>DBHOST</w:t>
                       </w:r>
                       <w:r>
                         <w:rPr>
@@ -3711,11 +4810,19 @@
                           <w:rFonts w:ascii="Courier New" w:hAnsi="Courier New" w:cs="Courier New"/>
                         </w:rPr>
                       </w:pPr>
-                      <w:r>
-                        <w:rPr>
-                          <w:rFonts w:ascii="Courier New" w:hAnsi="Courier New" w:cs="Courier New"/>
-                        </w:rPr>
-                        <w:t>define(‘</w:t>
+                      <w:proofErr w:type="gramStart"/>
+                      <w:r>
+                        <w:rPr>
+                          <w:rFonts w:ascii="Courier New" w:hAnsi="Courier New" w:cs="Courier New"/>
+                        </w:rPr>
+                        <w:t>define(</w:t>
+                      </w:r>
+                      <w:proofErr w:type="gramEnd"/>
+                      <w:r>
+                        <w:rPr>
+                          <w:rFonts w:ascii="Courier New" w:hAnsi="Courier New" w:cs="Courier New"/>
+                        </w:rPr>
+                        <w:t>‘</w:t>
                       </w:r>
                       <w:r>
                         <w:rPr>
@@ -3723,27 +4830,13 @@
                           <w:b/>
                           <w:color w:val="C00000"/>
                         </w:rPr>
-                        <w:t>DB</w:t>
-                      </w:r>
-                      <w:r>
-                        <w:rPr>
-                          <w:rFonts w:ascii="Courier New" w:hAnsi="Courier New" w:cs="Courier New"/>
-                          <w:b/>
-                          <w:color w:val="C00000"/>
-                        </w:rPr>
-                        <w:t>USER</w:t>
-                      </w:r>
-                      <w:r>
-                        <w:rPr>
-                          <w:rFonts w:ascii="Courier New" w:hAnsi="Courier New" w:cs="Courier New"/>
-                        </w:rPr>
-                        <w:t>’, ‘user</w:t>
-                      </w:r>
-                      <w:r>
-                        <w:rPr>
-                          <w:rFonts w:ascii="Courier New" w:hAnsi="Courier New" w:cs="Courier New"/>
-                        </w:rPr>
-                        <w:t>‘</w:t>
+                        <w:t>DBUSER</w:t>
+                      </w:r>
+                      <w:r>
+                        <w:rPr>
+                          <w:rFonts w:ascii="Courier New" w:hAnsi="Courier New" w:cs="Courier New"/>
+                        </w:rPr>
+                        <w:t>’, ‘user‘</w:t>
                       </w:r>
                       <w:r>
                         <w:rPr>
@@ -3758,11 +4851,19 @@
                           <w:rFonts w:ascii="Courier New" w:hAnsi="Courier New" w:cs="Courier New"/>
                         </w:rPr>
                       </w:pPr>
-                      <w:r>
-                        <w:rPr>
-                          <w:rFonts w:ascii="Courier New" w:hAnsi="Courier New" w:cs="Courier New"/>
-                        </w:rPr>
-                        <w:t>define(‘</w:t>
+                      <w:proofErr w:type="gramStart"/>
+                      <w:r>
+                        <w:rPr>
+                          <w:rFonts w:ascii="Courier New" w:hAnsi="Courier New" w:cs="Courier New"/>
+                        </w:rPr>
+                        <w:t>define(</w:t>
+                      </w:r>
+                      <w:proofErr w:type="gramEnd"/>
+                      <w:r>
+                        <w:rPr>
+                          <w:rFonts w:ascii="Courier New" w:hAnsi="Courier New" w:cs="Courier New"/>
+                        </w:rPr>
+                        <w:t>‘</w:t>
                       </w:r>
                       <w:r>
                         <w:rPr>
@@ -3785,11 +4886,19 @@
                           <w:rFonts w:ascii="Courier New" w:hAnsi="Courier New" w:cs="Courier New"/>
                         </w:rPr>
                       </w:pPr>
-                      <w:r>
-                        <w:rPr>
-                          <w:rFonts w:ascii="Courier New" w:hAnsi="Courier New" w:cs="Courier New"/>
-                        </w:rPr>
-                        <w:t>define(‘</w:t>
+                      <w:proofErr w:type="gramStart"/>
+                      <w:r>
+                        <w:rPr>
+                          <w:rFonts w:ascii="Courier New" w:hAnsi="Courier New" w:cs="Courier New"/>
+                        </w:rPr>
+                        <w:t>define(</w:t>
+                      </w:r>
+                      <w:proofErr w:type="gramEnd"/>
+                      <w:r>
+                        <w:rPr>
+                          <w:rFonts w:ascii="Courier New" w:hAnsi="Courier New" w:cs="Courier New"/>
+                        </w:rPr>
+                        <w:t>‘</w:t>
                       </w:r>
                       <w:r>
                         <w:rPr>
@@ -3872,7 +4981,7 @@
         <mc:AlternateContent>
           <mc:Choice Requires="wps">
             <w:drawing>
-              <wp:anchor distT="0" distB="0" distL="114300" distR="114300" simplePos="0" relativeHeight="251663360" behindDoc="1" locked="0" layoutInCell="1" allowOverlap="1" wp14:anchorId="57996E1C" wp14:editId="34221F02">
+              <wp:anchor distT="0" distB="0" distL="114300" distR="114300" simplePos="0" relativeHeight="251663360" behindDoc="1" locked="0" layoutInCell="1" allowOverlap="1" wp14:anchorId="28A86E81" wp14:editId="60A40B4D">
                 <wp:simplePos x="0" y="0"/>
                 <wp:positionH relativeFrom="column">
                   <wp:posOffset>0</wp:posOffset>
@@ -3932,19 +5041,37 @@
                               </w:rPr>
                               <w:t xml:space="preserve">function </w:t>
                             </w:r>
+                            <w:proofErr w:type="spellStart"/>
                             <w:r>
                               <w:rPr>
                                 <w:rFonts w:ascii="Courier New" w:hAnsi="Courier New" w:cs="Courier New"/>
                                 <w:b/>
                                 <w:color w:val="C00000"/>
                               </w:rPr>
-                              <w:t>get_name</w:t>
-                            </w:r>
-                            <w:r>
-                              <w:rPr>
-                                <w:rFonts w:ascii="Courier New" w:hAnsi="Courier New" w:cs="Courier New"/>
-                              </w:rPr>
-                              <w:t>(){</w:t>
+                              <w:t>get_</w:t>
+                            </w:r>
+                            <w:proofErr w:type="gramStart"/>
+                            <w:r>
+                              <w:rPr>
+                                <w:rFonts w:ascii="Courier New" w:hAnsi="Courier New" w:cs="Courier New"/>
+                                <w:b/>
+                                <w:color w:val="C00000"/>
+                              </w:rPr>
+                              <w:t>name</w:t>
+                            </w:r>
+                            <w:proofErr w:type="spellEnd"/>
+                            <w:r>
+                              <w:rPr>
+                                <w:rFonts w:ascii="Courier New" w:hAnsi="Courier New" w:cs="Courier New"/>
+                              </w:rPr>
+                              <w:t>(</w:t>
+                            </w:r>
+                            <w:proofErr w:type="gramEnd"/>
+                            <w:r>
+                              <w:rPr>
+                                <w:rFonts w:ascii="Courier New" w:hAnsi="Courier New" w:cs="Courier New"/>
+                              </w:rPr>
+                              <w:t>){</w:t>
                             </w:r>
                           </w:p>
                           <w:p>
@@ -3992,7 +5119,7 @@
           </mc:Choice>
           <mc:Fallback>
             <w:pict>
-              <v:shape w14:anchorId="57996E1C" id="Text Box 3" o:spid="_x0000_s1028" type="#_x0000_t202" style="position:absolute;margin-left:0;margin-top:22.5pt;width:910.5pt;height:103.5pt;z-index:-251653120;visibility:visible;mso-wrap-style:square;mso-height-percent:0;mso-wrap-distance-left:9pt;mso-wrap-distance-top:0;mso-wrap-distance-right:9pt;mso-wrap-distance-bottom:0;mso-position-horizontal:absolute;mso-position-horizontal-relative:text;mso-position-vertical:absolute;mso-position-vertical-relative:text;mso-height-percent:0;mso-height-relative:margin;v-text-anchor:top" o:gfxdata="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" fillcolor="#f2f2f2 [3052]" strokecolor="#bfbfbf [2412]" strokeweight=".5pt">
+              <v:shape w14:anchorId="28A86E81" id="Text Box 3" o:spid="_x0000_s1028" type="#_x0000_t202" style="position:absolute;margin-left:0;margin-top:22.5pt;width:910.5pt;height:103.5pt;z-index:-251653120;visibility:visible;mso-wrap-style:square;mso-height-percent:0;mso-wrap-distance-left:9pt;mso-wrap-distance-top:0;mso-wrap-distance-right:9pt;mso-wrap-distance-bottom:0;mso-position-horizontal:absolute;mso-position-horizontal-relative:text;mso-position-vertical:absolute;mso-position-vertical-relative:text;mso-height-percent:0;mso-height-relative:margin;v-text-anchor:top" o:gfxdata="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" fillcolor="#f2f2f2 [3052]" strokecolor="#bfbfbf [2412]" strokeweight=".5pt">
                 <v:textbox>
                   <w:txbxContent>
                     <w:p>
@@ -4007,19 +5134,37 @@
                         </w:rPr>
                         <w:t xml:space="preserve">function </w:t>
                       </w:r>
+                      <w:proofErr w:type="spellStart"/>
                       <w:r>
                         <w:rPr>
                           <w:rFonts w:ascii="Courier New" w:hAnsi="Courier New" w:cs="Courier New"/>
                           <w:b/>
                           <w:color w:val="C00000"/>
                         </w:rPr>
-                        <w:t>get_name</w:t>
-                      </w:r>
-                      <w:r>
-                        <w:rPr>
-                          <w:rFonts w:ascii="Courier New" w:hAnsi="Courier New" w:cs="Courier New"/>
-                        </w:rPr>
-                        <w:t>(){</w:t>
+                        <w:t>get_</w:t>
+                      </w:r>
+                      <w:proofErr w:type="gramStart"/>
+                      <w:r>
+                        <w:rPr>
+                          <w:rFonts w:ascii="Courier New" w:hAnsi="Courier New" w:cs="Courier New"/>
+                          <w:b/>
+                          <w:color w:val="C00000"/>
+                        </w:rPr>
+                        <w:t>name</w:t>
+                      </w:r>
+                      <w:proofErr w:type="spellEnd"/>
+                      <w:r>
+                        <w:rPr>
+                          <w:rFonts w:ascii="Courier New" w:hAnsi="Courier New" w:cs="Courier New"/>
+                        </w:rPr>
+                        <w:t>(</w:t>
+                      </w:r>
+                      <w:proofErr w:type="gramEnd"/>
+                      <w:r>
+                        <w:rPr>
+                          <w:rFonts w:ascii="Courier New" w:hAnsi="Courier New" w:cs="Courier New"/>
+                        </w:rPr>
+                        <w:t>){</w:t>
                       </w:r>
                     </w:p>
                     <w:p>
@@ -4093,12 +5238,14 @@
         </w:rPr>
         <w:t>This should be “</w:t>
       </w:r>
+      <w:proofErr w:type="spellStart"/>
       <w:r>
         <w:rPr>
           <w:rFonts w:asciiTheme="majorHAnsi" w:hAnsiTheme="majorHAnsi" w:cstheme="majorHAnsi"/>
         </w:rPr>
         <w:t>StudlyCaps</w:t>
       </w:r>
+      <w:proofErr w:type="spellEnd"/>
       <w:r>
         <w:rPr>
           <w:rFonts w:asciiTheme="majorHAnsi" w:hAnsiTheme="majorHAnsi" w:cstheme="majorHAnsi"/>
@@ -4124,10 +5271,11 @@
           <w:noProof/>
           <w:lang w:eastAsia="en-GB"/>
         </w:rPr>
+        <w:lastRenderedPageBreak/>
         <mc:AlternateContent>
           <mc:Choice Requires="wps">
             <w:drawing>
-              <wp:anchor distT="0" distB="0" distL="114300" distR="114300" simplePos="0" relativeHeight="251665408" behindDoc="1" locked="0" layoutInCell="1" allowOverlap="1" wp14:anchorId="7E5D9E84" wp14:editId="68972157">
+              <wp:anchor distT="0" distB="0" distL="114300" distR="114300" simplePos="0" relativeHeight="251665408" behindDoc="1" locked="0" layoutInCell="1" allowOverlap="1" wp14:anchorId="10526AE8" wp14:editId="44DC0944">
                 <wp:simplePos x="0" y="0"/>
                 <wp:positionH relativeFrom="column">
                   <wp:posOffset>0</wp:posOffset>
@@ -4187,6 +5335,8 @@
                               </w:rPr>
                               <w:t xml:space="preserve">class </w:t>
                             </w:r>
+                            <w:proofErr w:type="spellStart"/>
+                            <w:proofErr w:type="gramStart"/>
                             <w:r>
                               <w:rPr>
                                 <w:rFonts w:ascii="Courier New" w:hAnsi="Courier New" w:cs="Courier New"/>
@@ -4203,11 +5353,19 @@
                               </w:rPr>
                               <w:t>Role</w:t>
                             </w:r>
-                            <w:r>
-                              <w:rPr>
-                                <w:rFonts w:ascii="Courier New" w:hAnsi="Courier New" w:cs="Courier New"/>
-                              </w:rPr>
-                              <w:t xml:space="preserve">{ </w:t>
+                            <w:proofErr w:type="spellEnd"/>
+                            <w:r>
+                              <w:rPr>
+                                <w:rFonts w:ascii="Courier New" w:hAnsi="Courier New" w:cs="Courier New"/>
+                              </w:rPr>
+                              <w:t>{</w:t>
+                            </w:r>
+                            <w:proofErr w:type="gramEnd"/>
+                            <w:r>
+                              <w:rPr>
+                                <w:rFonts w:ascii="Courier New" w:hAnsi="Courier New" w:cs="Courier New"/>
+                              </w:rPr>
+                              <w:t xml:space="preserve"> </w:t>
                             </w:r>
                           </w:p>
                           <w:p>
@@ -4220,8 +5378,16 @@
                               <w:rPr>
                                 <w:rFonts w:ascii="Courier New" w:hAnsi="Courier New" w:cs="Courier New"/>
                               </w:rPr>
-                              <w:t xml:space="preserve">  public function delete($id){</w:t>
-                            </w:r>
+                              <w:t xml:space="preserve">  public function delete($</w:t>
+                            </w:r>
+                            <w:proofErr w:type="gramStart"/>
+                            <w:r>
+                              <w:rPr>
+                                <w:rFonts w:ascii="Courier New" w:hAnsi="Courier New" w:cs="Courier New"/>
+                              </w:rPr>
+                              <w:t>id){</w:t>
+                            </w:r>
+                            <w:proofErr w:type="gramEnd"/>
                           </w:p>
                           <w:p>
                             <w:pPr>
@@ -4267,13 +5433,31 @@
                                 <w:b/>
                                 <w:color w:val="C00000"/>
                               </w:rPr>
-                              <w:t>_calculateArea</w:t>
-                            </w:r>
-                            <w:r>
-                              <w:rPr>
-                                <w:rFonts w:ascii="Courier New" w:hAnsi="Courier New" w:cs="Courier New"/>
-                              </w:rPr>
-                              <w:t>(){</w:t>
+                              <w:t>_</w:t>
+                            </w:r>
+                            <w:proofErr w:type="spellStart"/>
+                            <w:proofErr w:type="gramStart"/>
+                            <w:r>
+                              <w:rPr>
+                                <w:rFonts w:ascii="Courier New" w:hAnsi="Courier New" w:cs="Courier New"/>
+                                <w:b/>
+                                <w:color w:val="C00000"/>
+                              </w:rPr>
+                              <w:t>calculateArea</w:t>
+                            </w:r>
+                            <w:proofErr w:type="spellEnd"/>
+                            <w:r>
+                              <w:rPr>
+                                <w:rFonts w:ascii="Courier New" w:hAnsi="Courier New" w:cs="Courier New"/>
+                              </w:rPr>
+                              <w:t>(</w:t>
+                            </w:r>
+                            <w:proofErr w:type="gramEnd"/>
+                            <w:r>
+                              <w:rPr>
+                                <w:rFonts w:ascii="Courier New" w:hAnsi="Courier New" w:cs="Courier New"/>
+                              </w:rPr>
+                              <w:t>){</w:t>
                             </w:r>
                           </w:p>
                           <w:p>
@@ -4286,7 +5470,21 @@
                               <w:rPr>
                                 <w:rFonts w:ascii="Courier New" w:hAnsi="Courier New" w:cs="Courier New"/>
                               </w:rPr>
-                              <w:t xml:space="preserve">    return self::PI * $_radius * $_radius;</w:t>
+                              <w:t xml:space="preserve">    return </w:t>
+                            </w:r>
+                            <w:proofErr w:type="gramStart"/>
+                            <w:r>
+                              <w:rPr>
+                                <w:rFonts w:ascii="Courier New" w:hAnsi="Courier New" w:cs="Courier New"/>
+                              </w:rPr>
+                              <w:t>self::</w:t>
+                            </w:r>
+                            <w:proofErr w:type="gramEnd"/>
+                            <w:r>
+                              <w:rPr>
+                                <w:rFonts w:ascii="Courier New" w:hAnsi="Courier New" w:cs="Courier New"/>
+                              </w:rPr>
+                              <w:t>PI * $_radius * $_radius;</w:t>
                             </w:r>
                           </w:p>
                           <w:p>
@@ -4334,7 +5532,7 @@
           </mc:Choice>
           <mc:Fallback>
             <w:pict>
-              <v:shape w14:anchorId="7E5D9E84" id="Text Box 4" o:spid="_x0000_s1029" type="#_x0000_t202" style="position:absolute;margin-left:0;margin-top:0;width:910.5pt;height:174.75pt;z-index:-251651072;visibility:visible;mso-wrap-style:square;mso-height-percent:0;mso-wrap-distance-left:9pt;mso-wrap-distance-top:0;mso-wrap-distance-right:9pt;mso-wrap-distance-bottom:0;mso-position-horizontal:absolute;mso-position-horizontal-relative:text;mso-position-vertical:absolute;mso-position-vertical-relative:text;mso-height-percent:0;mso-height-relative:margin;v-text-anchor:top" o:gfxdata="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" fillcolor="#f2f2f2 [3052]" strokecolor="#bfbfbf [2412]" strokeweight=".5pt">
+              <v:shape w14:anchorId="10526AE8" id="Text Box 4" o:spid="_x0000_s1029" type="#_x0000_t202" style="position:absolute;margin-left:0;margin-top:0;width:910.5pt;height:174.75pt;z-index:-251651072;visibility:visible;mso-wrap-style:square;mso-height-percent:0;mso-wrap-distance-left:9pt;mso-wrap-distance-top:0;mso-wrap-distance-right:9pt;mso-wrap-distance-bottom:0;mso-position-horizontal:absolute;mso-position-horizontal-relative:text;mso-position-vertical:absolute;mso-position-vertical-relative:text;mso-height-percent:0;mso-height-relative:margin;v-text-anchor:top" o:gfxdata="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" fillcolor="#f2f2f2 [3052]" strokecolor="#bfbfbf [2412]" strokeweight=".5pt">
                 <v:textbox>
                   <w:txbxContent>
                     <w:p>
@@ -4349,6 +5547,8 @@
                         </w:rPr>
                         <w:t xml:space="preserve">class </w:t>
                       </w:r>
+                      <w:proofErr w:type="spellStart"/>
+                      <w:proofErr w:type="gramStart"/>
                       <w:r>
                         <w:rPr>
                           <w:rFonts w:ascii="Courier New" w:hAnsi="Courier New" w:cs="Courier New"/>
@@ -4365,11 +5565,19 @@
                         </w:rPr>
                         <w:t>Role</w:t>
                       </w:r>
-                      <w:r>
-                        <w:rPr>
-                          <w:rFonts w:ascii="Courier New" w:hAnsi="Courier New" w:cs="Courier New"/>
-                        </w:rPr>
-                        <w:t xml:space="preserve">{ </w:t>
+                      <w:proofErr w:type="spellEnd"/>
+                      <w:r>
+                        <w:rPr>
+                          <w:rFonts w:ascii="Courier New" w:hAnsi="Courier New" w:cs="Courier New"/>
+                        </w:rPr>
+                        <w:t>{</w:t>
+                      </w:r>
+                      <w:proofErr w:type="gramEnd"/>
+                      <w:r>
+                        <w:rPr>
+                          <w:rFonts w:ascii="Courier New" w:hAnsi="Courier New" w:cs="Courier New"/>
+                        </w:rPr>
+                        <w:t xml:space="preserve"> </w:t>
                       </w:r>
                     </w:p>
                     <w:p>
@@ -4382,8 +5590,16 @@
                         <w:rPr>
                           <w:rFonts w:ascii="Courier New" w:hAnsi="Courier New" w:cs="Courier New"/>
                         </w:rPr>
-                        <w:t xml:space="preserve">  public function delete($id){</w:t>
-                      </w:r>
+                        <w:t xml:space="preserve">  public function delete($</w:t>
+                      </w:r>
+                      <w:proofErr w:type="gramStart"/>
+                      <w:r>
+                        <w:rPr>
+                          <w:rFonts w:ascii="Courier New" w:hAnsi="Courier New" w:cs="Courier New"/>
+                        </w:rPr>
+                        <w:t>id){</w:t>
+                      </w:r>
+                      <w:proofErr w:type="gramEnd"/>
                     </w:p>
                     <w:p>
                       <w:pPr>
@@ -4429,13 +5645,31 @@
                           <w:b/>
                           <w:color w:val="C00000"/>
                         </w:rPr>
-                        <w:t>_calculateArea</w:t>
-                      </w:r>
-                      <w:r>
-                        <w:rPr>
-                          <w:rFonts w:ascii="Courier New" w:hAnsi="Courier New" w:cs="Courier New"/>
-                        </w:rPr>
-                        <w:t>(){</w:t>
+                        <w:t>_</w:t>
+                      </w:r>
+                      <w:proofErr w:type="spellStart"/>
+                      <w:proofErr w:type="gramStart"/>
+                      <w:r>
+                        <w:rPr>
+                          <w:rFonts w:ascii="Courier New" w:hAnsi="Courier New" w:cs="Courier New"/>
+                          <w:b/>
+                          <w:color w:val="C00000"/>
+                        </w:rPr>
+                        <w:t>calculateArea</w:t>
+                      </w:r>
+                      <w:proofErr w:type="spellEnd"/>
+                      <w:r>
+                        <w:rPr>
+                          <w:rFonts w:ascii="Courier New" w:hAnsi="Courier New" w:cs="Courier New"/>
+                        </w:rPr>
+                        <w:t>(</w:t>
+                      </w:r>
+                      <w:proofErr w:type="gramEnd"/>
+                      <w:r>
+                        <w:rPr>
+                          <w:rFonts w:ascii="Courier New" w:hAnsi="Courier New" w:cs="Courier New"/>
+                        </w:rPr>
+                        <w:t>){</w:t>
                       </w:r>
                     </w:p>
                     <w:p>
@@ -4448,7 +5682,21 @@
                         <w:rPr>
                           <w:rFonts w:ascii="Courier New" w:hAnsi="Courier New" w:cs="Courier New"/>
                         </w:rPr>
-                        <w:t xml:space="preserve">    return self::PI * $_radius * $_radius;</w:t>
+                        <w:t xml:space="preserve">    return </w:t>
+                      </w:r>
+                      <w:proofErr w:type="gramStart"/>
+                      <w:r>
+                        <w:rPr>
+                          <w:rFonts w:ascii="Courier New" w:hAnsi="Courier New" w:cs="Courier New"/>
+                        </w:rPr>
+                        <w:t>self::</w:t>
+                      </w:r>
+                      <w:proofErr w:type="gramEnd"/>
+                      <w:r>
+                        <w:rPr>
+                          <w:rFonts w:ascii="Courier New" w:hAnsi="Courier New" w:cs="Courier New"/>
+                        </w:rPr>
+                        <w:t>PI * $_radius * $_radius;</w:t>
                       </w:r>
                     </w:p>
                     <w:p>
@@ -4517,6 +5765,7 @@
           <w:b/>
           <w:sz w:val="28"/>
         </w:rPr>
+        <w:lastRenderedPageBreak/>
         <w:t>Comments</w:t>
       </w:r>
     </w:p>
@@ -4535,7 +5784,7 @@
         <mc:AlternateContent>
           <mc:Choice Requires="wps">
             <w:drawing>
-              <wp:anchor distT="0" distB="0" distL="114300" distR="114300" simplePos="0" relativeHeight="251667456" behindDoc="1" locked="0" layoutInCell="1" allowOverlap="1" wp14:anchorId="13AEAAD0" wp14:editId="2EDB9BCB">
+              <wp:anchor distT="0" distB="0" distL="114300" distR="114300" simplePos="0" relativeHeight="251667456" behindDoc="1" locked="0" layoutInCell="1" allowOverlap="1" wp14:anchorId="485C5E61" wp14:editId="1A9D7F90">
                 <wp:simplePos x="0" y="0"/>
                 <wp:positionH relativeFrom="column">
                   <wp:posOffset>0</wp:posOffset>
@@ -4645,7 +5894,63 @@
                               <w:rPr>
                                 <w:rFonts w:ascii="Courier New" w:hAnsi="Courier New" w:cs="Courier New"/>
                               </w:rPr>
-                              <w:t xml:space="preserve">  * types of database (such as: msSQL, mySQL, mySQLi and postgres) and PDO. It</w:t>
+                              <w:t xml:space="preserve">  * types of database (such as: </w:t>
+                            </w:r>
+                            <w:proofErr w:type="spellStart"/>
+                            <w:r>
+                              <w:rPr>
+                                <w:rFonts w:ascii="Courier New" w:hAnsi="Courier New" w:cs="Courier New"/>
+                              </w:rPr>
+                              <w:t>msSQL</w:t>
+                            </w:r>
+                            <w:proofErr w:type="spellEnd"/>
+                            <w:r>
+                              <w:rPr>
+                                <w:rFonts w:ascii="Courier New" w:hAnsi="Courier New" w:cs="Courier New"/>
+                              </w:rPr>
+                              <w:t xml:space="preserve">, </w:t>
+                            </w:r>
+                            <w:proofErr w:type="spellStart"/>
+                            <w:r>
+                              <w:rPr>
+                                <w:rFonts w:ascii="Courier New" w:hAnsi="Courier New" w:cs="Courier New"/>
+                              </w:rPr>
+                              <w:t>mySQL</w:t>
+                            </w:r>
+                            <w:proofErr w:type="spellEnd"/>
+                            <w:r>
+                              <w:rPr>
+                                <w:rFonts w:ascii="Courier New" w:hAnsi="Courier New" w:cs="Courier New"/>
+                              </w:rPr>
+                              <w:t xml:space="preserve">, </w:t>
+                            </w:r>
+                            <w:proofErr w:type="spellStart"/>
+                            <w:r>
+                              <w:rPr>
+                                <w:rFonts w:ascii="Courier New" w:hAnsi="Courier New" w:cs="Courier New"/>
+                              </w:rPr>
+                              <w:t>mySQLi</w:t>
+                            </w:r>
+                            <w:proofErr w:type="spellEnd"/>
+                            <w:r>
+                              <w:rPr>
+                                <w:rFonts w:ascii="Courier New" w:hAnsi="Courier New" w:cs="Courier New"/>
+                              </w:rPr>
+                              <w:t xml:space="preserve"> and </w:t>
+                            </w:r>
+                            <w:proofErr w:type="spellStart"/>
+                            <w:r>
+                              <w:rPr>
+                                <w:rFonts w:ascii="Courier New" w:hAnsi="Courier New" w:cs="Courier New"/>
+                              </w:rPr>
+                              <w:t>postgres</w:t>
+                            </w:r>
+                            <w:proofErr w:type="spellEnd"/>
+                            <w:r>
+                              <w:rPr>
+                                <w:rFonts w:ascii="Courier New" w:hAnsi="Courier New" w:cs="Courier New"/>
+                              </w:rPr>
+                              <w:t>) and PDO. It</w:t>
                             </w:r>
                           </w:p>
                           <w:p>
@@ -4683,8 +5988,16 @@
                               <w:rPr>
                                 <w:rFonts w:ascii="Courier New" w:hAnsi="Courier New" w:cs="Courier New"/>
                               </w:rPr>
-                              <w:t xml:space="preserve">  * database class..</w:t>
-                            </w:r>
+                              <w:t xml:space="preserve">  * database </w:t>
+                            </w:r>
+                            <w:proofErr w:type="gramStart"/>
+                            <w:r>
+                              <w:rPr>
+                                <w:rFonts w:ascii="Courier New" w:hAnsi="Courier New" w:cs="Courier New"/>
+                              </w:rPr>
+                              <w:t>class..</w:t>
+                            </w:r>
+                            <w:proofErr w:type="gramEnd"/>
                           </w:p>
                           <w:p>
                             <w:pPr>
@@ -4740,20 +6053,16 @@
                               <w:rPr>
                                 <w:rFonts w:ascii="Courier New" w:hAnsi="Courier New" w:cs="Courier New"/>
                               </w:rPr>
-                              <w:t>:</w:t>
-                            </w:r>
-                            <w:r>
-                              <w:rPr>
-                                <w:rFonts w:ascii="Courier New" w:hAnsi="Courier New" w:cs="Courier New"/>
-                              </w:rPr>
-                              <w:t xml:space="preserve">       </w:t>
-                            </w:r>
+                              <w:t xml:space="preserve">:       </w:t>
+                            </w:r>
+                            <w:proofErr w:type="spellStart"/>
                             <w:r>
                               <w:rPr>
                                 <w:rFonts w:ascii="Courier New" w:hAnsi="Courier New" w:cs="Courier New"/>
                               </w:rPr>
                               <w:t>Stvdi</w:t>
                             </w:r>
+                            <w:proofErr w:type="spellEnd"/>
                           </w:p>
                           <w:p>
                             <w:pPr>
@@ -4765,25 +6074,21 @@
                               <w:rPr>
                                 <w:rFonts w:ascii="Courier New" w:hAnsi="Courier New" w:cs="Courier New"/>
                               </w:rPr>
-                              <w:t xml:space="preserve">  * @author:</w:t>
-                            </w:r>
-                            <w:r>
-                              <w:rPr>
-                                <w:rFonts w:ascii="Courier New" w:hAnsi="Courier New" w:cs="Courier New"/>
-                              </w:rPr>
-                              <w:t xml:space="preserve">       </w:t>
-                            </w:r>
-                            <w:r>
-                              <w:rPr>
-                                <w:rFonts w:ascii="Courier New" w:hAnsi="Courier New" w:cs="Courier New"/>
-                              </w:rPr>
-                              <w:t xml:space="preserve"> </w:t>
-                            </w:r>
-                            <w:r>
-                              <w:rPr>
-                                <w:rFonts w:ascii="Courier New" w:hAnsi="Courier New" w:cs="Courier New"/>
-                              </w:rPr>
-                              <w:t>Jencube Team</w:t>
+                              <w:t xml:space="preserve">  * @author:        </w:t>
+                            </w:r>
+                            <w:proofErr w:type="spellStart"/>
+                            <w:r>
+                              <w:rPr>
+                                <w:rFonts w:ascii="Courier New" w:hAnsi="Courier New" w:cs="Courier New"/>
+                              </w:rPr>
+                              <w:t>Jencube</w:t>
+                            </w:r>
+                            <w:proofErr w:type="spellEnd"/>
+                            <w:r>
+                              <w:rPr>
+                                <w:rFonts w:ascii="Courier New" w:hAnsi="Courier New" w:cs="Courier New"/>
+                              </w:rPr>
+                              <w:t xml:space="preserve"> Team</w:t>
                             </w:r>
                           </w:p>
                           <w:p>
@@ -4840,8 +6145,16 @@
                               <w:rPr>
                                 <w:rFonts w:ascii="Courier New" w:hAnsi="Courier New" w:cs="Courier New"/>
                               </w:rPr>
-                              <w:t xml:space="preserve">  * @copyright:     Copyright (c) 2013 - 2015 Jencube</w:t>
-                            </w:r>
+                              <w:t xml:space="preserve">  * @copyright:     Copyright (c) 2013 - 2015 </w:t>
+                            </w:r>
+                            <w:proofErr w:type="spellStart"/>
+                            <w:r>
+                              <w:rPr>
+                                <w:rFonts w:ascii="Courier New" w:hAnsi="Courier New" w:cs="Courier New"/>
+                              </w:rPr>
+                              <w:t>Jencube</w:t>
+                            </w:r>
+                            <w:proofErr w:type="spellEnd"/>
                           </w:p>
                           <w:p>
                             <w:pPr>
@@ -4853,8 +6166,16 @@
                               <w:rPr>
                                 <w:rFonts w:ascii="Courier New" w:hAnsi="Courier New" w:cs="Courier New"/>
                               </w:rPr>
-                              <w:t xml:space="preserve">  * @twitter:       @deusex0 &amp; @One_Oracle</w:t>
-                            </w:r>
+                              <w:t xml:space="preserve">  * @twitter:       @deusex0 &amp; @</w:t>
+                            </w:r>
+                            <w:proofErr w:type="spellStart"/>
+                            <w:r>
+                              <w:rPr>
+                                <w:rFonts w:ascii="Courier New" w:hAnsi="Courier New" w:cs="Courier New"/>
+                              </w:rPr>
+                              <w:t>One_Oracle</w:t>
+                            </w:r>
+                            <w:proofErr w:type="spellEnd"/>
                           </w:p>
                           <w:p>
                             <w:pPr>
@@ -4866,8 +6187,30 @@
                               <w:rPr>
                                 <w:rFonts w:ascii="Courier New" w:hAnsi="Courier New" w:cs="Courier New"/>
                               </w:rPr>
-                              <w:t xml:space="preserve">  * @filesource     includes/libraries/database.class.php</w:t>
-                            </w:r>
+                              <w:t xml:space="preserve">  * @</w:t>
+                            </w:r>
+                            <w:proofErr w:type="spellStart"/>
+                            <w:r>
+                              <w:rPr>
+                                <w:rFonts w:ascii="Courier New" w:hAnsi="Courier New" w:cs="Courier New"/>
+                              </w:rPr>
+                              <w:t>filesource</w:t>
+                            </w:r>
+                            <w:proofErr w:type="spellEnd"/>
+                            <w:r>
+                              <w:rPr>
+                                <w:rFonts w:ascii="Courier New" w:hAnsi="Courier New" w:cs="Courier New"/>
+                              </w:rPr>
+                              <w:t xml:space="preserve">     includes/libraries/</w:t>
+                            </w:r>
+                            <w:proofErr w:type="spellStart"/>
+                            <w:r>
+                              <w:rPr>
+                                <w:rFonts w:ascii="Courier New" w:hAnsi="Courier New" w:cs="Courier New"/>
+                              </w:rPr>
+                              <w:t>database.class.php</w:t>
+                            </w:r>
+                            <w:proofErr w:type="spellEnd"/>
                           </w:p>
                           <w:p>
                             <w:pPr>
@@ -4914,7 +6257,7 @@
           </mc:Choice>
           <mc:Fallback>
             <w:pict>
-              <v:shape w14:anchorId="13AEAAD0" id="Text Box 5" o:spid="_x0000_s1030" type="#_x0000_t202" style="position:absolute;margin-left:0;margin-top:29.05pt;width:910.5pt;height:393pt;z-index:-251649024;visibility:visible;mso-wrap-style:square;mso-height-percent:0;mso-wrap-distance-left:9pt;mso-wrap-distance-top:0;mso-wrap-distance-right:9pt;mso-wrap-distance-bottom:0;mso-position-horizontal:absolute;mso-position-horizontal-relative:text;mso-position-vertical:absolute;mso-position-vertical-relative:text;mso-height-percent:0;mso-height-relative:margin;v-text-anchor:top" o:gfxdata="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" fillcolor="#f2f2f2 [3052]" strokecolor="#bfbfbf [2412]" strokeweight=".5pt">
+              <v:shape w14:anchorId="485C5E61" id="Text Box 5" o:spid="_x0000_s1030" type="#_x0000_t202" style="position:absolute;margin-left:0;margin-top:29.05pt;width:910.5pt;height:393pt;z-index:-251649024;visibility:visible;mso-wrap-style:square;mso-height-percent:0;mso-wrap-distance-left:9pt;mso-wrap-distance-top:0;mso-wrap-distance-right:9pt;mso-wrap-distance-bottom:0;mso-position-horizontal:absolute;mso-position-horizontal-relative:text;mso-position-vertical:absolute;mso-position-vertical-relative:text;mso-height-percent:0;mso-height-relative:margin;v-text-anchor:top" o:gfxdata="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" fillcolor="#f2f2f2 [3052]" strokecolor="#bfbfbf [2412]" strokeweight=".5pt">
                 <v:textbox>
                   <w:txbxContent>
                     <w:p>
@@ -4979,7 +6322,63 @@
                         <w:rPr>
                           <w:rFonts w:ascii="Courier New" w:hAnsi="Courier New" w:cs="Courier New"/>
                         </w:rPr>
-                        <w:t xml:space="preserve">  * types of database (such as: msSQL, mySQL, mySQLi and postgres) and PDO. It</w:t>
+                        <w:t xml:space="preserve">  * types of database (such as: </w:t>
+                      </w:r>
+                      <w:proofErr w:type="spellStart"/>
+                      <w:r>
+                        <w:rPr>
+                          <w:rFonts w:ascii="Courier New" w:hAnsi="Courier New" w:cs="Courier New"/>
+                        </w:rPr>
+                        <w:t>msSQL</w:t>
+                      </w:r>
+                      <w:proofErr w:type="spellEnd"/>
+                      <w:r>
+                        <w:rPr>
+                          <w:rFonts w:ascii="Courier New" w:hAnsi="Courier New" w:cs="Courier New"/>
+                        </w:rPr>
+                        <w:t xml:space="preserve">, </w:t>
+                      </w:r>
+                      <w:proofErr w:type="spellStart"/>
+                      <w:r>
+                        <w:rPr>
+                          <w:rFonts w:ascii="Courier New" w:hAnsi="Courier New" w:cs="Courier New"/>
+                        </w:rPr>
+                        <w:t>mySQL</w:t>
+                      </w:r>
+                      <w:proofErr w:type="spellEnd"/>
+                      <w:r>
+                        <w:rPr>
+                          <w:rFonts w:ascii="Courier New" w:hAnsi="Courier New" w:cs="Courier New"/>
+                        </w:rPr>
+                        <w:t xml:space="preserve">, </w:t>
+                      </w:r>
+                      <w:proofErr w:type="spellStart"/>
+                      <w:r>
+                        <w:rPr>
+                          <w:rFonts w:ascii="Courier New" w:hAnsi="Courier New" w:cs="Courier New"/>
+                        </w:rPr>
+                        <w:t>mySQLi</w:t>
+                      </w:r>
+                      <w:proofErr w:type="spellEnd"/>
+                      <w:r>
+                        <w:rPr>
+                          <w:rFonts w:ascii="Courier New" w:hAnsi="Courier New" w:cs="Courier New"/>
+                        </w:rPr>
+                        <w:t xml:space="preserve"> and </w:t>
+                      </w:r>
+                      <w:proofErr w:type="spellStart"/>
+                      <w:r>
+                        <w:rPr>
+                          <w:rFonts w:ascii="Courier New" w:hAnsi="Courier New" w:cs="Courier New"/>
+                        </w:rPr>
+                        <w:t>postgres</w:t>
+                      </w:r>
+                      <w:proofErr w:type="spellEnd"/>
+                      <w:r>
+                        <w:rPr>
+                          <w:rFonts w:ascii="Courier New" w:hAnsi="Courier New" w:cs="Courier New"/>
+                        </w:rPr>
+                        <w:t>) and PDO. It</w:t>
                       </w:r>
                     </w:p>
                     <w:p>
@@ -5017,8 +6416,16 @@
                         <w:rPr>
                           <w:rFonts w:ascii="Courier New" w:hAnsi="Courier New" w:cs="Courier New"/>
                         </w:rPr>
-                        <w:t xml:space="preserve">  * database class..</w:t>
-                      </w:r>
+                        <w:t xml:space="preserve">  * database </w:t>
+                      </w:r>
+                      <w:proofErr w:type="gramStart"/>
+                      <w:r>
+                        <w:rPr>
+                          <w:rFonts w:ascii="Courier New" w:hAnsi="Courier New" w:cs="Courier New"/>
+                        </w:rPr>
+                        <w:t>class..</w:t>
+                      </w:r>
+                      <w:proofErr w:type="gramEnd"/>
                     </w:p>
                     <w:p>
                       <w:pPr>
@@ -5074,20 +6481,16 @@
                         <w:rPr>
                           <w:rFonts w:ascii="Courier New" w:hAnsi="Courier New" w:cs="Courier New"/>
                         </w:rPr>
-                        <w:t>:</w:t>
-                      </w:r>
-                      <w:r>
-                        <w:rPr>
-                          <w:rFonts w:ascii="Courier New" w:hAnsi="Courier New" w:cs="Courier New"/>
-                        </w:rPr>
-                        <w:t xml:space="preserve">       </w:t>
-                      </w:r>
+                        <w:t xml:space="preserve">:       </w:t>
+                      </w:r>
+                      <w:proofErr w:type="spellStart"/>
                       <w:r>
                         <w:rPr>
                           <w:rFonts w:ascii="Courier New" w:hAnsi="Courier New" w:cs="Courier New"/>
                         </w:rPr>
                         <w:t>Stvdi</w:t>
                       </w:r>
+                      <w:proofErr w:type="spellEnd"/>
                     </w:p>
                     <w:p>
                       <w:pPr>
@@ -5099,25 +6502,21 @@
                         <w:rPr>
                           <w:rFonts w:ascii="Courier New" w:hAnsi="Courier New" w:cs="Courier New"/>
                         </w:rPr>
-                        <w:t xml:space="preserve">  * @author:</w:t>
-                      </w:r>
-                      <w:r>
-                        <w:rPr>
-                          <w:rFonts w:ascii="Courier New" w:hAnsi="Courier New" w:cs="Courier New"/>
-                        </w:rPr>
-                        <w:t xml:space="preserve">       </w:t>
-                      </w:r>
-                      <w:r>
-                        <w:rPr>
-                          <w:rFonts w:ascii="Courier New" w:hAnsi="Courier New" w:cs="Courier New"/>
-                        </w:rPr>
-                        <w:t xml:space="preserve"> </w:t>
-                      </w:r>
-                      <w:r>
-                        <w:rPr>
-                          <w:rFonts w:ascii="Courier New" w:hAnsi="Courier New" w:cs="Courier New"/>
-                        </w:rPr>
-                        <w:t>Jencube Team</w:t>
+                        <w:t xml:space="preserve">  * @author:        </w:t>
+                      </w:r>
+                      <w:proofErr w:type="spellStart"/>
+                      <w:r>
+                        <w:rPr>
+                          <w:rFonts w:ascii="Courier New" w:hAnsi="Courier New" w:cs="Courier New"/>
+                        </w:rPr>
+                        <w:t>Jencube</w:t>
+                      </w:r>
+                      <w:proofErr w:type="spellEnd"/>
+                      <w:r>
+                        <w:rPr>
+                          <w:rFonts w:ascii="Courier New" w:hAnsi="Courier New" w:cs="Courier New"/>
+                        </w:rPr>
+                        <w:t xml:space="preserve"> Team</w:t>
                       </w:r>
                     </w:p>
                     <w:p>
@@ -5174,8 +6573,16 @@
                         <w:rPr>
                           <w:rFonts w:ascii="Courier New" w:hAnsi="Courier New" w:cs="Courier New"/>
                         </w:rPr>
-                        <w:t xml:space="preserve">  * @copyright:     Copyright (c) 2013 - 2015 Jencube</w:t>
-                      </w:r>
+                        <w:t xml:space="preserve">  * @copyright:     Copyright (c) 2013 - 2015 </w:t>
+                      </w:r>
+                      <w:proofErr w:type="spellStart"/>
+                      <w:r>
+                        <w:rPr>
+                          <w:rFonts w:ascii="Courier New" w:hAnsi="Courier New" w:cs="Courier New"/>
+                        </w:rPr>
+                        <w:t>Jencube</w:t>
+                      </w:r>
+                      <w:proofErr w:type="spellEnd"/>
                     </w:p>
                     <w:p>
                       <w:pPr>
@@ -5187,8 +6594,16 @@
                         <w:rPr>
                           <w:rFonts w:ascii="Courier New" w:hAnsi="Courier New" w:cs="Courier New"/>
                         </w:rPr>
-                        <w:t xml:space="preserve">  * @twitter:       @deusex0 &amp; @One_Oracle</w:t>
-                      </w:r>
+                        <w:t xml:space="preserve">  * @twitter:       @deusex0 &amp; @</w:t>
+                      </w:r>
+                      <w:proofErr w:type="spellStart"/>
+                      <w:r>
+                        <w:rPr>
+                          <w:rFonts w:ascii="Courier New" w:hAnsi="Courier New" w:cs="Courier New"/>
+                        </w:rPr>
+                        <w:t>One_Oracle</w:t>
+                      </w:r>
+                      <w:proofErr w:type="spellEnd"/>
                     </w:p>
                     <w:p>
                       <w:pPr>
@@ -5200,8 +6615,30 @@
                         <w:rPr>
                           <w:rFonts w:ascii="Courier New" w:hAnsi="Courier New" w:cs="Courier New"/>
                         </w:rPr>
-                        <w:t xml:space="preserve">  * @filesource     includes/libraries/database.class.php</w:t>
-                      </w:r>
+                        <w:t xml:space="preserve">  * @</w:t>
+                      </w:r>
+                      <w:proofErr w:type="spellStart"/>
+                      <w:r>
+                        <w:rPr>
+                          <w:rFonts w:ascii="Courier New" w:hAnsi="Courier New" w:cs="Courier New"/>
+                        </w:rPr>
+                        <w:t>filesource</w:t>
+                      </w:r>
+                      <w:proofErr w:type="spellEnd"/>
+                      <w:r>
+                        <w:rPr>
+                          <w:rFonts w:ascii="Courier New" w:hAnsi="Courier New" w:cs="Courier New"/>
+                        </w:rPr>
+                        <w:t xml:space="preserve">     includes/libraries/</w:t>
+                      </w:r>
+                      <w:proofErr w:type="spellStart"/>
+                      <w:r>
+                        <w:rPr>
+                          <w:rFonts w:ascii="Courier New" w:hAnsi="Courier New" w:cs="Courier New"/>
+                        </w:rPr>
+                        <w:t>database.class.php</w:t>
+                      </w:r>
+                      <w:proofErr w:type="spellEnd"/>
                     </w:p>
                     <w:p>
                       <w:pPr>
@@ -5241,7 +6678,19 @@
         <w:rPr>
           <w:rFonts w:asciiTheme="majorHAnsi" w:hAnsiTheme="majorHAnsi" w:cstheme="majorHAnsi"/>
         </w:rPr>
-        <w:t>There should be an introductory comments introducing the function of the file as shown below:</w:t>
+        <w:t xml:space="preserve">There should be an </w:t>
+      </w:r>
+      <w:r>
+        <w:rPr>
+          <w:rFonts w:asciiTheme="majorHAnsi" w:hAnsiTheme="majorHAnsi" w:cstheme="majorHAnsi"/>
+        </w:rPr>
+        <w:t>introductory comment</w:t>
+      </w:r>
+      <w:r>
+        <w:rPr>
+          <w:rFonts w:asciiTheme="majorHAnsi" w:hAnsiTheme="majorHAnsi" w:cstheme="majorHAnsi"/>
+        </w:rPr>
+        <w:t xml:space="preserve"> introducing the function of the file as shown below:</w:t>
       </w:r>
     </w:p>
     <w:p>
@@ -5308,7 +6757,7 @@
         <mc:AlternateContent>
           <mc:Choice Requires="wps">
             <w:drawing>
-              <wp:anchor distT="0" distB="0" distL="114300" distR="114300" simplePos="0" relativeHeight="251669504" behindDoc="1" locked="0" layoutInCell="1" allowOverlap="1" wp14:anchorId="146FE009" wp14:editId="22F27178">
+              <wp:anchor distT="0" distB="0" distL="114300" distR="114300" simplePos="0" relativeHeight="251669504" behindDoc="1" locked="0" layoutInCell="1" allowOverlap="1" wp14:anchorId="2733865D" wp14:editId="7EB66976">
                 <wp:simplePos x="0" y="0"/>
                 <wp:positionH relativeFrom="column">
                   <wp:posOffset>0</wp:posOffset>
@@ -5479,7 +6928,7 @@
           </mc:Choice>
           <mc:Fallback>
             <w:pict>
-              <v:shape w14:anchorId="146FE009" id="Text Box 6" o:spid="_x0000_s1031" type="#_x0000_t202" style="position:absolute;margin-left:0;margin-top:32.9pt;width:910.5pt;height:179.25pt;z-index:-251646976;visibility:visible;mso-wrap-style:square;mso-height-percent:0;mso-wrap-distance-left:9pt;mso-wrap-distance-top:0;mso-wrap-distance-right:9pt;mso-wrap-distance-bottom:0;mso-position-horizontal:absolute;mso-position-horizontal-relative:text;mso-position-vertical:absolute;mso-position-vertical-relative:text;mso-height-percent:0;mso-height-relative:margin;v-text-anchor:top" o:gfxdata="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" fillcolor="#f2f2f2 [3052]" strokecolor="#bfbfbf [2412]" strokeweight=".5pt">
+              <v:shape w14:anchorId="2733865D" id="Text Box 6" o:spid="_x0000_s1031" type="#_x0000_t202" style="position:absolute;margin-left:0;margin-top:32.9pt;width:910.5pt;height:179.25pt;z-index:-251646976;visibility:visible;mso-wrap-style:square;mso-height-percent:0;mso-wrap-distance-left:9pt;mso-wrap-distance-top:0;mso-wrap-distance-right:9pt;mso-wrap-distance-bottom:0;mso-position-horizontal:absolute;mso-position-horizontal-relative:text;mso-position-vertical:absolute;mso-position-vertical-relative:text;mso-height-percent:0;mso-height-relative:margin;v-text-anchor:top" o:gfxdata="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" fillcolor="#f2f2f2 [3052]" strokecolor="#bfbfbf [2412]" strokeweight=".5pt">
                 <v:textbox>
                   <w:txbxContent>
                     <w:p>
@@ -5639,7 +7088,19 @@
         <w:rPr>
           <w:rFonts w:asciiTheme="majorHAnsi" w:hAnsiTheme="majorHAnsi" w:cstheme="majorHAnsi"/>
         </w:rPr>
-        <w:t>This should following the format below for the different files:</w:t>
+        <w:t xml:space="preserve">This should </w:t>
+      </w:r>
+      <w:r>
+        <w:rPr>
+          <w:rFonts w:asciiTheme="majorHAnsi" w:hAnsiTheme="majorHAnsi" w:cstheme="majorHAnsi"/>
+        </w:rPr>
+        <w:t>follow</w:t>
+      </w:r>
+      <w:r>
+        <w:rPr>
+          <w:rFonts w:asciiTheme="majorHAnsi" w:hAnsiTheme="majorHAnsi" w:cstheme="majorHAnsi"/>
+        </w:rPr>
+        <w:t xml:space="preserve"> the format below for the different files:</w:t>
       </w:r>
     </w:p>
     <w:tbl>
@@ -5649,15 +7110,15 @@
         <w:tblLook w:val="04A0" w:firstRow="1" w:lastRow="0" w:firstColumn="1" w:lastColumn="0" w:noHBand="0" w:noVBand="1"/>
       </w:tblPr>
       <w:tblGrid>
-        <w:gridCol w:w="2052"/>
-        <w:gridCol w:w="2070"/>
-        <w:gridCol w:w="2042"/>
+        <w:gridCol w:w="2041"/>
+        <w:gridCol w:w="2069"/>
         <w:gridCol w:w="2043"/>
-        <w:gridCol w:w="2032"/>
+        <w:gridCol w:w="2044"/>
+        <w:gridCol w:w="2033"/>
         <w:gridCol w:w="2533"/>
-        <w:gridCol w:w="2052"/>
-        <w:gridCol w:w="1943"/>
-        <w:gridCol w:w="1943"/>
+        <w:gridCol w:w="2053"/>
+        <w:gridCol w:w="1947"/>
+        <w:gridCol w:w="1947"/>
       </w:tblGrid>
       <w:tr>
         <w:trPr>
@@ -5857,53 +7318,77 @@
               <w:rPr>
                 <w:rFonts w:asciiTheme="majorHAnsi" w:hAnsiTheme="majorHAnsi" w:cstheme="majorHAnsi"/>
               </w:rPr>
-              <w:t>[fileName].class</w:t>
-            </w:r>
-          </w:p>
-          <w:p>
-            <w:pPr>
-              <w:rPr>
-                <w:rFonts w:asciiTheme="majorHAnsi" w:hAnsiTheme="majorHAnsi" w:cstheme="majorHAnsi"/>
-              </w:rPr>
-            </w:pPr>
-          </w:p>
-          <w:p>
-            <w:pPr>
-              <w:rPr>
-                <w:rFonts w:asciiTheme="majorHAnsi" w:hAnsiTheme="majorHAnsi" w:cstheme="majorHAnsi"/>
-              </w:rPr>
-            </w:pPr>
-            <w:r>
-              <w:rPr>
-                <w:rFonts w:asciiTheme="majorHAnsi" w:hAnsiTheme="majorHAnsi" w:cstheme="majorHAnsi"/>
-              </w:rPr>
-              <w:t>database.class</w:t>
-            </w:r>
-          </w:p>
-          <w:p>
-            <w:pPr>
-              <w:rPr>
-                <w:rFonts w:asciiTheme="majorHAnsi" w:hAnsiTheme="majorHAnsi" w:cstheme="majorHAnsi"/>
-              </w:rPr>
-            </w:pPr>
-            <w:r>
-              <w:rPr>
-                <w:rFonts w:asciiTheme="majorHAnsi" w:hAnsiTheme="majorHAnsi" w:cstheme="majorHAnsi"/>
-              </w:rPr>
-              <w:t>student.class</w:t>
-            </w:r>
-          </w:p>
-          <w:p>
-            <w:pPr>
-              <w:rPr>
-                <w:rFonts w:asciiTheme="majorHAnsi" w:hAnsiTheme="majorHAnsi" w:cstheme="majorHAnsi"/>
-              </w:rPr>
-            </w:pPr>
-            <w:r>
-              <w:rPr>
-                <w:rFonts w:asciiTheme="majorHAnsi" w:hAnsiTheme="majorHAnsi" w:cstheme="majorHAnsi"/>
-              </w:rPr>
-              <w:t>formBuilder.class</w:t>
+              <w:t>[fileName].</w:t>
+            </w:r>
+            <w:r>
+              <w:rPr>
+                <w:rFonts w:asciiTheme="majorHAnsi" w:hAnsiTheme="majorHAnsi" w:cstheme="majorHAnsi"/>
+              </w:rPr>
+              <w:t>lib</w:t>
+            </w:r>
+          </w:p>
+          <w:p>
+            <w:pPr>
+              <w:rPr>
+                <w:rFonts w:asciiTheme="majorHAnsi" w:hAnsiTheme="majorHAnsi" w:cstheme="majorHAnsi"/>
+              </w:rPr>
+            </w:pPr>
+          </w:p>
+          <w:p>
+            <w:pPr>
+              <w:rPr>
+                <w:rFonts w:asciiTheme="majorHAnsi" w:hAnsiTheme="majorHAnsi" w:cstheme="majorHAnsi"/>
+              </w:rPr>
+            </w:pPr>
+            <w:r>
+              <w:rPr>
+                <w:rFonts w:asciiTheme="majorHAnsi" w:hAnsiTheme="majorHAnsi" w:cstheme="majorHAnsi"/>
+              </w:rPr>
+              <w:t>database.</w:t>
+            </w:r>
+            <w:r>
+              <w:rPr>
+                <w:rFonts w:asciiTheme="majorHAnsi" w:hAnsiTheme="majorHAnsi" w:cstheme="majorHAnsi"/>
+              </w:rPr>
+              <w:t>lib</w:t>
+            </w:r>
+          </w:p>
+          <w:p>
+            <w:pPr>
+              <w:rPr>
+                <w:rFonts w:asciiTheme="majorHAnsi" w:hAnsiTheme="majorHAnsi" w:cstheme="majorHAnsi"/>
+              </w:rPr>
+            </w:pPr>
+            <w:r>
+              <w:rPr>
+                <w:rFonts w:asciiTheme="majorHAnsi" w:hAnsiTheme="majorHAnsi" w:cstheme="majorHAnsi"/>
+              </w:rPr>
+              <w:t>student.</w:t>
+            </w:r>
+            <w:r>
+              <w:rPr>
+                <w:rFonts w:asciiTheme="majorHAnsi" w:hAnsiTheme="majorHAnsi" w:cstheme="majorHAnsi"/>
+              </w:rPr>
+              <w:t>lib</w:t>
+            </w:r>
+          </w:p>
+          <w:p>
+            <w:pPr>
+              <w:rPr>
+                <w:rFonts w:asciiTheme="majorHAnsi" w:hAnsiTheme="majorHAnsi" w:cstheme="majorHAnsi"/>
+              </w:rPr>
+            </w:pPr>
+            <w:r>
+              <w:rPr>
+                <w:rFonts w:asciiTheme="majorHAnsi" w:hAnsiTheme="majorHAnsi" w:cstheme="majorHAnsi"/>
+              </w:rPr>
+              <w:t>formBuilder.</w:t>
+            </w:r>
+            <w:r>
+              <w:rPr>
+                <w:rFonts w:asciiTheme="majorHAnsi" w:hAnsiTheme="majorHAnsi" w:cstheme="majorHAnsi"/>
+              </w:rPr>
+              <w:t>lib</w:t>
             </w:r>
           </w:p>
         </w:tc>
@@ -5921,54 +7406,112 @@
               <w:rPr>
                 <w:rFonts w:asciiTheme="majorHAnsi" w:hAnsiTheme="majorHAnsi" w:cstheme="majorHAnsi"/>
               </w:rPr>
-              <w:t>[fileName].funct</w:t>
-            </w:r>
-          </w:p>
-          <w:p>
-            <w:pPr>
-              <w:rPr>
-                <w:rFonts w:asciiTheme="majorHAnsi" w:hAnsiTheme="majorHAnsi" w:cstheme="majorHAnsi"/>
-              </w:rPr>
-            </w:pPr>
-          </w:p>
-          <w:p>
-            <w:pPr>
-              <w:rPr>
-                <w:rFonts w:asciiTheme="majorHAnsi" w:hAnsiTheme="majorHAnsi" w:cstheme="majorHAnsi"/>
-              </w:rPr>
-            </w:pPr>
-            <w:r>
-              <w:rPr>
-                <w:rFonts w:asciiTheme="majorHAnsi" w:hAnsiTheme="majorHAnsi" w:cstheme="majorHAnsi"/>
-              </w:rPr>
-              <w:t>database.funct</w:t>
-            </w:r>
-          </w:p>
-          <w:p>
-            <w:pPr>
-              <w:rPr>
-                <w:rFonts w:asciiTheme="majorHAnsi" w:hAnsiTheme="majorHAnsi" w:cstheme="majorHAnsi"/>
-              </w:rPr>
-            </w:pPr>
-            <w:r>
-              <w:rPr>
-                <w:rFonts w:asciiTheme="majorHAnsi" w:hAnsiTheme="majorHAnsi" w:cstheme="majorHAnsi"/>
-              </w:rPr>
-              <w:t>form.funct</w:t>
-            </w:r>
-          </w:p>
-          <w:p>
-            <w:pPr>
-              <w:rPr>
-                <w:rFonts w:asciiTheme="majorHAnsi" w:hAnsiTheme="majorHAnsi" w:cstheme="majorHAnsi"/>
-              </w:rPr>
-            </w:pPr>
-            <w:r>
-              <w:rPr>
-                <w:rFonts w:asciiTheme="majorHAnsi" w:hAnsiTheme="majorHAnsi" w:cstheme="majorHAnsi"/>
-              </w:rPr>
-              <w:t>customSyntax.funct</w:t>
-            </w:r>
+              <w:t>[</w:t>
+            </w:r>
+            <w:proofErr w:type="spellStart"/>
+            <w:r>
+              <w:rPr>
+                <w:rFonts w:asciiTheme="majorHAnsi" w:hAnsiTheme="majorHAnsi" w:cstheme="majorHAnsi"/>
+              </w:rPr>
+              <w:t>fileName</w:t>
+            </w:r>
+            <w:proofErr w:type="spellEnd"/>
+            <w:proofErr w:type="gramStart"/>
+            <w:r>
+              <w:rPr>
+                <w:rFonts w:asciiTheme="majorHAnsi" w:hAnsiTheme="majorHAnsi" w:cstheme="majorHAnsi"/>
+              </w:rPr>
+              <w:t>].</w:t>
+            </w:r>
+            <w:r>
+              <w:rPr>
+                <w:rFonts w:asciiTheme="majorHAnsi" w:hAnsiTheme="majorHAnsi" w:cstheme="majorHAnsi"/>
+              </w:rPr>
+              <w:t>hook</w:t>
+            </w:r>
+            <w:proofErr w:type="gramEnd"/>
+          </w:p>
+          <w:p>
+            <w:pPr>
+              <w:rPr>
+                <w:rFonts w:asciiTheme="majorHAnsi" w:hAnsiTheme="majorHAnsi" w:cstheme="majorHAnsi"/>
+              </w:rPr>
+            </w:pPr>
+          </w:p>
+          <w:p>
+            <w:pPr>
+              <w:rPr>
+                <w:rFonts w:asciiTheme="majorHAnsi" w:hAnsiTheme="majorHAnsi" w:cstheme="majorHAnsi"/>
+              </w:rPr>
+            </w:pPr>
+            <w:proofErr w:type="spellStart"/>
+            <w:proofErr w:type="gramStart"/>
+            <w:r>
+              <w:rPr>
+                <w:rFonts w:asciiTheme="majorHAnsi" w:hAnsiTheme="majorHAnsi" w:cstheme="majorHAnsi"/>
+              </w:rPr>
+              <w:t>database.</w:t>
+            </w:r>
+            <w:r>
+              <w:rPr>
+                <w:rFonts w:asciiTheme="majorHAnsi" w:hAnsiTheme="majorHAnsi" w:cstheme="majorHAnsi"/>
+              </w:rPr>
+              <w:t>hook</w:t>
+            </w:r>
+            <w:proofErr w:type="spellEnd"/>
+            <w:proofErr w:type="gramEnd"/>
+          </w:p>
+          <w:p>
+            <w:pPr>
+              <w:rPr>
+                <w:rFonts w:asciiTheme="majorHAnsi" w:hAnsiTheme="majorHAnsi" w:cstheme="majorHAnsi"/>
+              </w:rPr>
+            </w:pPr>
+            <w:proofErr w:type="spellStart"/>
+            <w:proofErr w:type="gramStart"/>
+            <w:r>
+              <w:rPr>
+                <w:rFonts w:asciiTheme="majorHAnsi" w:hAnsiTheme="majorHAnsi" w:cstheme="majorHAnsi"/>
+              </w:rPr>
+              <w:t>form.</w:t>
+            </w:r>
+            <w:r>
+              <w:rPr>
+                <w:rFonts w:asciiTheme="majorHAnsi" w:hAnsiTheme="majorHAnsi" w:cstheme="majorHAnsi"/>
+              </w:rPr>
+              <w:t>hook</w:t>
+            </w:r>
+            <w:proofErr w:type="spellEnd"/>
+            <w:proofErr w:type="gramEnd"/>
+          </w:p>
+          <w:p>
+            <w:pPr>
+              <w:rPr>
+                <w:rFonts w:asciiTheme="majorHAnsi" w:hAnsiTheme="majorHAnsi" w:cstheme="majorHAnsi"/>
+              </w:rPr>
+            </w:pPr>
+            <w:proofErr w:type="spellStart"/>
+            <w:r>
+              <w:rPr>
+                <w:rFonts w:asciiTheme="majorHAnsi" w:hAnsiTheme="majorHAnsi" w:cstheme="majorHAnsi"/>
+              </w:rPr>
+              <w:t>custo</w:t>
+            </w:r>
+            <w:bookmarkStart w:id="0" w:name="_GoBack"/>
+            <w:bookmarkEnd w:id="0"/>
+            <w:r>
+              <w:rPr>
+                <w:rFonts w:asciiTheme="majorHAnsi" w:hAnsiTheme="majorHAnsi" w:cstheme="majorHAnsi"/>
+              </w:rPr>
+              <w:t>mSyntax.</w:t>
+            </w:r>
+            <w:r>
+              <w:rPr>
+                <w:rFonts w:asciiTheme="majorHAnsi" w:hAnsiTheme="majorHAnsi" w:cstheme="majorHAnsi"/>
+              </w:rPr>
+              <w:t>hook</w:t>
+            </w:r>
+            <w:proofErr w:type="spellEnd"/>
           </w:p>
         </w:tc>
         <w:tc>
@@ -5985,67 +7528,103 @@
               <w:rPr>
                 <w:rFonts w:asciiTheme="majorHAnsi" w:hAnsiTheme="majorHAnsi" w:cstheme="majorHAnsi"/>
               </w:rPr>
-              <w:t>[fileName].lang</w:t>
-            </w:r>
-          </w:p>
-          <w:p>
-            <w:pPr>
-              <w:rPr>
-                <w:rFonts w:asciiTheme="majorHAnsi" w:hAnsiTheme="majorHAnsi" w:cstheme="majorHAnsi"/>
-              </w:rPr>
-            </w:pPr>
-          </w:p>
-          <w:p>
-            <w:pPr>
-              <w:rPr>
-                <w:rFonts w:asciiTheme="majorHAnsi" w:hAnsiTheme="majorHAnsi" w:cstheme="majorHAnsi"/>
-              </w:rPr>
-            </w:pPr>
+              <w:t>[</w:t>
+            </w:r>
+            <w:proofErr w:type="spellStart"/>
+            <w:r>
+              <w:rPr>
+                <w:rFonts w:asciiTheme="majorHAnsi" w:hAnsiTheme="majorHAnsi" w:cstheme="majorHAnsi"/>
+              </w:rPr>
+              <w:t>fileName</w:t>
+            </w:r>
+            <w:proofErr w:type="spellEnd"/>
+            <w:proofErr w:type="gramStart"/>
+            <w:r>
+              <w:rPr>
+                <w:rFonts w:asciiTheme="majorHAnsi" w:hAnsiTheme="majorHAnsi" w:cstheme="majorHAnsi"/>
+              </w:rPr>
+              <w:t>].</w:t>
+            </w:r>
+            <w:proofErr w:type="spellStart"/>
+            <w:r>
+              <w:rPr>
+                <w:rFonts w:asciiTheme="majorHAnsi" w:hAnsiTheme="majorHAnsi" w:cstheme="majorHAnsi"/>
+              </w:rPr>
+              <w:t>lang</w:t>
+            </w:r>
+            <w:proofErr w:type="spellEnd"/>
+            <w:proofErr w:type="gramEnd"/>
+          </w:p>
+          <w:p>
+            <w:pPr>
+              <w:rPr>
+                <w:rFonts w:asciiTheme="majorHAnsi" w:hAnsiTheme="majorHAnsi" w:cstheme="majorHAnsi"/>
+              </w:rPr>
+            </w:pPr>
+          </w:p>
+          <w:p>
+            <w:pPr>
+              <w:rPr>
+                <w:rFonts w:asciiTheme="majorHAnsi" w:hAnsiTheme="majorHAnsi" w:cstheme="majorHAnsi"/>
+              </w:rPr>
+            </w:pPr>
+            <w:proofErr w:type="spellStart"/>
             <w:r>
               <w:rPr>
                 <w:rFonts w:asciiTheme="majorHAnsi" w:hAnsiTheme="majorHAnsi" w:cstheme="majorHAnsi"/>
               </w:rPr>
               <w:t>enUk.lang</w:t>
             </w:r>
-          </w:p>
-          <w:p>
-            <w:pPr>
-              <w:rPr>
-                <w:rFonts w:asciiTheme="majorHAnsi" w:hAnsiTheme="majorHAnsi" w:cstheme="majorHAnsi"/>
-              </w:rPr>
-            </w:pPr>
+            <w:proofErr w:type="spellEnd"/>
+          </w:p>
+          <w:p>
+            <w:pPr>
+              <w:rPr>
+                <w:rFonts w:asciiTheme="majorHAnsi" w:hAnsiTheme="majorHAnsi" w:cstheme="majorHAnsi"/>
+              </w:rPr>
+            </w:pPr>
+            <w:proofErr w:type="spellStart"/>
+            <w:proofErr w:type="gramStart"/>
             <w:r>
               <w:rPr>
                 <w:rFonts w:asciiTheme="majorHAnsi" w:hAnsiTheme="majorHAnsi" w:cstheme="majorHAnsi"/>
               </w:rPr>
               <w:t>hausa.lang</w:t>
             </w:r>
-          </w:p>
-          <w:p>
-            <w:pPr>
-              <w:rPr>
-                <w:rFonts w:asciiTheme="majorHAnsi" w:hAnsiTheme="majorHAnsi" w:cstheme="majorHAnsi"/>
-              </w:rPr>
-            </w:pPr>
+            <w:proofErr w:type="spellEnd"/>
+            <w:proofErr w:type="gramEnd"/>
+          </w:p>
+          <w:p>
+            <w:pPr>
+              <w:rPr>
+                <w:rFonts w:asciiTheme="majorHAnsi" w:hAnsiTheme="majorHAnsi" w:cstheme="majorHAnsi"/>
+              </w:rPr>
+            </w:pPr>
+            <w:proofErr w:type="spellStart"/>
+            <w:proofErr w:type="gramStart"/>
             <w:r>
               <w:rPr>
                 <w:rFonts w:asciiTheme="majorHAnsi" w:hAnsiTheme="majorHAnsi" w:cstheme="majorHAnsi"/>
               </w:rPr>
               <w:t>french.lang</w:t>
             </w:r>
-          </w:p>
-          <w:p>
-            <w:pPr>
-              <w:rPr>
-                <w:rFonts w:asciiTheme="majorHAnsi" w:hAnsiTheme="majorHAnsi" w:cstheme="majorHAnsi"/>
-              </w:rPr>
-            </w:pPr>
+            <w:proofErr w:type="spellEnd"/>
+            <w:proofErr w:type="gramEnd"/>
+          </w:p>
+          <w:p>
+            <w:pPr>
+              <w:rPr>
+                <w:rFonts w:asciiTheme="majorHAnsi" w:hAnsiTheme="majorHAnsi" w:cstheme="majorHAnsi"/>
+              </w:rPr>
+            </w:pPr>
+            <w:proofErr w:type="spellStart"/>
             <w:r>
               <w:rPr>
                 <w:rFonts w:asciiTheme="majorHAnsi" w:hAnsiTheme="majorHAnsi" w:cstheme="majorHAnsi"/>
               </w:rPr>
               <w:t>enUS.lang</w:t>
             </w:r>
+            <w:proofErr w:type="spellEnd"/>
           </w:p>
         </w:tc>
         <w:tc>
@@ -6062,41 +7641,59 @@
               <w:rPr>
                 <w:rFonts w:asciiTheme="majorHAnsi" w:hAnsiTheme="majorHAnsi" w:cstheme="majorHAnsi"/>
               </w:rPr>
-              <w:t>[fileName].conf</w:t>
-            </w:r>
-          </w:p>
-          <w:p>
-            <w:pPr>
-              <w:rPr>
-                <w:rFonts w:asciiTheme="majorHAnsi" w:hAnsiTheme="majorHAnsi" w:cstheme="majorHAnsi"/>
-              </w:rPr>
-            </w:pPr>
-          </w:p>
-          <w:p>
-            <w:pPr>
-              <w:rPr>
-                <w:rFonts w:asciiTheme="majorHAnsi" w:hAnsiTheme="majorHAnsi" w:cstheme="majorHAnsi"/>
-              </w:rPr>
-            </w:pPr>
+              <w:t>[</w:t>
+            </w:r>
+            <w:proofErr w:type="spellStart"/>
+            <w:r>
+              <w:rPr>
+                <w:rFonts w:asciiTheme="majorHAnsi" w:hAnsiTheme="majorHAnsi" w:cstheme="majorHAnsi"/>
+              </w:rPr>
+              <w:t>fileName</w:t>
+            </w:r>
+            <w:proofErr w:type="spellEnd"/>
+            <w:r>
+              <w:rPr>
+                <w:rFonts w:asciiTheme="majorHAnsi" w:hAnsiTheme="majorHAnsi" w:cstheme="majorHAnsi"/>
+              </w:rPr>
+              <w:t>].conf</w:t>
+            </w:r>
+          </w:p>
+          <w:p>
+            <w:pPr>
+              <w:rPr>
+                <w:rFonts w:asciiTheme="majorHAnsi" w:hAnsiTheme="majorHAnsi" w:cstheme="majorHAnsi"/>
+              </w:rPr>
+            </w:pPr>
+          </w:p>
+          <w:p>
+            <w:pPr>
+              <w:rPr>
+                <w:rFonts w:asciiTheme="majorHAnsi" w:hAnsiTheme="majorHAnsi" w:cstheme="majorHAnsi"/>
+              </w:rPr>
+            </w:pPr>
+            <w:proofErr w:type="spellStart"/>
             <w:r>
               <w:rPr>
                 <w:rFonts w:asciiTheme="majorHAnsi" w:hAnsiTheme="majorHAnsi" w:cstheme="majorHAnsi"/>
               </w:rPr>
               <w:t>config.conf</w:t>
             </w:r>
-          </w:p>
-          <w:p>
-            <w:pPr>
-              <w:rPr>
-                <w:rFonts w:asciiTheme="majorHAnsi" w:hAnsiTheme="majorHAnsi" w:cstheme="majorHAnsi"/>
-              </w:rPr>
-            </w:pPr>
+            <w:proofErr w:type="spellEnd"/>
+          </w:p>
+          <w:p>
+            <w:pPr>
+              <w:rPr>
+                <w:rFonts w:asciiTheme="majorHAnsi" w:hAnsiTheme="majorHAnsi" w:cstheme="majorHAnsi"/>
+              </w:rPr>
+            </w:pPr>
+            <w:proofErr w:type="spellStart"/>
             <w:r>
               <w:rPr>
                 <w:rFonts w:asciiTheme="majorHAnsi" w:hAnsiTheme="majorHAnsi" w:cstheme="majorHAnsi"/>
               </w:rPr>
               <w:t>user.conf</w:t>
             </w:r>
+            <w:proofErr w:type="spellEnd"/>
           </w:p>
         </w:tc>
         <w:tc>
@@ -6113,41 +7710,69 @@
               <w:rPr>
                 <w:rFonts w:asciiTheme="majorHAnsi" w:hAnsiTheme="majorHAnsi" w:cstheme="majorHAnsi"/>
               </w:rPr>
-              <w:t>[fileName].tpl</w:t>
-            </w:r>
-          </w:p>
-          <w:p>
-            <w:pPr>
-              <w:rPr>
-                <w:rFonts w:asciiTheme="majorHAnsi" w:hAnsiTheme="majorHAnsi" w:cstheme="majorHAnsi"/>
-              </w:rPr>
-            </w:pPr>
-          </w:p>
-          <w:p>
-            <w:pPr>
-              <w:rPr>
-                <w:rFonts w:asciiTheme="majorHAnsi" w:hAnsiTheme="majorHAnsi" w:cstheme="majorHAnsi"/>
-              </w:rPr>
-            </w:pPr>
+              <w:t>[</w:t>
+            </w:r>
+            <w:proofErr w:type="spellStart"/>
+            <w:r>
+              <w:rPr>
+                <w:rFonts w:asciiTheme="majorHAnsi" w:hAnsiTheme="majorHAnsi" w:cstheme="majorHAnsi"/>
+              </w:rPr>
+              <w:t>fileName</w:t>
+            </w:r>
+            <w:proofErr w:type="spellEnd"/>
+            <w:proofErr w:type="gramStart"/>
+            <w:r>
+              <w:rPr>
+                <w:rFonts w:asciiTheme="majorHAnsi" w:hAnsiTheme="majorHAnsi" w:cstheme="majorHAnsi"/>
+              </w:rPr>
+              <w:t>].</w:t>
+            </w:r>
+            <w:proofErr w:type="spellStart"/>
+            <w:r>
+              <w:rPr>
+                <w:rFonts w:asciiTheme="majorHAnsi" w:hAnsiTheme="majorHAnsi" w:cstheme="majorHAnsi"/>
+              </w:rPr>
+              <w:t>tpl</w:t>
+            </w:r>
+            <w:proofErr w:type="spellEnd"/>
+            <w:proofErr w:type="gramEnd"/>
+          </w:p>
+          <w:p>
+            <w:pPr>
+              <w:rPr>
+                <w:rFonts w:asciiTheme="majorHAnsi" w:hAnsiTheme="majorHAnsi" w:cstheme="majorHAnsi"/>
+              </w:rPr>
+            </w:pPr>
+          </w:p>
+          <w:p>
+            <w:pPr>
+              <w:rPr>
+                <w:rFonts w:asciiTheme="majorHAnsi" w:hAnsiTheme="majorHAnsi" w:cstheme="majorHAnsi"/>
+              </w:rPr>
+            </w:pPr>
+            <w:proofErr w:type="spellStart"/>
             <w:r>
               <w:rPr>
                 <w:rFonts w:asciiTheme="majorHAnsi" w:hAnsiTheme="majorHAnsi" w:cstheme="majorHAnsi"/>
               </w:rPr>
               <w:t>header.tpl</w:t>
             </w:r>
-          </w:p>
-          <w:p>
-            <w:pPr>
-              <w:rPr>
-                <w:rFonts w:asciiTheme="majorHAnsi" w:hAnsiTheme="majorHAnsi" w:cstheme="majorHAnsi"/>
-              </w:rPr>
-            </w:pPr>
+            <w:proofErr w:type="spellEnd"/>
+          </w:p>
+          <w:p>
+            <w:pPr>
+              <w:rPr>
+                <w:rFonts w:asciiTheme="majorHAnsi" w:hAnsiTheme="majorHAnsi" w:cstheme="majorHAnsi"/>
+              </w:rPr>
+            </w:pPr>
+            <w:proofErr w:type="spellStart"/>
             <w:r>
               <w:rPr>
                 <w:rFonts w:asciiTheme="majorHAnsi" w:hAnsiTheme="majorHAnsi" w:cstheme="majorHAnsi"/>
               </w:rPr>
               <w:t>footer.tpl</w:t>
             </w:r>
+            <w:proofErr w:type="spellEnd"/>
           </w:p>
           <w:p>
             <w:pPr>
@@ -6171,8 +7796,38 @@
               <w:rPr>
                 <w:rFonts w:asciiTheme="majorHAnsi" w:hAnsiTheme="majorHAnsi" w:cstheme="majorHAnsi"/>
               </w:rPr>
-              <w:t>[fileName/timestamp].cch</w:t>
-            </w:r>
+              <w:t>[</w:t>
+            </w:r>
+            <w:proofErr w:type="spellStart"/>
+            <w:r>
+              <w:rPr>
+                <w:rFonts w:asciiTheme="majorHAnsi" w:hAnsiTheme="majorHAnsi" w:cstheme="majorHAnsi"/>
+              </w:rPr>
+              <w:t>fileName</w:t>
+            </w:r>
+            <w:proofErr w:type="spellEnd"/>
+            <w:r>
+              <w:rPr>
+                <w:rFonts w:asciiTheme="majorHAnsi" w:hAnsiTheme="majorHAnsi" w:cstheme="majorHAnsi"/>
+              </w:rPr>
+              <w:t>/timestamp</w:t>
+            </w:r>
+            <w:proofErr w:type="gramStart"/>
+            <w:r>
+              <w:rPr>
+                <w:rFonts w:asciiTheme="majorHAnsi" w:hAnsiTheme="majorHAnsi" w:cstheme="majorHAnsi"/>
+              </w:rPr>
+              <w:t>].</w:t>
+            </w:r>
+            <w:proofErr w:type="spellStart"/>
+            <w:r>
+              <w:rPr>
+                <w:rFonts w:asciiTheme="majorHAnsi" w:hAnsiTheme="majorHAnsi" w:cstheme="majorHAnsi"/>
+              </w:rPr>
+              <w:t>cch</w:t>
+            </w:r>
+            <w:proofErr w:type="spellEnd"/>
+            <w:proofErr w:type="gramEnd"/>
           </w:p>
           <w:p>
             <w:pPr>
@@ -6231,8 +7886,6 @@
               </w:rPr>
               <w:t>Biu09878374.log</w:t>
             </w:r>
-            <w:bookmarkStart w:id="0" w:name="_GoBack"/>
-            <w:bookmarkEnd w:id="0"/>
           </w:p>
         </w:tc>
         <w:tc>
@@ -6307,7 +7960,7 @@
 </file>
 
 <file path=word/numbering.xml><?xml version="1.0" encoding="utf-8"?>
-<w:numbering xmlns:wpc="http://schemas.microsoft.com/office/word/2010/wordprocessingCanvas" xmlns:cx="http://schemas.microsoft.com/office/drawing/2014/chartex" xmlns:cx1="http://schemas.microsoft.com/office/drawing/2015/9/8/chartex" xmlns:cx2="http://schemas.microsoft.com/office/drawing/2015/10/21/chartex" xmlns:mc="http://schemas.openxmlformats.org/markup-compatibility/2006" xmlns:o="urn:schemas-microsoft-com:office:office" xmlns:r="http://schemas.openxmlformats.org/officeDocument/2006/relationships" xmlns:m="http://schemas.openxmlformats.org/officeDocument/2006/math" xmlns:v="urn:schemas-microsoft-com:vml" xmlns:wp14="http://schemas.microsoft.com/office/word/2010/wordprocessingDrawing" xmlns:wp="http://schemas.openxmlformats.org/drawingml/2006/wordprocessingDrawing" xmlns:w10="urn:schemas-microsoft-com:office:word" xmlns:w="http://schemas.openxmlformats.org/wordprocessingml/2006/main" xmlns:w14="http://schemas.microsoft.com/office/word/2010/wordml" xmlns:w15="http://schemas.microsoft.com/office/word/2012/wordml" xmlns:w16se="http://schemas.microsoft.com/office/word/2015/wordml/symex" xmlns:wpg="http://schemas.microsoft.com/office/word/2010/wordprocessingGroup" xmlns:wpi="http://schemas.microsoft.com/office/word/2010/wordprocessingInk" xmlns:wne="http://schemas.microsoft.com/office/word/2006/wordml" xmlns:wps="http://schemas.microsoft.com/office/word/2010/wordprocessingShape" mc:Ignorable="w14 w15 w16se wp14">
+<w:numbering xmlns:wpc="http://schemas.microsoft.com/office/word/2010/wordprocessingCanvas" xmlns:cx="http://schemas.microsoft.com/office/drawing/2014/chartex" xmlns:cx1="http://schemas.microsoft.com/office/drawing/2015/9/8/chartex" xmlns:cx2="http://schemas.microsoft.com/office/drawing/2015/10/21/chartex" xmlns:cx3="http://schemas.microsoft.com/office/drawing/2016/5/9/chartex" xmlns:cx4="http://schemas.microsoft.com/office/drawing/2016/5/10/chartex" xmlns:cx5="http://schemas.microsoft.com/office/drawing/2016/5/11/chartex" xmlns:cx6="http://schemas.microsoft.com/office/drawing/2016/5/12/chartex" xmlns:cx7="http://schemas.microsoft.com/office/drawing/2016/5/13/chartex" xmlns:cx8="http://schemas.microsoft.com/office/drawing/2016/5/14/chartex" xmlns:mc="http://schemas.openxmlformats.org/markup-compatibility/2006" xmlns:aink="http://schemas.microsoft.com/office/drawing/2016/ink" xmlns:am3d="http://schemas.microsoft.com/office/drawing/2017/model3d" xmlns:o="urn:schemas-microsoft-com:office:office" xmlns:r="http://schemas.openxmlformats.org/officeDocument/2006/relationships" xmlns:m="http://schemas.openxmlformats.org/officeDocument/2006/math" xmlns:v="urn:schemas-microsoft-com:vml" xmlns:wp14="http://schemas.microsoft.com/office/word/2010/wordprocessingDrawing" xmlns:wp="http://schemas.openxmlformats.org/drawingml/2006/wordprocessingDrawing" xmlns:w10="urn:schemas-microsoft-com:office:word" xmlns:w="http://schemas.openxmlformats.org/wordprocessingml/2006/main" xmlns:w14="http://schemas.microsoft.com/office/word/2010/wordml" xmlns:w15="http://schemas.microsoft.com/office/word/2012/wordml" xmlns:w16cid="http://schemas.microsoft.com/office/word/2016/wordml/cid" xmlns:w16se="http://schemas.microsoft.com/office/word/2015/wordml/symex" xmlns:wpg="http://schemas.microsoft.com/office/word/2010/wordprocessingGroup" xmlns:wpi="http://schemas.microsoft.com/office/word/2010/wordprocessingInk" xmlns:wne="http://schemas.microsoft.com/office/word/2006/wordml" xmlns:wps="http://schemas.microsoft.com/office/word/2010/wordprocessingShape" mc:Ignorable="w14 w15 w16se w16cid wp14">
   <w:abstractNum w:abstractNumId="0" w15:restartNumberingAfterBreak="0">
     <w:nsid w:val="3B31057A"/>
     <w:multiLevelType w:val="hybridMultilevel"/>
@@ -6428,7 +8081,7 @@
 </file>
 
 <file path=word/styles.xml><?xml version="1.0" encoding="utf-8"?>
-<w:styles xmlns:mc="http://schemas.openxmlformats.org/markup-compatibility/2006" xmlns:r="http://schemas.openxmlformats.org/officeDocument/2006/relationships" xmlns:w="http://schemas.openxmlformats.org/wordprocessingml/2006/main" xmlns:w14="http://schemas.microsoft.com/office/word/2010/wordml" xmlns:w15="http://schemas.microsoft.com/office/word/2012/wordml" xmlns:w16se="http://schemas.microsoft.com/office/word/2015/wordml/symex" mc:Ignorable="w14 w15 w16se">
+<w:styles xmlns:mc="http://schemas.openxmlformats.org/markup-compatibility/2006" xmlns:r="http://schemas.openxmlformats.org/officeDocument/2006/relationships" xmlns:w="http://schemas.openxmlformats.org/wordprocessingml/2006/main" xmlns:w14="http://schemas.microsoft.com/office/word/2010/wordml" xmlns:w15="http://schemas.microsoft.com/office/word/2012/wordml" xmlns:w16cid="http://schemas.microsoft.com/office/word/2016/wordml/cid" xmlns:w16se="http://schemas.microsoft.com/office/word/2015/wordml/symex" mc:Ignorable="w14 w15 w16se w16cid">
   <w:docDefaults>
     <w:rPrDefault>
       <w:rPr>
@@ -6444,7 +8097,7 @@
       </w:pPr>
     </w:pPrDefault>
   </w:docDefaults>
-  <w:latentStyles w:defLockedState="0" w:defUIPriority="99" w:defSemiHidden="0" w:defUnhideWhenUsed="0" w:defQFormat="0" w:count="372">
+  <w:latentStyles w:defLockedState="0" w:defUIPriority="99" w:defSemiHidden="0" w:defUnhideWhenUsed="0" w:defQFormat="0" w:count="377">
     <w:lsdException w:name="Normal" w:uiPriority="0" w:qFormat="1"/>
     <w:lsdException w:name="heading 1" w:uiPriority="9" w:qFormat="1"/>
     <w:lsdException w:name="heading 2" w:semiHidden="1" w:uiPriority="9" w:unhideWhenUsed="1" w:qFormat="1"/>
@@ -6550,7 +8203,6 @@
     <w:lsdException w:name="HTML Sample" w:semiHidden="1" w:unhideWhenUsed="1"/>
     <w:lsdException w:name="HTML Typewriter" w:semiHidden="1" w:unhideWhenUsed="1"/>
     <w:lsdException w:name="HTML Variable" w:semiHidden="1" w:unhideWhenUsed="1"/>
-    <w:lsdException w:name="Normal Table" w:semiHidden="1" w:unhideWhenUsed="1"/>
     <w:lsdException w:name="annotation subject" w:semiHidden="1" w:unhideWhenUsed="1"/>
     <w:lsdException w:name="No List" w:semiHidden="1" w:unhideWhenUsed="1"/>
     <w:lsdException w:name="Outline List 1" w:semiHidden="1" w:unhideWhenUsed="1"/>
@@ -6593,11 +8245,8 @@
     <w:lsdException w:name="Table Contemporary" w:semiHidden="1" w:unhideWhenUsed="1"/>
     <w:lsdException w:name="Table Elegant" w:semiHidden="1" w:unhideWhenUsed="1"/>
     <w:lsdException w:name="Table Professional" w:semiHidden="1" w:unhideWhenUsed="1"/>
-    <w:lsdException w:name="Table Subtle 1" w:semiHidden="1" w:unhideWhenUsed="1"/>
     <w:lsdException w:name="Table Subtle 2" w:semiHidden="1" w:unhideWhenUsed="1"/>
     <w:lsdException w:name="Table Web 1" w:semiHidden="1" w:unhideWhenUsed="1"/>
-    <w:lsdException w:name="Table Web 2" w:semiHidden="1" w:unhideWhenUsed="1"/>
-    <w:lsdException w:name="Table Web 3" w:semiHidden="1" w:unhideWhenUsed="1"/>
     <w:lsdException w:name="Balloon Text" w:semiHidden="1" w:unhideWhenUsed="1"/>
     <w:lsdException w:name="Table Grid" w:uiPriority="39"/>
     <w:lsdException w:name="Table Theme" w:semiHidden="1" w:unhideWhenUsed="1"/>
@@ -6817,6 +8466,11 @@
     <w:lsdException w:name="List Table 6 Colorful Accent 6" w:uiPriority="51"/>
     <w:lsdException w:name="List Table 7 Colorful Accent 6" w:uiPriority="52"/>
     <w:lsdException w:name="Mention" w:semiHidden="1" w:unhideWhenUsed="1"/>
+    <w:lsdException w:name="Smart Hyperlink" w:semiHidden="1" w:unhideWhenUsed="1"/>
+    <w:lsdException w:name="Hashtag" w:semiHidden="1" w:unhideWhenUsed="1"/>
+    <w:lsdException w:name="Unresolved Mention" w:semiHidden="1" w:unhideWhenUsed="1"/>
+    <w:lsdException w:name="Smart Link" w:semiHidden="1" w:unhideWhenUsed="1"/>
+    <w:lsdException w:name="Smart Link Error" w:semiHidden="1" w:unhideWhenUsed="1"/>
   </w:latentStyles>
   <w:style w:type="paragraph" w:default="1" w:styleId="Normal">
     <w:name w:val="Normal"/>
@@ -6878,6 +8532,23 @@
       <w:ind w:left="720"/>
       <w:contextualSpacing/>
     </w:pPr>
+  </w:style>
+  <w:style w:type="paragraph" w:styleId="NormalWeb">
+    <w:name w:val="Normal (Web)"/>
+    <w:basedOn w:val="Normal"/>
+    <w:uiPriority w:val="99"/>
+    <w:semiHidden/>
+    <w:unhideWhenUsed/>
+    <w:rsid w:val="009D16C7"/>
+    <w:pPr>
+      <w:spacing w:before="100" w:beforeAutospacing="1" w:after="100" w:afterAutospacing="1" w:line="240" w:lineRule="auto"/>
+    </w:pPr>
+    <w:rPr>
+      <w:rFonts w:ascii="Times New Roman" w:eastAsia="Times New Roman" w:hAnsi="Times New Roman" w:cs="Times New Roman"/>
+      <w:sz w:val="24"/>
+      <w:szCs w:val="24"/>
+      <w:lang w:val="en-US"/>
+    </w:rPr>
   </w:style>
 </w:styles>
 </file>

</xml_diff>

<commit_message>
Update as at 29 Aug 2020
</commit_message>
<xml_diff>
--- a/framework_folder_structure.docx
+++ b/framework_folder_structure.docx
@@ -537,7 +537,6 @@
                 <w:lang w:val="en-US"/>
               </w:rPr>
             </w:pPr>
-            <w:proofErr w:type="spellStart"/>
             <w:r>
               <w:rPr>
                 <w:rFonts w:ascii="Calibri" w:eastAsia="Times New Roman" w:hAnsi="Calibri" w:cs="Calibri"/>
@@ -548,7 +547,6 @@
               </w:rPr>
               <w:t>Ama</w:t>
             </w:r>
-            <w:proofErr w:type="spellEnd"/>
             <w:r>
               <w:rPr>
                 <w:rFonts w:ascii="Calibri" w:eastAsia="Times New Roman" w:hAnsi="Calibri" w:cs="Calibri"/>
@@ -1223,21 +1221,7 @@
                 <w:rFonts w:asciiTheme="majorHAnsi" w:hAnsiTheme="majorHAnsi" w:cstheme="majorHAnsi"/>
               </w:rPr>
               <w:tab/>
-              <w:t xml:space="preserve">- </w:t>
-            </w:r>
-            <w:proofErr w:type="spellStart"/>
-            <w:r>
-              <w:rPr>
-                <w:rFonts w:asciiTheme="majorHAnsi" w:hAnsiTheme="majorHAnsi" w:cstheme="majorHAnsi"/>
-              </w:rPr>
-              <w:t>third_party</w:t>
-            </w:r>
-            <w:proofErr w:type="spellEnd"/>
-            <w:r>
-              <w:rPr>
-                <w:rFonts w:asciiTheme="majorHAnsi" w:hAnsiTheme="majorHAnsi" w:cstheme="majorHAnsi"/>
-              </w:rPr>
-              <w:t>/</w:t>
+              <w:t>- third_party/</w:t>
             </w:r>
           </w:p>
           <w:p>
@@ -1361,21 +1345,7 @@
               <w:rPr>
                 <w:rFonts w:asciiTheme="majorHAnsi" w:hAnsiTheme="majorHAnsi" w:cstheme="majorHAnsi"/>
               </w:rPr>
-              <w:t xml:space="preserve">- </w:t>
-            </w:r>
-            <w:proofErr w:type="spellStart"/>
-            <w:r>
-              <w:rPr>
-                <w:rFonts w:asciiTheme="majorHAnsi" w:hAnsiTheme="majorHAnsi" w:cstheme="majorHAnsi"/>
-              </w:rPr>
-              <w:t>user_guide</w:t>
-            </w:r>
-            <w:proofErr w:type="spellEnd"/>
-            <w:r>
-              <w:rPr>
-                <w:rFonts w:asciiTheme="majorHAnsi" w:hAnsiTheme="majorHAnsi" w:cstheme="majorHAnsi"/>
-              </w:rPr>
-              <w:t>/</w:t>
+              <w:t>- user_guide/</w:t>
             </w:r>
           </w:p>
           <w:p>
@@ -1632,21 +1602,7 @@
               <w:rPr>
                 <w:rFonts w:asciiTheme="majorHAnsi" w:hAnsiTheme="majorHAnsi" w:cstheme="majorHAnsi"/>
               </w:rPr>
-              <w:t xml:space="preserve">- </w:t>
-            </w:r>
-            <w:proofErr w:type="spellStart"/>
-            <w:r>
-              <w:rPr>
-                <w:rFonts w:asciiTheme="majorHAnsi" w:hAnsiTheme="majorHAnsi" w:cstheme="majorHAnsi"/>
-              </w:rPr>
-              <w:t>src</w:t>
-            </w:r>
-            <w:proofErr w:type="spellEnd"/>
-            <w:r>
-              <w:rPr>
-                <w:rFonts w:asciiTheme="majorHAnsi" w:hAnsiTheme="majorHAnsi" w:cstheme="majorHAnsi"/>
-              </w:rPr>
-              <w:t>/</w:t>
+              <w:t>- src/</w:t>
             </w:r>
           </w:p>
           <w:p>
@@ -1747,21 +1703,7 @@
                 <w:rFonts w:asciiTheme="majorHAnsi" w:hAnsiTheme="majorHAnsi" w:cstheme="majorHAnsi"/>
               </w:rPr>
               <w:tab/>
-              <w:t xml:space="preserve">- </w:t>
-            </w:r>
-            <w:proofErr w:type="spellStart"/>
-            <w:r>
-              <w:rPr>
-                <w:rFonts w:asciiTheme="majorHAnsi" w:hAnsiTheme="majorHAnsi" w:cstheme="majorHAnsi"/>
-              </w:rPr>
-              <w:t>tmp</w:t>
-            </w:r>
-            <w:proofErr w:type="spellEnd"/>
-            <w:r>
-              <w:rPr>
-                <w:rFonts w:asciiTheme="majorHAnsi" w:hAnsiTheme="majorHAnsi" w:cstheme="majorHAnsi"/>
-              </w:rPr>
-              <w:t>/</w:t>
+              <w:t>- tmp/</w:t>
             </w:r>
           </w:p>
           <w:p>
@@ -1943,21 +1885,7 @@
               <w:rPr>
                 <w:rFonts w:asciiTheme="majorHAnsi" w:hAnsiTheme="majorHAnsi" w:cstheme="majorHAnsi"/>
               </w:rPr>
-              <w:t xml:space="preserve">- </w:t>
-            </w:r>
-            <w:proofErr w:type="spellStart"/>
-            <w:r>
-              <w:rPr>
-                <w:rFonts w:asciiTheme="majorHAnsi" w:hAnsiTheme="majorHAnsi" w:cstheme="majorHAnsi"/>
-              </w:rPr>
-              <w:t>src</w:t>
-            </w:r>
-            <w:proofErr w:type="spellEnd"/>
-            <w:r>
-              <w:rPr>
-                <w:rFonts w:asciiTheme="majorHAnsi" w:hAnsiTheme="majorHAnsi" w:cstheme="majorHAnsi"/>
-              </w:rPr>
-              <w:t>/</w:t>
+              <w:t>- src/</w:t>
             </w:r>
           </w:p>
           <w:p>
@@ -2031,21 +1959,7 @@
                 <w:rFonts w:asciiTheme="majorHAnsi" w:hAnsiTheme="majorHAnsi" w:cstheme="majorHAnsi"/>
               </w:rPr>
               <w:tab/>
-              <w:t xml:space="preserve">- </w:t>
-            </w:r>
-            <w:proofErr w:type="spellStart"/>
-            <w:r>
-              <w:rPr>
-                <w:rFonts w:asciiTheme="majorHAnsi" w:hAnsiTheme="majorHAnsi" w:cstheme="majorHAnsi"/>
-              </w:rPr>
-              <w:t>dto</w:t>
-            </w:r>
-            <w:proofErr w:type="spellEnd"/>
-            <w:r>
-              <w:rPr>
-                <w:rFonts w:asciiTheme="majorHAnsi" w:hAnsiTheme="majorHAnsi" w:cstheme="majorHAnsi"/>
-              </w:rPr>
-              <w:t>/</w:t>
+              <w:t>- dto/</w:t>
             </w:r>
           </w:p>
           <w:p>
@@ -2165,21 +2079,7 @@
                 <w:rFonts w:asciiTheme="majorHAnsi" w:hAnsiTheme="majorHAnsi" w:cstheme="majorHAnsi"/>
               </w:rPr>
               <w:tab/>
-              <w:t xml:space="preserve">- </w:t>
-            </w:r>
-            <w:proofErr w:type="spellStart"/>
-            <w:r>
-              <w:rPr>
-                <w:rFonts w:asciiTheme="majorHAnsi" w:hAnsiTheme="majorHAnsi" w:cstheme="majorHAnsi"/>
-              </w:rPr>
-              <w:t>util</w:t>
-            </w:r>
-            <w:proofErr w:type="spellEnd"/>
-            <w:r>
-              <w:rPr>
-                <w:rFonts w:asciiTheme="majorHAnsi" w:hAnsiTheme="majorHAnsi" w:cstheme="majorHAnsi"/>
-              </w:rPr>
-              <w:t>/</w:t>
+              <w:t>- util/</w:t>
             </w:r>
           </w:p>
           <w:p>
@@ -2338,21 +2238,7 @@
               <w:rPr>
                 <w:rFonts w:asciiTheme="majorHAnsi" w:hAnsiTheme="majorHAnsi" w:cstheme="majorHAnsi"/>
               </w:rPr>
-              <w:t xml:space="preserve">- </w:t>
-            </w:r>
-            <w:proofErr w:type="spellStart"/>
-            <w:r>
-              <w:rPr>
-                <w:rFonts w:asciiTheme="majorHAnsi" w:hAnsiTheme="majorHAnsi" w:cstheme="majorHAnsi"/>
-              </w:rPr>
-              <w:t>db</w:t>
-            </w:r>
-            <w:proofErr w:type="spellEnd"/>
-            <w:r>
-              <w:rPr>
-                <w:rFonts w:asciiTheme="majorHAnsi" w:hAnsiTheme="majorHAnsi" w:cstheme="majorHAnsi"/>
-              </w:rPr>
-              <w:t>/</w:t>
+              <w:t>- db/</w:t>
             </w:r>
           </w:p>
           <w:p>
@@ -2443,21 +2329,7 @@
               <w:rPr>
                 <w:rFonts w:asciiTheme="majorHAnsi" w:hAnsiTheme="majorHAnsi" w:cstheme="majorHAnsi"/>
               </w:rPr>
-              <w:t xml:space="preserve">- </w:t>
-            </w:r>
-            <w:proofErr w:type="spellStart"/>
-            <w:r>
-              <w:rPr>
-                <w:rFonts w:asciiTheme="majorHAnsi" w:hAnsiTheme="majorHAnsi" w:cstheme="majorHAnsi"/>
-              </w:rPr>
-              <w:t>tmp</w:t>
-            </w:r>
-            <w:proofErr w:type="spellEnd"/>
-            <w:r>
-              <w:rPr>
-                <w:rFonts w:asciiTheme="majorHAnsi" w:hAnsiTheme="majorHAnsi" w:cstheme="majorHAnsi"/>
-              </w:rPr>
-              <w:t>/</w:t>
+              <w:t>- tmp/</w:t>
             </w:r>
           </w:p>
           <w:p>
@@ -2602,35 +2474,52 @@
               </w:rPr>
               <w:t xml:space="preserve">- </w:t>
             </w:r>
-            <w:proofErr w:type="spellStart"/>
             <w:r>
               <w:rPr>
                 <w:rFonts w:asciiTheme="majorHAnsi" w:hAnsiTheme="majorHAnsi" w:cstheme="majorHAnsi"/>
                 <w:shd w:val="clear" w:color="auto" w:fill="BDD6EE" w:themeFill="accent5" w:themeFillTint="66"/>
               </w:rPr>
-              <w:t>javascripts</w:t>
-            </w:r>
-            <w:proofErr w:type="spellEnd"/>
+              <w:t>javascripts/</w:t>
+            </w:r>
+          </w:p>
+          <w:p>
+            <w:pPr>
+              <w:rPr>
+                <w:rFonts w:asciiTheme="majorHAnsi" w:hAnsiTheme="majorHAnsi" w:cstheme="majorHAnsi"/>
+              </w:rPr>
+            </w:pPr>
+            <w:r>
+              <w:rPr>
+                <w:rFonts w:asciiTheme="majorHAnsi" w:hAnsiTheme="majorHAnsi" w:cstheme="majorHAnsi"/>
+              </w:rPr>
+              <w:tab/>
+            </w:r>
+            <w:r>
+              <w:rPr>
+                <w:rFonts w:asciiTheme="majorHAnsi" w:hAnsiTheme="majorHAnsi" w:cstheme="majorHAnsi"/>
+              </w:rPr>
+              <w:tab/>
+            </w:r>
+            <w:r>
+              <w:rPr>
+                <w:rFonts w:asciiTheme="majorHAnsi" w:hAnsiTheme="majorHAnsi" w:cstheme="majorHAnsi"/>
+              </w:rPr>
+              <w:t xml:space="preserve">- </w:t>
+            </w:r>
             <w:r>
               <w:rPr>
                 <w:rFonts w:asciiTheme="majorHAnsi" w:hAnsiTheme="majorHAnsi" w:cstheme="majorHAnsi"/>
                 <w:shd w:val="clear" w:color="auto" w:fill="BDD6EE" w:themeFill="accent5" w:themeFillTint="66"/>
               </w:rPr>
-              <w:t>/</w:t>
-            </w:r>
-          </w:p>
-          <w:p>
-            <w:pPr>
-              <w:rPr>
-                <w:rFonts w:asciiTheme="majorHAnsi" w:hAnsiTheme="majorHAnsi" w:cstheme="majorHAnsi"/>
-              </w:rPr>
-            </w:pPr>
-            <w:r>
-              <w:rPr>
-                <w:rFonts w:asciiTheme="majorHAnsi" w:hAnsiTheme="majorHAnsi" w:cstheme="majorHAnsi"/>
-              </w:rPr>
-              <w:tab/>
-            </w:r>
+              <w:t>libraries/</w:t>
+            </w:r>
+          </w:p>
+          <w:p>
+            <w:pPr>
+              <w:rPr>
+                <w:rFonts w:asciiTheme="majorHAnsi" w:hAnsiTheme="majorHAnsi" w:cstheme="majorHAnsi"/>
+              </w:rPr>
+            </w:pPr>
             <w:r>
               <w:rPr>
                 <w:rFonts w:asciiTheme="majorHAnsi" w:hAnsiTheme="majorHAnsi" w:cstheme="majorHAnsi"/>
@@ -2648,6 +2537,606 @@
                 <w:rFonts w:asciiTheme="majorHAnsi" w:hAnsiTheme="majorHAnsi" w:cstheme="majorHAnsi"/>
                 <w:shd w:val="clear" w:color="auto" w:fill="BDD6EE" w:themeFill="accent5" w:themeFillTint="66"/>
               </w:rPr>
+              <w:t>downloads/</w:t>
+            </w:r>
+          </w:p>
+          <w:p>
+            <w:pPr>
+              <w:rPr>
+                <w:rFonts w:asciiTheme="majorHAnsi" w:hAnsiTheme="majorHAnsi" w:cstheme="majorHAnsi"/>
+              </w:rPr>
+            </w:pPr>
+            <w:r>
+              <w:rPr>
+                <w:rFonts w:asciiTheme="majorHAnsi" w:hAnsiTheme="majorHAnsi" w:cstheme="majorHAnsi"/>
+              </w:rPr>
+              <w:tab/>
+            </w:r>
+            <w:r>
+              <w:rPr>
+                <w:rFonts w:asciiTheme="majorHAnsi" w:hAnsiTheme="majorHAnsi" w:cstheme="majorHAnsi"/>
+              </w:rPr>
+              <w:t xml:space="preserve">- </w:t>
+            </w:r>
+            <w:r>
+              <w:rPr>
+                <w:rFonts w:asciiTheme="majorHAnsi" w:hAnsiTheme="majorHAnsi" w:cstheme="majorHAnsi"/>
+                <w:shd w:val="clear" w:color="auto" w:fill="BDD6EE" w:themeFill="accent5" w:themeFillTint="66"/>
+              </w:rPr>
+              <w:t>templates/</w:t>
+            </w:r>
+          </w:p>
+          <w:p>
+            <w:pPr>
+              <w:rPr>
+                <w:rFonts w:asciiTheme="majorHAnsi" w:hAnsiTheme="majorHAnsi" w:cstheme="majorHAnsi"/>
+              </w:rPr>
+            </w:pPr>
+            <w:r>
+              <w:rPr>
+                <w:rFonts w:asciiTheme="majorHAnsi" w:hAnsiTheme="majorHAnsi" w:cstheme="majorHAnsi"/>
+              </w:rPr>
+              <w:tab/>
+            </w:r>
+            <w:r>
+              <w:rPr>
+                <w:rFonts w:asciiTheme="majorHAnsi" w:hAnsiTheme="majorHAnsi" w:cstheme="majorHAnsi"/>
+              </w:rPr>
+              <w:tab/>
+            </w:r>
+            <w:r>
+              <w:rPr>
+                <w:rFonts w:asciiTheme="majorHAnsi" w:hAnsiTheme="majorHAnsi" w:cstheme="majorHAnsi"/>
+              </w:rPr>
+              <w:t xml:space="preserve">- </w:t>
+            </w:r>
+            <w:r>
+              <w:rPr>
+                <w:rFonts w:asciiTheme="majorHAnsi" w:hAnsiTheme="majorHAnsi" w:cstheme="majorHAnsi"/>
+                <w:shd w:val="clear" w:color="auto" w:fill="BDD6EE" w:themeFill="accent5" w:themeFillTint="66"/>
+              </w:rPr>
+              <w:t>[TemplateName]/</w:t>
+            </w:r>
+          </w:p>
+          <w:p>
+            <w:pPr>
+              <w:rPr>
+                <w:rFonts w:asciiTheme="majorHAnsi" w:hAnsiTheme="majorHAnsi" w:cstheme="majorHAnsi"/>
+              </w:rPr>
+            </w:pPr>
+            <w:r>
+              <w:rPr>
+                <w:rFonts w:asciiTheme="majorHAnsi" w:hAnsiTheme="majorHAnsi" w:cstheme="majorHAnsi"/>
+              </w:rPr>
+              <w:tab/>
+            </w:r>
+            <w:r>
+              <w:rPr>
+                <w:rFonts w:asciiTheme="majorHAnsi" w:hAnsiTheme="majorHAnsi" w:cstheme="majorHAnsi"/>
+              </w:rPr>
+              <w:tab/>
+            </w:r>
+            <w:r>
+              <w:rPr>
+                <w:rFonts w:asciiTheme="majorHAnsi" w:hAnsiTheme="majorHAnsi" w:cstheme="majorHAnsi"/>
+              </w:rPr>
+              <w:tab/>
+            </w:r>
+            <w:r>
+              <w:rPr>
+                <w:rFonts w:asciiTheme="majorHAnsi" w:hAnsiTheme="majorHAnsi" w:cstheme="majorHAnsi"/>
+              </w:rPr>
+              <w:t>- header.tpl</w:t>
+            </w:r>
+          </w:p>
+          <w:p>
+            <w:pPr>
+              <w:rPr>
+                <w:rFonts w:asciiTheme="majorHAnsi" w:hAnsiTheme="majorHAnsi" w:cstheme="majorHAnsi"/>
+              </w:rPr>
+            </w:pPr>
+            <w:r>
+              <w:rPr>
+                <w:rFonts w:asciiTheme="majorHAnsi" w:hAnsiTheme="majorHAnsi" w:cstheme="majorHAnsi"/>
+              </w:rPr>
+              <w:tab/>
+            </w:r>
+            <w:r>
+              <w:rPr>
+                <w:rFonts w:asciiTheme="majorHAnsi" w:hAnsiTheme="majorHAnsi" w:cstheme="majorHAnsi"/>
+              </w:rPr>
+              <w:tab/>
+            </w:r>
+            <w:r>
+              <w:rPr>
+                <w:rFonts w:asciiTheme="majorHAnsi" w:hAnsiTheme="majorHAnsi" w:cstheme="majorHAnsi"/>
+              </w:rPr>
+              <w:tab/>
+            </w:r>
+            <w:r>
+              <w:rPr>
+                <w:rFonts w:asciiTheme="majorHAnsi" w:hAnsiTheme="majorHAnsi" w:cstheme="majorHAnsi"/>
+              </w:rPr>
+              <w:t>- footer.tpl</w:t>
+            </w:r>
+          </w:p>
+          <w:p>
+            <w:pPr>
+              <w:rPr>
+                <w:rFonts w:asciiTheme="majorHAnsi" w:hAnsiTheme="majorHAnsi" w:cstheme="majorHAnsi"/>
+              </w:rPr>
+            </w:pPr>
+            <w:r>
+              <w:rPr>
+                <w:rFonts w:asciiTheme="majorHAnsi" w:hAnsiTheme="majorHAnsi" w:cstheme="majorHAnsi"/>
+              </w:rPr>
+              <w:tab/>
+            </w:r>
+            <w:r>
+              <w:rPr>
+                <w:rFonts w:asciiTheme="majorHAnsi" w:hAnsiTheme="majorHAnsi" w:cstheme="majorHAnsi"/>
+              </w:rPr>
+              <w:t xml:space="preserve">- </w:t>
+            </w:r>
+            <w:r>
+              <w:rPr>
+                <w:rFonts w:asciiTheme="majorHAnsi" w:hAnsiTheme="majorHAnsi" w:cstheme="majorHAnsi"/>
+                <w:shd w:val="clear" w:color="auto" w:fill="BDD6EE" w:themeFill="accent5" w:themeFillTint="66"/>
+              </w:rPr>
+              <w:t>ads/</w:t>
+            </w:r>
+          </w:p>
+          <w:p>
+            <w:pPr>
+              <w:rPr>
+                <w:rFonts w:asciiTheme="majorHAnsi" w:hAnsiTheme="majorHAnsi" w:cstheme="majorHAnsi"/>
+              </w:rPr>
+            </w:pPr>
+            <w:r>
+              <w:rPr>
+                <w:rFonts w:asciiTheme="majorHAnsi" w:hAnsiTheme="majorHAnsi" w:cstheme="majorHAnsi"/>
+              </w:rPr>
+              <w:tab/>
+            </w:r>
+            <w:r>
+              <w:rPr>
+                <w:rFonts w:asciiTheme="majorHAnsi" w:hAnsiTheme="majorHAnsi" w:cstheme="majorHAnsi"/>
+              </w:rPr>
+              <w:t>- index.php</w:t>
+            </w:r>
+          </w:p>
+          <w:p>
+            <w:pPr>
+              <w:rPr>
+                <w:rFonts w:asciiTheme="majorHAnsi" w:hAnsiTheme="majorHAnsi" w:cstheme="majorHAnsi"/>
+              </w:rPr>
+            </w:pPr>
+            <w:r>
+              <w:rPr>
+                <w:rFonts w:asciiTheme="majorHAnsi" w:hAnsiTheme="majorHAnsi" w:cstheme="majorHAnsi"/>
+              </w:rPr>
+              <w:tab/>
+            </w:r>
+            <w:r>
+              <w:rPr>
+                <w:rFonts w:asciiTheme="majorHAnsi" w:hAnsiTheme="majorHAnsi" w:cstheme="majorHAnsi"/>
+              </w:rPr>
+              <w:t>- .htaccess</w:t>
+            </w:r>
+          </w:p>
+          <w:p>
+            <w:pPr>
+              <w:rPr>
+                <w:rFonts w:asciiTheme="majorHAnsi" w:hAnsiTheme="majorHAnsi" w:cstheme="majorHAnsi"/>
+              </w:rPr>
+            </w:pPr>
+            <w:r>
+              <w:rPr>
+                <w:rFonts w:asciiTheme="majorHAnsi" w:hAnsiTheme="majorHAnsi" w:cstheme="majorHAnsi"/>
+              </w:rPr>
+              <w:t xml:space="preserve">- </w:t>
+            </w:r>
+            <w:r>
+              <w:rPr>
+                <w:rFonts w:asciiTheme="majorHAnsi" w:hAnsiTheme="majorHAnsi" w:cstheme="majorHAnsi"/>
+                <w:shd w:val="clear" w:color="auto" w:fill="BDD6EE" w:themeFill="accent5" w:themeFillTint="66"/>
+              </w:rPr>
+              <w:t>system/</w:t>
+            </w:r>
+          </w:p>
+          <w:p>
+            <w:pPr>
+              <w:rPr>
+                <w:rFonts w:asciiTheme="majorHAnsi" w:hAnsiTheme="majorHAnsi" w:cstheme="majorHAnsi"/>
+              </w:rPr>
+            </w:pPr>
+            <w:r>
+              <w:rPr>
+                <w:rFonts w:asciiTheme="majorHAnsi" w:hAnsiTheme="majorHAnsi" w:cstheme="majorHAnsi"/>
+              </w:rPr>
+              <w:tab/>
+            </w:r>
+            <w:r>
+              <w:rPr>
+                <w:rFonts w:asciiTheme="majorHAnsi" w:hAnsiTheme="majorHAnsi" w:cstheme="majorHAnsi"/>
+              </w:rPr>
+              <w:t xml:space="preserve">- </w:t>
+            </w:r>
+            <w:r>
+              <w:rPr>
+                <w:rFonts w:asciiTheme="majorHAnsi" w:hAnsiTheme="majorHAnsi" w:cstheme="majorHAnsi"/>
+                <w:shd w:val="clear" w:color="auto" w:fill="BDD6EE" w:themeFill="accent5" w:themeFillTint="66"/>
+              </w:rPr>
+              <w:t>configs/</w:t>
+            </w:r>
+          </w:p>
+          <w:p>
+            <w:pPr>
+              <w:rPr>
+                <w:rFonts w:asciiTheme="majorHAnsi" w:hAnsiTheme="majorHAnsi" w:cstheme="majorHAnsi"/>
+              </w:rPr>
+            </w:pPr>
+            <w:r>
+              <w:rPr>
+                <w:rFonts w:asciiTheme="majorHAnsi" w:hAnsiTheme="majorHAnsi" w:cstheme="majorHAnsi"/>
+              </w:rPr>
+              <w:tab/>
+            </w:r>
+            <w:r>
+              <w:rPr>
+                <w:rFonts w:asciiTheme="majorHAnsi" w:hAnsiTheme="majorHAnsi" w:cstheme="majorHAnsi"/>
+              </w:rPr>
+              <w:tab/>
+            </w:r>
+            <w:r>
+              <w:rPr>
+                <w:rFonts w:asciiTheme="majorHAnsi" w:hAnsiTheme="majorHAnsi" w:cstheme="majorHAnsi"/>
+              </w:rPr>
+              <w:t>- sys.c</w:t>
+            </w:r>
+            <w:r>
+              <w:rPr>
+                <w:rFonts w:asciiTheme="majorHAnsi" w:hAnsiTheme="majorHAnsi" w:cstheme="majorHAnsi"/>
+              </w:rPr>
+              <w:t>fg</w:t>
+            </w:r>
+          </w:p>
+          <w:p>
+            <w:pPr>
+              <w:rPr>
+                <w:rFonts w:asciiTheme="majorHAnsi" w:hAnsiTheme="majorHAnsi" w:cstheme="majorHAnsi"/>
+              </w:rPr>
+            </w:pPr>
+            <w:r>
+              <w:rPr>
+                <w:rFonts w:asciiTheme="majorHAnsi" w:hAnsiTheme="majorHAnsi" w:cstheme="majorHAnsi"/>
+              </w:rPr>
+              <w:tab/>
+            </w:r>
+            <w:r>
+              <w:rPr>
+                <w:rFonts w:asciiTheme="majorHAnsi" w:hAnsiTheme="majorHAnsi" w:cstheme="majorHAnsi"/>
+              </w:rPr>
+              <w:tab/>
+            </w:r>
+            <w:r>
+              <w:rPr>
+                <w:rFonts w:asciiTheme="majorHAnsi" w:hAnsiTheme="majorHAnsi" w:cstheme="majorHAnsi"/>
+              </w:rPr>
+              <w:t>- user.c</w:t>
+            </w:r>
+            <w:r>
+              <w:rPr>
+                <w:rFonts w:asciiTheme="majorHAnsi" w:hAnsiTheme="majorHAnsi" w:cstheme="majorHAnsi"/>
+              </w:rPr>
+              <w:t>fg</w:t>
+            </w:r>
+            <w:bookmarkStart w:id="0" w:name="_GoBack"/>
+            <w:bookmarkEnd w:id="0"/>
+          </w:p>
+          <w:p>
+            <w:pPr>
+              <w:rPr>
+                <w:rFonts w:asciiTheme="majorHAnsi" w:hAnsiTheme="majorHAnsi" w:cstheme="majorHAnsi"/>
+              </w:rPr>
+            </w:pPr>
+            <w:r>
+              <w:rPr>
+                <w:rFonts w:asciiTheme="majorHAnsi" w:hAnsiTheme="majorHAnsi" w:cstheme="majorHAnsi"/>
+              </w:rPr>
+              <w:tab/>
+            </w:r>
+            <w:r>
+              <w:rPr>
+                <w:rFonts w:asciiTheme="majorHAnsi" w:hAnsiTheme="majorHAnsi" w:cstheme="majorHAnsi"/>
+              </w:rPr>
+              <w:t xml:space="preserve">- </w:t>
+            </w:r>
+            <w:r>
+              <w:rPr>
+                <w:rFonts w:asciiTheme="majorHAnsi" w:hAnsiTheme="majorHAnsi" w:cstheme="majorHAnsi"/>
+                <w:shd w:val="clear" w:color="auto" w:fill="BDD6EE" w:themeFill="accent5" w:themeFillTint="66"/>
+              </w:rPr>
+              <w:t>database/</w:t>
+            </w:r>
+          </w:p>
+          <w:p>
+            <w:pPr>
+              <w:rPr>
+                <w:rFonts w:asciiTheme="majorHAnsi" w:hAnsiTheme="majorHAnsi" w:cstheme="majorHAnsi"/>
+              </w:rPr>
+            </w:pPr>
+            <w:r>
+              <w:rPr>
+                <w:rFonts w:asciiTheme="majorHAnsi" w:hAnsiTheme="majorHAnsi" w:cstheme="majorHAnsi"/>
+              </w:rPr>
+              <w:tab/>
+            </w:r>
+            <w:r>
+              <w:rPr>
+                <w:rFonts w:asciiTheme="majorHAnsi" w:hAnsiTheme="majorHAnsi" w:cstheme="majorHAnsi"/>
+              </w:rPr>
+              <w:tab/>
+            </w:r>
+            <w:r>
+              <w:rPr>
+                <w:rFonts w:asciiTheme="majorHAnsi" w:hAnsiTheme="majorHAnsi" w:cstheme="majorHAnsi"/>
+              </w:rPr>
+              <w:t>- db.sys</w:t>
+            </w:r>
+          </w:p>
+          <w:p>
+            <w:pPr>
+              <w:rPr>
+                <w:rFonts w:asciiTheme="majorHAnsi" w:hAnsiTheme="majorHAnsi" w:cstheme="majorHAnsi"/>
+              </w:rPr>
+            </w:pPr>
+            <w:r>
+              <w:rPr>
+                <w:rFonts w:asciiTheme="majorHAnsi" w:hAnsiTheme="majorHAnsi" w:cstheme="majorHAnsi"/>
+              </w:rPr>
+              <w:tab/>
+            </w:r>
+            <w:r>
+              <w:rPr>
+                <w:rFonts w:asciiTheme="majorHAnsi" w:hAnsiTheme="majorHAnsi" w:cstheme="majorHAnsi"/>
+              </w:rPr>
+              <w:t xml:space="preserve">- </w:t>
+            </w:r>
+            <w:r>
+              <w:rPr>
+                <w:rFonts w:asciiTheme="majorHAnsi" w:hAnsiTheme="majorHAnsi" w:cstheme="majorHAnsi"/>
+                <w:shd w:val="clear" w:color="auto" w:fill="BDD6EE" w:themeFill="accent5" w:themeFillTint="66"/>
+              </w:rPr>
+              <w:t>functions/</w:t>
+            </w:r>
+          </w:p>
+          <w:p>
+            <w:pPr>
+              <w:rPr>
+                <w:rFonts w:asciiTheme="majorHAnsi" w:hAnsiTheme="majorHAnsi" w:cstheme="majorHAnsi"/>
+              </w:rPr>
+            </w:pPr>
+            <w:r>
+              <w:rPr>
+                <w:rFonts w:asciiTheme="majorHAnsi" w:hAnsiTheme="majorHAnsi" w:cstheme="majorHAnsi"/>
+              </w:rPr>
+              <w:tab/>
+            </w:r>
+            <w:r>
+              <w:rPr>
+                <w:rFonts w:asciiTheme="majorHAnsi" w:hAnsiTheme="majorHAnsi" w:cstheme="majorHAnsi"/>
+              </w:rPr>
+              <w:t xml:space="preserve">- </w:t>
+            </w:r>
+            <w:r>
+              <w:rPr>
+                <w:rFonts w:asciiTheme="majorHAnsi" w:hAnsiTheme="majorHAnsi" w:cstheme="majorHAnsi"/>
+                <w:shd w:val="clear" w:color="auto" w:fill="BDD6EE" w:themeFill="accent5" w:themeFillTint="66"/>
+              </w:rPr>
+              <w:t>logs/</w:t>
+            </w:r>
+          </w:p>
+          <w:p>
+            <w:pPr>
+              <w:rPr>
+                <w:rFonts w:asciiTheme="majorHAnsi" w:hAnsiTheme="majorHAnsi" w:cstheme="majorHAnsi"/>
+              </w:rPr>
+            </w:pPr>
+            <w:r>
+              <w:rPr>
+                <w:rFonts w:asciiTheme="majorHAnsi" w:hAnsiTheme="majorHAnsi" w:cstheme="majorHAnsi"/>
+              </w:rPr>
+              <w:tab/>
+            </w:r>
+            <w:r>
+              <w:rPr>
+                <w:rFonts w:asciiTheme="majorHAnsi" w:hAnsiTheme="majorHAnsi" w:cstheme="majorHAnsi"/>
+              </w:rPr>
+              <w:t xml:space="preserve">- </w:t>
+            </w:r>
+            <w:r>
+              <w:rPr>
+                <w:rFonts w:asciiTheme="majorHAnsi" w:hAnsiTheme="majorHAnsi" w:cstheme="majorHAnsi"/>
+                <w:shd w:val="clear" w:color="auto" w:fill="BDD6EE" w:themeFill="accent5" w:themeFillTint="66"/>
+              </w:rPr>
+              <w:t>cache/</w:t>
+            </w:r>
+          </w:p>
+          <w:p>
+            <w:pPr>
+              <w:rPr>
+                <w:rFonts w:asciiTheme="majorHAnsi" w:hAnsiTheme="majorHAnsi" w:cstheme="majorHAnsi"/>
+              </w:rPr>
+            </w:pPr>
+            <w:r>
+              <w:rPr>
+                <w:rFonts w:asciiTheme="majorHAnsi" w:hAnsiTheme="majorHAnsi" w:cstheme="majorHAnsi"/>
+              </w:rPr>
+              <w:tab/>
+            </w:r>
+            <w:r>
+              <w:rPr>
+                <w:rFonts w:asciiTheme="majorHAnsi" w:hAnsiTheme="majorHAnsi" w:cstheme="majorHAnsi"/>
+              </w:rPr>
+              <w:tab/>
+            </w:r>
+            <w:r>
+              <w:rPr>
+                <w:rFonts w:asciiTheme="majorHAnsi" w:hAnsiTheme="majorHAnsi" w:cstheme="majorHAnsi"/>
+              </w:rPr>
+              <w:t>- [timestamp].cch</w:t>
+            </w:r>
+          </w:p>
+          <w:p>
+            <w:pPr>
+              <w:rPr>
+                <w:rFonts w:asciiTheme="majorHAnsi" w:hAnsiTheme="majorHAnsi" w:cstheme="majorHAnsi"/>
+              </w:rPr>
+            </w:pPr>
+            <w:r>
+              <w:rPr>
+                <w:rFonts w:asciiTheme="majorHAnsi" w:hAnsiTheme="majorHAnsi" w:cstheme="majorHAnsi"/>
+              </w:rPr>
+              <w:tab/>
+            </w:r>
+            <w:r>
+              <w:rPr>
+                <w:rFonts w:asciiTheme="majorHAnsi" w:hAnsiTheme="majorHAnsi" w:cstheme="majorHAnsi"/>
+              </w:rPr>
+              <w:t xml:space="preserve">- </w:t>
+            </w:r>
+            <w:r>
+              <w:rPr>
+                <w:rFonts w:asciiTheme="majorHAnsi" w:hAnsiTheme="majorHAnsi" w:cstheme="majorHAnsi"/>
+                <w:shd w:val="clear" w:color="auto" w:fill="BDD6EE" w:themeFill="accent5" w:themeFillTint="66"/>
+              </w:rPr>
+              <w:t>languages/</w:t>
+            </w:r>
+          </w:p>
+          <w:p>
+            <w:pPr>
+              <w:rPr>
+                <w:rFonts w:asciiTheme="majorHAnsi" w:hAnsiTheme="majorHAnsi" w:cstheme="majorHAnsi"/>
+              </w:rPr>
+            </w:pPr>
+            <w:r>
+              <w:rPr>
+                <w:rFonts w:asciiTheme="majorHAnsi" w:hAnsiTheme="majorHAnsi" w:cstheme="majorHAnsi"/>
+              </w:rPr>
+              <w:tab/>
+            </w:r>
+            <w:r>
+              <w:rPr>
+                <w:rFonts w:asciiTheme="majorHAnsi" w:hAnsiTheme="majorHAnsi" w:cstheme="majorHAnsi"/>
+              </w:rPr>
+              <w:tab/>
+            </w:r>
+            <w:r>
+              <w:rPr>
+                <w:rFonts w:asciiTheme="majorHAnsi" w:hAnsiTheme="majorHAnsi" w:cstheme="majorHAnsi"/>
+              </w:rPr>
+              <w:t>- english.lang</w:t>
+            </w:r>
+          </w:p>
+          <w:p>
+            <w:pPr>
+              <w:rPr>
+                <w:rFonts w:asciiTheme="majorHAnsi" w:hAnsiTheme="majorHAnsi" w:cstheme="majorHAnsi"/>
+              </w:rPr>
+            </w:pPr>
+            <w:r>
+              <w:rPr>
+                <w:rFonts w:asciiTheme="majorHAnsi" w:hAnsiTheme="majorHAnsi" w:cstheme="majorHAnsi"/>
+              </w:rPr>
+              <w:tab/>
+            </w:r>
+            <w:r>
+              <w:rPr>
+                <w:rFonts w:asciiTheme="majorHAnsi" w:hAnsiTheme="majorHAnsi" w:cstheme="majorHAnsi"/>
+              </w:rPr>
+              <w:tab/>
+            </w:r>
+            <w:r>
+              <w:rPr>
+                <w:rFonts w:asciiTheme="majorHAnsi" w:hAnsiTheme="majorHAnsi" w:cstheme="majorHAnsi"/>
+              </w:rPr>
+              <w:t>- french.lang</w:t>
+            </w:r>
+          </w:p>
+          <w:p>
+            <w:pPr>
+              <w:rPr>
+                <w:rFonts w:asciiTheme="majorHAnsi" w:hAnsiTheme="majorHAnsi" w:cstheme="majorHAnsi"/>
+              </w:rPr>
+            </w:pPr>
+            <w:r>
+              <w:rPr>
+                <w:rFonts w:asciiTheme="majorHAnsi" w:hAnsiTheme="majorHAnsi" w:cstheme="majorHAnsi"/>
+              </w:rPr>
+              <w:tab/>
+            </w:r>
+            <w:r>
+              <w:rPr>
+                <w:rFonts w:asciiTheme="majorHAnsi" w:hAnsiTheme="majorHAnsi" w:cstheme="majorHAnsi"/>
+              </w:rPr>
+              <w:tab/>
+            </w:r>
+            <w:r>
+              <w:rPr>
+                <w:rFonts w:asciiTheme="majorHAnsi" w:hAnsiTheme="majorHAnsi" w:cstheme="majorHAnsi"/>
+              </w:rPr>
+              <w:t>- yoruba.lang</w:t>
+            </w:r>
+          </w:p>
+          <w:p>
+            <w:pPr>
+              <w:rPr>
+                <w:rFonts w:asciiTheme="majorHAnsi" w:hAnsiTheme="majorHAnsi" w:cstheme="majorHAnsi"/>
+              </w:rPr>
+            </w:pPr>
+            <w:r>
+              <w:rPr>
+                <w:rFonts w:asciiTheme="majorHAnsi" w:hAnsiTheme="majorHAnsi" w:cstheme="majorHAnsi"/>
+              </w:rPr>
+              <w:tab/>
+            </w:r>
+            <w:r>
+              <w:rPr>
+                <w:rFonts w:asciiTheme="majorHAnsi" w:hAnsiTheme="majorHAnsi" w:cstheme="majorHAnsi"/>
+              </w:rPr>
+              <w:tab/>
+            </w:r>
+            <w:r>
+              <w:rPr>
+                <w:rFonts w:asciiTheme="majorHAnsi" w:hAnsiTheme="majorHAnsi" w:cstheme="majorHAnsi"/>
+              </w:rPr>
+              <w:t>- igbo.lang</w:t>
+            </w:r>
+          </w:p>
+          <w:p>
+            <w:pPr>
+              <w:rPr>
+                <w:rFonts w:asciiTheme="majorHAnsi" w:hAnsiTheme="majorHAnsi" w:cstheme="majorHAnsi"/>
+              </w:rPr>
+            </w:pPr>
+            <w:r>
+              <w:rPr>
+                <w:rFonts w:asciiTheme="majorHAnsi" w:hAnsiTheme="majorHAnsi" w:cstheme="majorHAnsi"/>
+              </w:rPr>
+              <w:tab/>
+            </w:r>
+            <w:r>
+              <w:rPr>
+                <w:rFonts w:asciiTheme="majorHAnsi" w:hAnsiTheme="majorHAnsi" w:cstheme="majorHAnsi"/>
+              </w:rPr>
+              <w:t xml:space="preserve">- </w:t>
+            </w:r>
+            <w:r>
+              <w:rPr>
+                <w:rFonts w:asciiTheme="majorHAnsi" w:hAnsiTheme="majorHAnsi" w:cstheme="majorHAnsi"/>
+                <w:shd w:val="clear" w:color="auto" w:fill="BDD6EE" w:themeFill="accent5" w:themeFillTint="66"/>
+              </w:rPr>
               <w:t>libraries/</w:t>
             </w:r>
           </w:p>
@@ -2661,766 +3150,34 @@
               <w:rPr>
                 <w:rFonts w:asciiTheme="majorHAnsi" w:hAnsiTheme="majorHAnsi" w:cstheme="majorHAnsi"/>
               </w:rPr>
-              <w:tab/>
-            </w:r>
-            <w:r>
-              <w:rPr>
-                <w:rFonts w:asciiTheme="majorHAnsi" w:hAnsiTheme="majorHAnsi" w:cstheme="majorHAnsi"/>
-              </w:rPr>
-              <w:t xml:space="preserve">- </w:t>
+              <w:t xml:space="preserve">-  </w:t>
             </w:r>
             <w:r>
               <w:rPr>
                 <w:rFonts w:asciiTheme="majorHAnsi" w:hAnsiTheme="majorHAnsi" w:cstheme="majorHAnsi"/>
                 <w:shd w:val="clear" w:color="auto" w:fill="BDD6EE" w:themeFill="accent5" w:themeFillTint="66"/>
               </w:rPr>
-              <w:t>downloads/</w:t>
-            </w:r>
-          </w:p>
-          <w:p>
-            <w:pPr>
-              <w:rPr>
-                <w:rFonts w:asciiTheme="majorHAnsi" w:hAnsiTheme="majorHAnsi" w:cstheme="majorHAnsi"/>
-              </w:rPr>
-            </w:pPr>
-            <w:r>
-              <w:rPr>
-                <w:rFonts w:asciiTheme="majorHAnsi" w:hAnsiTheme="majorHAnsi" w:cstheme="majorHAnsi"/>
-              </w:rPr>
-              <w:tab/>
-            </w:r>
-            <w:r>
-              <w:rPr>
-                <w:rFonts w:asciiTheme="majorHAnsi" w:hAnsiTheme="majorHAnsi" w:cstheme="majorHAnsi"/>
-              </w:rPr>
-              <w:t xml:space="preserve">- </w:t>
+              <w:t>apps/</w:t>
+            </w:r>
+          </w:p>
+          <w:p>
+            <w:pPr>
+              <w:rPr>
+                <w:rFonts w:asciiTheme="majorHAnsi" w:hAnsiTheme="majorHAnsi" w:cstheme="majorHAnsi"/>
+              </w:rPr>
+            </w:pPr>
+            <w:r>
+              <w:rPr>
+                <w:rFonts w:asciiTheme="majorHAnsi" w:hAnsiTheme="majorHAnsi" w:cstheme="majorHAnsi"/>
+              </w:rPr>
+              <w:tab/>
             </w:r>
             <w:r>
               <w:rPr>
                 <w:rFonts w:asciiTheme="majorHAnsi" w:hAnsiTheme="majorHAnsi" w:cstheme="majorHAnsi"/>
                 <w:shd w:val="clear" w:color="auto" w:fill="BDD6EE" w:themeFill="accent5" w:themeFillTint="66"/>
               </w:rPr>
-              <w:t>templates/</w:t>
-            </w:r>
-          </w:p>
-          <w:p>
-            <w:pPr>
-              <w:rPr>
-                <w:rFonts w:asciiTheme="majorHAnsi" w:hAnsiTheme="majorHAnsi" w:cstheme="majorHAnsi"/>
-              </w:rPr>
-            </w:pPr>
-            <w:r>
-              <w:rPr>
-                <w:rFonts w:asciiTheme="majorHAnsi" w:hAnsiTheme="majorHAnsi" w:cstheme="majorHAnsi"/>
-              </w:rPr>
-              <w:tab/>
-            </w:r>
-            <w:r>
-              <w:rPr>
-                <w:rFonts w:asciiTheme="majorHAnsi" w:hAnsiTheme="majorHAnsi" w:cstheme="majorHAnsi"/>
-              </w:rPr>
-              <w:tab/>
-            </w:r>
-            <w:r>
-              <w:rPr>
-                <w:rFonts w:asciiTheme="majorHAnsi" w:hAnsiTheme="majorHAnsi" w:cstheme="majorHAnsi"/>
-              </w:rPr>
-              <w:t xml:space="preserve">- </w:t>
-            </w:r>
-            <w:r>
-              <w:rPr>
-                <w:rFonts w:asciiTheme="majorHAnsi" w:hAnsiTheme="majorHAnsi" w:cstheme="majorHAnsi"/>
-                <w:shd w:val="clear" w:color="auto" w:fill="BDD6EE" w:themeFill="accent5" w:themeFillTint="66"/>
-              </w:rPr>
-              <w:t>[</w:t>
-            </w:r>
-            <w:proofErr w:type="spellStart"/>
-            <w:r>
-              <w:rPr>
-                <w:rFonts w:asciiTheme="majorHAnsi" w:hAnsiTheme="majorHAnsi" w:cstheme="majorHAnsi"/>
-                <w:shd w:val="clear" w:color="auto" w:fill="BDD6EE" w:themeFill="accent5" w:themeFillTint="66"/>
-              </w:rPr>
-              <w:t>TemplateName</w:t>
-            </w:r>
-            <w:proofErr w:type="spellEnd"/>
-            <w:r>
-              <w:rPr>
-                <w:rFonts w:asciiTheme="majorHAnsi" w:hAnsiTheme="majorHAnsi" w:cstheme="majorHAnsi"/>
-                <w:shd w:val="clear" w:color="auto" w:fill="BDD6EE" w:themeFill="accent5" w:themeFillTint="66"/>
-              </w:rPr>
-              <w:t>]/</w:t>
-            </w:r>
-          </w:p>
-          <w:p>
-            <w:pPr>
-              <w:rPr>
-                <w:rFonts w:asciiTheme="majorHAnsi" w:hAnsiTheme="majorHAnsi" w:cstheme="majorHAnsi"/>
-              </w:rPr>
-            </w:pPr>
-            <w:r>
-              <w:rPr>
-                <w:rFonts w:asciiTheme="majorHAnsi" w:hAnsiTheme="majorHAnsi" w:cstheme="majorHAnsi"/>
-              </w:rPr>
-              <w:tab/>
-            </w:r>
-            <w:r>
-              <w:rPr>
-                <w:rFonts w:asciiTheme="majorHAnsi" w:hAnsiTheme="majorHAnsi" w:cstheme="majorHAnsi"/>
-              </w:rPr>
-              <w:tab/>
-            </w:r>
-            <w:r>
-              <w:rPr>
-                <w:rFonts w:asciiTheme="majorHAnsi" w:hAnsiTheme="majorHAnsi" w:cstheme="majorHAnsi"/>
-              </w:rPr>
-              <w:tab/>
-            </w:r>
-            <w:r>
-              <w:rPr>
-                <w:rFonts w:asciiTheme="majorHAnsi" w:hAnsiTheme="majorHAnsi" w:cstheme="majorHAnsi"/>
-              </w:rPr>
-              <w:t xml:space="preserve">- </w:t>
-            </w:r>
-            <w:proofErr w:type="spellStart"/>
-            <w:r>
-              <w:rPr>
-                <w:rFonts w:asciiTheme="majorHAnsi" w:hAnsiTheme="majorHAnsi" w:cstheme="majorHAnsi"/>
-              </w:rPr>
-              <w:t>header.tpl</w:t>
-            </w:r>
-            <w:proofErr w:type="spellEnd"/>
-          </w:p>
-          <w:p>
-            <w:pPr>
-              <w:rPr>
-                <w:rFonts w:asciiTheme="majorHAnsi" w:hAnsiTheme="majorHAnsi" w:cstheme="majorHAnsi"/>
-              </w:rPr>
-            </w:pPr>
-            <w:r>
-              <w:rPr>
-                <w:rFonts w:asciiTheme="majorHAnsi" w:hAnsiTheme="majorHAnsi" w:cstheme="majorHAnsi"/>
-              </w:rPr>
-              <w:tab/>
-            </w:r>
-            <w:r>
-              <w:rPr>
-                <w:rFonts w:asciiTheme="majorHAnsi" w:hAnsiTheme="majorHAnsi" w:cstheme="majorHAnsi"/>
-              </w:rPr>
-              <w:tab/>
-            </w:r>
-            <w:r>
-              <w:rPr>
-                <w:rFonts w:asciiTheme="majorHAnsi" w:hAnsiTheme="majorHAnsi" w:cstheme="majorHAnsi"/>
-              </w:rPr>
-              <w:tab/>
-            </w:r>
-            <w:r>
-              <w:rPr>
-                <w:rFonts w:asciiTheme="majorHAnsi" w:hAnsiTheme="majorHAnsi" w:cstheme="majorHAnsi"/>
-              </w:rPr>
-              <w:t xml:space="preserve">- </w:t>
-            </w:r>
-            <w:proofErr w:type="spellStart"/>
-            <w:r>
-              <w:rPr>
-                <w:rFonts w:asciiTheme="majorHAnsi" w:hAnsiTheme="majorHAnsi" w:cstheme="majorHAnsi"/>
-              </w:rPr>
-              <w:t>footer.tpl</w:t>
-            </w:r>
-            <w:proofErr w:type="spellEnd"/>
-          </w:p>
-          <w:p>
-            <w:pPr>
-              <w:rPr>
-                <w:rFonts w:asciiTheme="majorHAnsi" w:hAnsiTheme="majorHAnsi" w:cstheme="majorHAnsi"/>
-              </w:rPr>
-            </w:pPr>
-            <w:r>
-              <w:rPr>
-                <w:rFonts w:asciiTheme="majorHAnsi" w:hAnsiTheme="majorHAnsi" w:cstheme="majorHAnsi"/>
-              </w:rPr>
-              <w:tab/>
-            </w:r>
-            <w:r>
-              <w:rPr>
-                <w:rFonts w:asciiTheme="majorHAnsi" w:hAnsiTheme="majorHAnsi" w:cstheme="majorHAnsi"/>
-              </w:rPr>
-              <w:t xml:space="preserve">- </w:t>
-            </w:r>
-            <w:r>
-              <w:rPr>
-                <w:rFonts w:asciiTheme="majorHAnsi" w:hAnsiTheme="majorHAnsi" w:cstheme="majorHAnsi"/>
-                <w:shd w:val="clear" w:color="auto" w:fill="BDD6EE" w:themeFill="accent5" w:themeFillTint="66"/>
-              </w:rPr>
-              <w:t>ads/</w:t>
-            </w:r>
-          </w:p>
-          <w:p>
-            <w:pPr>
-              <w:rPr>
-                <w:rFonts w:asciiTheme="majorHAnsi" w:hAnsiTheme="majorHAnsi" w:cstheme="majorHAnsi"/>
-              </w:rPr>
-            </w:pPr>
-            <w:r>
-              <w:rPr>
-                <w:rFonts w:asciiTheme="majorHAnsi" w:hAnsiTheme="majorHAnsi" w:cstheme="majorHAnsi"/>
-              </w:rPr>
-              <w:tab/>
-            </w:r>
-            <w:r>
-              <w:rPr>
-                <w:rFonts w:asciiTheme="majorHAnsi" w:hAnsiTheme="majorHAnsi" w:cstheme="majorHAnsi"/>
-              </w:rPr>
-              <w:t xml:space="preserve">- </w:t>
-            </w:r>
-            <w:proofErr w:type="spellStart"/>
-            <w:r>
-              <w:rPr>
-                <w:rFonts w:asciiTheme="majorHAnsi" w:hAnsiTheme="majorHAnsi" w:cstheme="majorHAnsi"/>
-              </w:rPr>
-              <w:t>index.php</w:t>
-            </w:r>
-            <w:proofErr w:type="spellEnd"/>
-          </w:p>
-          <w:p>
-            <w:pPr>
-              <w:rPr>
-                <w:rFonts w:asciiTheme="majorHAnsi" w:hAnsiTheme="majorHAnsi" w:cstheme="majorHAnsi"/>
-              </w:rPr>
-            </w:pPr>
-            <w:r>
-              <w:rPr>
-                <w:rFonts w:asciiTheme="majorHAnsi" w:hAnsiTheme="majorHAnsi" w:cstheme="majorHAnsi"/>
-              </w:rPr>
-              <w:tab/>
-            </w:r>
-            <w:r>
-              <w:rPr>
-                <w:rFonts w:asciiTheme="majorHAnsi" w:hAnsiTheme="majorHAnsi" w:cstheme="majorHAnsi"/>
-              </w:rPr>
-              <w:t>- .</w:t>
-            </w:r>
-            <w:proofErr w:type="spellStart"/>
-            <w:r>
-              <w:rPr>
-                <w:rFonts w:asciiTheme="majorHAnsi" w:hAnsiTheme="majorHAnsi" w:cstheme="majorHAnsi"/>
-              </w:rPr>
-              <w:t>htaccess</w:t>
-            </w:r>
-            <w:proofErr w:type="spellEnd"/>
-          </w:p>
-          <w:p>
-            <w:pPr>
-              <w:rPr>
-                <w:rFonts w:asciiTheme="majorHAnsi" w:hAnsiTheme="majorHAnsi" w:cstheme="majorHAnsi"/>
-              </w:rPr>
-            </w:pPr>
-            <w:r>
-              <w:rPr>
-                <w:rFonts w:asciiTheme="majorHAnsi" w:hAnsiTheme="majorHAnsi" w:cstheme="majorHAnsi"/>
-              </w:rPr>
-              <w:t xml:space="preserve">- </w:t>
-            </w:r>
-            <w:r>
-              <w:rPr>
-                <w:rFonts w:asciiTheme="majorHAnsi" w:hAnsiTheme="majorHAnsi" w:cstheme="majorHAnsi"/>
-                <w:shd w:val="clear" w:color="auto" w:fill="BDD6EE" w:themeFill="accent5" w:themeFillTint="66"/>
-              </w:rPr>
-              <w:t>system/</w:t>
-            </w:r>
-          </w:p>
-          <w:p>
-            <w:pPr>
-              <w:rPr>
-                <w:rFonts w:asciiTheme="majorHAnsi" w:hAnsiTheme="majorHAnsi" w:cstheme="majorHAnsi"/>
-              </w:rPr>
-            </w:pPr>
-            <w:r>
-              <w:rPr>
-                <w:rFonts w:asciiTheme="majorHAnsi" w:hAnsiTheme="majorHAnsi" w:cstheme="majorHAnsi"/>
-              </w:rPr>
-              <w:tab/>
-            </w:r>
-            <w:r>
-              <w:rPr>
-                <w:rFonts w:asciiTheme="majorHAnsi" w:hAnsiTheme="majorHAnsi" w:cstheme="majorHAnsi"/>
-              </w:rPr>
-              <w:t xml:space="preserve">- </w:t>
-            </w:r>
-            <w:r>
-              <w:rPr>
-                <w:rFonts w:asciiTheme="majorHAnsi" w:hAnsiTheme="majorHAnsi" w:cstheme="majorHAnsi"/>
-                <w:shd w:val="clear" w:color="auto" w:fill="BDD6EE" w:themeFill="accent5" w:themeFillTint="66"/>
-              </w:rPr>
-              <w:t>configs/</w:t>
-            </w:r>
-          </w:p>
-          <w:p>
-            <w:pPr>
-              <w:rPr>
-                <w:rFonts w:asciiTheme="majorHAnsi" w:hAnsiTheme="majorHAnsi" w:cstheme="majorHAnsi"/>
-              </w:rPr>
-            </w:pPr>
-            <w:r>
-              <w:rPr>
-                <w:rFonts w:asciiTheme="majorHAnsi" w:hAnsiTheme="majorHAnsi" w:cstheme="majorHAnsi"/>
-              </w:rPr>
-              <w:tab/>
-            </w:r>
-            <w:r>
-              <w:rPr>
-                <w:rFonts w:asciiTheme="majorHAnsi" w:hAnsiTheme="majorHAnsi" w:cstheme="majorHAnsi"/>
-              </w:rPr>
-              <w:tab/>
-            </w:r>
-            <w:r>
-              <w:rPr>
-                <w:rFonts w:asciiTheme="majorHAnsi" w:hAnsiTheme="majorHAnsi" w:cstheme="majorHAnsi"/>
-              </w:rPr>
-              <w:t xml:space="preserve">- </w:t>
-            </w:r>
-            <w:proofErr w:type="spellStart"/>
-            <w:r>
-              <w:rPr>
-                <w:rFonts w:asciiTheme="majorHAnsi" w:hAnsiTheme="majorHAnsi" w:cstheme="majorHAnsi"/>
-              </w:rPr>
-              <w:t>sys.conf</w:t>
-            </w:r>
-            <w:proofErr w:type="spellEnd"/>
-          </w:p>
-          <w:p>
-            <w:pPr>
-              <w:rPr>
-                <w:rFonts w:asciiTheme="majorHAnsi" w:hAnsiTheme="majorHAnsi" w:cstheme="majorHAnsi"/>
-              </w:rPr>
-            </w:pPr>
-            <w:r>
-              <w:rPr>
-                <w:rFonts w:asciiTheme="majorHAnsi" w:hAnsiTheme="majorHAnsi" w:cstheme="majorHAnsi"/>
-              </w:rPr>
-              <w:tab/>
-            </w:r>
-            <w:r>
-              <w:rPr>
-                <w:rFonts w:asciiTheme="majorHAnsi" w:hAnsiTheme="majorHAnsi" w:cstheme="majorHAnsi"/>
-              </w:rPr>
-              <w:tab/>
-            </w:r>
-            <w:r>
-              <w:rPr>
-                <w:rFonts w:asciiTheme="majorHAnsi" w:hAnsiTheme="majorHAnsi" w:cstheme="majorHAnsi"/>
-              </w:rPr>
-              <w:t xml:space="preserve">- </w:t>
-            </w:r>
-            <w:proofErr w:type="spellStart"/>
-            <w:r>
-              <w:rPr>
-                <w:rFonts w:asciiTheme="majorHAnsi" w:hAnsiTheme="majorHAnsi" w:cstheme="majorHAnsi"/>
-              </w:rPr>
-              <w:t>user.conf</w:t>
-            </w:r>
-            <w:proofErr w:type="spellEnd"/>
-          </w:p>
-          <w:p>
-            <w:pPr>
-              <w:rPr>
-                <w:rFonts w:asciiTheme="majorHAnsi" w:hAnsiTheme="majorHAnsi" w:cstheme="majorHAnsi"/>
-              </w:rPr>
-            </w:pPr>
-            <w:r>
-              <w:rPr>
-                <w:rFonts w:asciiTheme="majorHAnsi" w:hAnsiTheme="majorHAnsi" w:cstheme="majorHAnsi"/>
-              </w:rPr>
-              <w:tab/>
-            </w:r>
-            <w:r>
-              <w:rPr>
-                <w:rFonts w:asciiTheme="majorHAnsi" w:hAnsiTheme="majorHAnsi" w:cstheme="majorHAnsi"/>
-              </w:rPr>
-              <w:t xml:space="preserve">- </w:t>
-            </w:r>
-            <w:r>
-              <w:rPr>
-                <w:rFonts w:asciiTheme="majorHAnsi" w:hAnsiTheme="majorHAnsi" w:cstheme="majorHAnsi"/>
-                <w:shd w:val="clear" w:color="auto" w:fill="BDD6EE" w:themeFill="accent5" w:themeFillTint="66"/>
-              </w:rPr>
-              <w:t>database/</w:t>
-            </w:r>
-          </w:p>
-          <w:p>
-            <w:pPr>
-              <w:rPr>
-                <w:rFonts w:asciiTheme="majorHAnsi" w:hAnsiTheme="majorHAnsi" w:cstheme="majorHAnsi"/>
-              </w:rPr>
-            </w:pPr>
-            <w:r>
-              <w:rPr>
-                <w:rFonts w:asciiTheme="majorHAnsi" w:hAnsiTheme="majorHAnsi" w:cstheme="majorHAnsi"/>
-              </w:rPr>
-              <w:tab/>
-            </w:r>
-            <w:r>
-              <w:rPr>
-                <w:rFonts w:asciiTheme="majorHAnsi" w:hAnsiTheme="majorHAnsi" w:cstheme="majorHAnsi"/>
-              </w:rPr>
-              <w:tab/>
-            </w:r>
-            <w:r>
-              <w:rPr>
-                <w:rFonts w:asciiTheme="majorHAnsi" w:hAnsiTheme="majorHAnsi" w:cstheme="majorHAnsi"/>
-              </w:rPr>
-              <w:t>- db.sys</w:t>
-            </w:r>
-          </w:p>
-          <w:p>
-            <w:pPr>
-              <w:rPr>
-                <w:rFonts w:asciiTheme="majorHAnsi" w:hAnsiTheme="majorHAnsi" w:cstheme="majorHAnsi"/>
-              </w:rPr>
-            </w:pPr>
-            <w:r>
-              <w:rPr>
-                <w:rFonts w:asciiTheme="majorHAnsi" w:hAnsiTheme="majorHAnsi" w:cstheme="majorHAnsi"/>
-              </w:rPr>
-              <w:tab/>
-            </w:r>
-            <w:r>
-              <w:rPr>
-                <w:rFonts w:asciiTheme="majorHAnsi" w:hAnsiTheme="majorHAnsi" w:cstheme="majorHAnsi"/>
-              </w:rPr>
-              <w:t xml:space="preserve">- </w:t>
-            </w:r>
-            <w:r>
-              <w:rPr>
-                <w:rFonts w:asciiTheme="majorHAnsi" w:hAnsiTheme="majorHAnsi" w:cstheme="majorHAnsi"/>
-                <w:shd w:val="clear" w:color="auto" w:fill="BDD6EE" w:themeFill="accent5" w:themeFillTint="66"/>
-              </w:rPr>
-              <w:t>functions/</w:t>
-            </w:r>
-          </w:p>
-          <w:p>
-            <w:pPr>
-              <w:rPr>
-                <w:rFonts w:asciiTheme="majorHAnsi" w:hAnsiTheme="majorHAnsi" w:cstheme="majorHAnsi"/>
-              </w:rPr>
-            </w:pPr>
-            <w:r>
-              <w:rPr>
-                <w:rFonts w:asciiTheme="majorHAnsi" w:hAnsiTheme="majorHAnsi" w:cstheme="majorHAnsi"/>
-              </w:rPr>
-              <w:tab/>
-            </w:r>
-            <w:r>
-              <w:rPr>
-                <w:rFonts w:asciiTheme="majorHAnsi" w:hAnsiTheme="majorHAnsi" w:cstheme="majorHAnsi"/>
-              </w:rPr>
-              <w:t xml:space="preserve">- </w:t>
-            </w:r>
-            <w:r>
-              <w:rPr>
-                <w:rFonts w:asciiTheme="majorHAnsi" w:hAnsiTheme="majorHAnsi" w:cstheme="majorHAnsi"/>
-                <w:shd w:val="clear" w:color="auto" w:fill="BDD6EE" w:themeFill="accent5" w:themeFillTint="66"/>
-              </w:rPr>
-              <w:t>logs/</w:t>
-            </w:r>
-          </w:p>
-          <w:p>
-            <w:pPr>
-              <w:rPr>
-                <w:rFonts w:asciiTheme="majorHAnsi" w:hAnsiTheme="majorHAnsi" w:cstheme="majorHAnsi"/>
-              </w:rPr>
-            </w:pPr>
-            <w:r>
-              <w:rPr>
-                <w:rFonts w:asciiTheme="majorHAnsi" w:hAnsiTheme="majorHAnsi" w:cstheme="majorHAnsi"/>
-              </w:rPr>
-              <w:tab/>
-            </w:r>
-            <w:r>
-              <w:rPr>
-                <w:rFonts w:asciiTheme="majorHAnsi" w:hAnsiTheme="majorHAnsi" w:cstheme="majorHAnsi"/>
-              </w:rPr>
-              <w:t xml:space="preserve">- </w:t>
-            </w:r>
-            <w:r>
-              <w:rPr>
-                <w:rFonts w:asciiTheme="majorHAnsi" w:hAnsiTheme="majorHAnsi" w:cstheme="majorHAnsi"/>
-                <w:shd w:val="clear" w:color="auto" w:fill="BDD6EE" w:themeFill="accent5" w:themeFillTint="66"/>
-              </w:rPr>
-              <w:t>cache/</w:t>
-            </w:r>
-          </w:p>
-          <w:p>
-            <w:pPr>
-              <w:rPr>
-                <w:rFonts w:asciiTheme="majorHAnsi" w:hAnsiTheme="majorHAnsi" w:cstheme="majorHAnsi"/>
-              </w:rPr>
-            </w:pPr>
-            <w:r>
-              <w:rPr>
-                <w:rFonts w:asciiTheme="majorHAnsi" w:hAnsiTheme="majorHAnsi" w:cstheme="majorHAnsi"/>
-              </w:rPr>
-              <w:tab/>
-            </w:r>
-            <w:r>
-              <w:rPr>
-                <w:rFonts w:asciiTheme="majorHAnsi" w:hAnsiTheme="majorHAnsi" w:cstheme="majorHAnsi"/>
-              </w:rPr>
-              <w:tab/>
-            </w:r>
-            <w:r>
-              <w:rPr>
-                <w:rFonts w:asciiTheme="majorHAnsi" w:hAnsiTheme="majorHAnsi" w:cstheme="majorHAnsi"/>
-              </w:rPr>
-              <w:t>- [timestamp].</w:t>
-            </w:r>
-            <w:proofErr w:type="spellStart"/>
-            <w:r>
-              <w:rPr>
-                <w:rFonts w:asciiTheme="majorHAnsi" w:hAnsiTheme="majorHAnsi" w:cstheme="majorHAnsi"/>
-              </w:rPr>
-              <w:t>cch</w:t>
-            </w:r>
-            <w:proofErr w:type="spellEnd"/>
-          </w:p>
-          <w:p>
-            <w:pPr>
-              <w:rPr>
-                <w:rFonts w:asciiTheme="majorHAnsi" w:hAnsiTheme="majorHAnsi" w:cstheme="majorHAnsi"/>
-              </w:rPr>
-            </w:pPr>
-            <w:r>
-              <w:rPr>
-                <w:rFonts w:asciiTheme="majorHAnsi" w:hAnsiTheme="majorHAnsi" w:cstheme="majorHAnsi"/>
-              </w:rPr>
-              <w:tab/>
-            </w:r>
-            <w:r>
-              <w:rPr>
-                <w:rFonts w:asciiTheme="majorHAnsi" w:hAnsiTheme="majorHAnsi" w:cstheme="majorHAnsi"/>
-              </w:rPr>
-              <w:t xml:space="preserve">- </w:t>
-            </w:r>
-            <w:r>
-              <w:rPr>
-                <w:rFonts w:asciiTheme="majorHAnsi" w:hAnsiTheme="majorHAnsi" w:cstheme="majorHAnsi"/>
-                <w:shd w:val="clear" w:color="auto" w:fill="BDD6EE" w:themeFill="accent5" w:themeFillTint="66"/>
-              </w:rPr>
-              <w:t>languages/</w:t>
-            </w:r>
-          </w:p>
-          <w:p>
-            <w:pPr>
-              <w:rPr>
-                <w:rFonts w:asciiTheme="majorHAnsi" w:hAnsiTheme="majorHAnsi" w:cstheme="majorHAnsi"/>
-              </w:rPr>
-            </w:pPr>
-            <w:r>
-              <w:rPr>
-                <w:rFonts w:asciiTheme="majorHAnsi" w:hAnsiTheme="majorHAnsi" w:cstheme="majorHAnsi"/>
-              </w:rPr>
-              <w:tab/>
-            </w:r>
-            <w:r>
-              <w:rPr>
-                <w:rFonts w:asciiTheme="majorHAnsi" w:hAnsiTheme="majorHAnsi" w:cstheme="majorHAnsi"/>
-              </w:rPr>
-              <w:tab/>
-            </w:r>
-            <w:r>
-              <w:rPr>
-                <w:rFonts w:asciiTheme="majorHAnsi" w:hAnsiTheme="majorHAnsi" w:cstheme="majorHAnsi"/>
-              </w:rPr>
-              <w:t xml:space="preserve">- </w:t>
-            </w:r>
-            <w:proofErr w:type="spellStart"/>
-            <w:r>
-              <w:rPr>
-                <w:rFonts w:asciiTheme="majorHAnsi" w:hAnsiTheme="majorHAnsi" w:cstheme="majorHAnsi"/>
-              </w:rPr>
-              <w:t>english.lang</w:t>
-            </w:r>
-            <w:proofErr w:type="spellEnd"/>
-          </w:p>
-          <w:p>
-            <w:pPr>
-              <w:rPr>
-                <w:rFonts w:asciiTheme="majorHAnsi" w:hAnsiTheme="majorHAnsi" w:cstheme="majorHAnsi"/>
-              </w:rPr>
-            </w:pPr>
-            <w:r>
-              <w:rPr>
-                <w:rFonts w:asciiTheme="majorHAnsi" w:hAnsiTheme="majorHAnsi" w:cstheme="majorHAnsi"/>
-              </w:rPr>
-              <w:tab/>
-            </w:r>
-            <w:r>
-              <w:rPr>
-                <w:rFonts w:asciiTheme="majorHAnsi" w:hAnsiTheme="majorHAnsi" w:cstheme="majorHAnsi"/>
-              </w:rPr>
-              <w:tab/>
-            </w:r>
-            <w:r>
-              <w:rPr>
-                <w:rFonts w:asciiTheme="majorHAnsi" w:hAnsiTheme="majorHAnsi" w:cstheme="majorHAnsi"/>
-              </w:rPr>
-              <w:t xml:space="preserve">- </w:t>
-            </w:r>
-            <w:proofErr w:type="spellStart"/>
-            <w:r>
-              <w:rPr>
-                <w:rFonts w:asciiTheme="majorHAnsi" w:hAnsiTheme="majorHAnsi" w:cstheme="majorHAnsi"/>
-              </w:rPr>
-              <w:t>french.lang</w:t>
-            </w:r>
-            <w:proofErr w:type="spellEnd"/>
-          </w:p>
-          <w:p>
-            <w:pPr>
-              <w:rPr>
-                <w:rFonts w:asciiTheme="majorHAnsi" w:hAnsiTheme="majorHAnsi" w:cstheme="majorHAnsi"/>
-              </w:rPr>
-            </w:pPr>
-            <w:r>
-              <w:rPr>
-                <w:rFonts w:asciiTheme="majorHAnsi" w:hAnsiTheme="majorHAnsi" w:cstheme="majorHAnsi"/>
-              </w:rPr>
-              <w:tab/>
-            </w:r>
-            <w:r>
-              <w:rPr>
-                <w:rFonts w:asciiTheme="majorHAnsi" w:hAnsiTheme="majorHAnsi" w:cstheme="majorHAnsi"/>
-              </w:rPr>
-              <w:tab/>
-            </w:r>
-            <w:r>
-              <w:rPr>
-                <w:rFonts w:asciiTheme="majorHAnsi" w:hAnsiTheme="majorHAnsi" w:cstheme="majorHAnsi"/>
-              </w:rPr>
-              <w:t xml:space="preserve">- </w:t>
-            </w:r>
-            <w:proofErr w:type="spellStart"/>
-            <w:r>
-              <w:rPr>
-                <w:rFonts w:asciiTheme="majorHAnsi" w:hAnsiTheme="majorHAnsi" w:cstheme="majorHAnsi"/>
-              </w:rPr>
-              <w:t>yoruba.lang</w:t>
-            </w:r>
-            <w:proofErr w:type="spellEnd"/>
-          </w:p>
-          <w:p>
-            <w:pPr>
-              <w:rPr>
-                <w:rFonts w:asciiTheme="majorHAnsi" w:hAnsiTheme="majorHAnsi" w:cstheme="majorHAnsi"/>
-              </w:rPr>
-            </w:pPr>
-            <w:r>
-              <w:rPr>
-                <w:rFonts w:asciiTheme="majorHAnsi" w:hAnsiTheme="majorHAnsi" w:cstheme="majorHAnsi"/>
-              </w:rPr>
-              <w:tab/>
-            </w:r>
-            <w:r>
-              <w:rPr>
-                <w:rFonts w:asciiTheme="majorHAnsi" w:hAnsiTheme="majorHAnsi" w:cstheme="majorHAnsi"/>
-              </w:rPr>
-              <w:tab/>
-            </w:r>
-            <w:r>
-              <w:rPr>
-                <w:rFonts w:asciiTheme="majorHAnsi" w:hAnsiTheme="majorHAnsi" w:cstheme="majorHAnsi"/>
-              </w:rPr>
-              <w:t xml:space="preserve">- </w:t>
-            </w:r>
-            <w:proofErr w:type="spellStart"/>
-            <w:r>
-              <w:rPr>
-                <w:rFonts w:asciiTheme="majorHAnsi" w:hAnsiTheme="majorHAnsi" w:cstheme="majorHAnsi"/>
-              </w:rPr>
-              <w:t>igbo.lang</w:t>
-            </w:r>
-            <w:proofErr w:type="spellEnd"/>
-          </w:p>
-          <w:p>
-            <w:pPr>
-              <w:rPr>
-                <w:rFonts w:asciiTheme="majorHAnsi" w:hAnsiTheme="majorHAnsi" w:cstheme="majorHAnsi"/>
-              </w:rPr>
-            </w:pPr>
-            <w:r>
-              <w:rPr>
-                <w:rFonts w:asciiTheme="majorHAnsi" w:hAnsiTheme="majorHAnsi" w:cstheme="majorHAnsi"/>
-              </w:rPr>
-              <w:tab/>
-            </w:r>
-            <w:r>
-              <w:rPr>
-                <w:rFonts w:asciiTheme="majorHAnsi" w:hAnsiTheme="majorHAnsi" w:cstheme="majorHAnsi"/>
-              </w:rPr>
-              <w:t xml:space="preserve">- </w:t>
-            </w:r>
-            <w:r>
-              <w:rPr>
-                <w:rFonts w:asciiTheme="majorHAnsi" w:hAnsiTheme="majorHAnsi" w:cstheme="majorHAnsi"/>
-                <w:shd w:val="clear" w:color="auto" w:fill="BDD6EE" w:themeFill="accent5" w:themeFillTint="66"/>
-              </w:rPr>
-              <w:t>libraries/</w:t>
-            </w:r>
-          </w:p>
-          <w:p>
-            <w:pPr>
-              <w:rPr>
-                <w:rFonts w:asciiTheme="majorHAnsi" w:hAnsiTheme="majorHAnsi" w:cstheme="majorHAnsi"/>
-              </w:rPr>
-            </w:pPr>
-            <w:r>
-              <w:rPr>
-                <w:rFonts w:asciiTheme="majorHAnsi" w:hAnsiTheme="majorHAnsi" w:cstheme="majorHAnsi"/>
-              </w:rPr>
-              <w:t xml:space="preserve">-  </w:t>
-            </w:r>
-            <w:r>
-              <w:rPr>
-                <w:rFonts w:asciiTheme="majorHAnsi" w:hAnsiTheme="majorHAnsi" w:cstheme="majorHAnsi"/>
-                <w:shd w:val="clear" w:color="auto" w:fill="BDD6EE" w:themeFill="accent5" w:themeFillTint="66"/>
-              </w:rPr>
-              <w:t>apps/</w:t>
-            </w:r>
-          </w:p>
-          <w:p>
-            <w:pPr>
-              <w:rPr>
-                <w:rFonts w:asciiTheme="majorHAnsi" w:hAnsiTheme="majorHAnsi" w:cstheme="majorHAnsi"/>
-              </w:rPr>
-            </w:pPr>
-            <w:r>
-              <w:rPr>
-                <w:rFonts w:asciiTheme="majorHAnsi" w:hAnsiTheme="majorHAnsi" w:cstheme="majorHAnsi"/>
-              </w:rPr>
-              <w:tab/>
-            </w:r>
-            <w:r>
-              <w:rPr>
-                <w:rFonts w:asciiTheme="majorHAnsi" w:hAnsiTheme="majorHAnsi" w:cstheme="majorHAnsi"/>
-                <w:shd w:val="clear" w:color="auto" w:fill="BDD6EE" w:themeFill="accent5" w:themeFillTint="66"/>
-              </w:rPr>
-              <w:t>[</w:t>
-            </w:r>
-            <w:proofErr w:type="spellStart"/>
-            <w:r>
-              <w:rPr>
-                <w:rFonts w:asciiTheme="majorHAnsi" w:hAnsiTheme="majorHAnsi" w:cstheme="majorHAnsi"/>
-                <w:shd w:val="clear" w:color="auto" w:fill="BDD6EE" w:themeFill="accent5" w:themeFillTint="66"/>
-              </w:rPr>
-              <w:t>AppName</w:t>
-            </w:r>
-            <w:proofErr w:type="spellEnd"/>
-            <w:r>
-              <w:rPr>
-                <w:rFonts w:asciiTheme="majorHAnsi" w:hAnsiTheme="majorHAnsi" w:cstheme="majorHAnsi"/>
-                <w:shd w:val="clear" w:color="auto" w:fill="BDD6EE" w:themeFill="accent5" w:themeFillTint="66"/>
-              </w:rPr>
-              <w:t>]/</w:t>
+              <w:t>[AppName]/</w:t>
             </w:r>
           </w:p>
           <w:p>
@@ -3606,29 +3363,92 @@
               <w:rPr>
                 <w:rFonts w:asciiTheme="majorHAnsi" w:hAnsiTheme="majorHAnsi" w:cstheme="majorHAnsi"/>
               </w:rPr>
+              <w:t>- app.conf</w:t>
+            </w:r>
+          </w:p>
+          <w:p>
+            <w:pPr>
+              <w:rPr>
+                <w:rFonts w:asciiTheme="majorHAnsi" w:hAnsiTheme="majorHAnsi" w:cstheme="majorHAnsi"/>
+              </w:rPr>
+            </w:pPr>
+            <w:r>
+              <w:rPr>
+                <w:rFonts w:asciiTheme="majorHAnsi" w:hAnsiTheme="majorHAnsi" w:cstheme="majorHAnsi"/>
+              </w:rPr>
+              <w:tab/>
+            </w:r>
+            <w:r>
+              <w:rPr>
+                <w:rFonts w:asciiTheme="majorHAnsi" w:hAnsiTheme="majorHAnsi" w:cstheme="majorHAnsi"/>
+              </w:rPr>
+              <w:tab/>
+            </w:r>
+            <w:r>
+              <w:rPr>
+                <w:rFonts w:asciiTheme="majorHAnsi" w:hAnsiTheme="majorHAnsi" w:cstheme="majorHAnsi"/>
+              </w:rPr>
+              <w:tab/>
+            </w:r>
+            <w:r>
+              <w:rPr>
+                <w:rFonts w:asciiTheme="majorHAnsi" w:hAnsiTheme="majorHAnsi" w:cstheme="majorHAnsi"/>
+              </w:rPr>
+              <w:tab/>
+            </w:r>
+            <w:r>
+              <w:rPr>
+                <w:rFonts w:asciiTheme="majorHAnsi" w:hAnsiTheme="majorHAnsi" w:cstheme="majorHAnsi"/>
+              </w:rPr>
+              <w:t>- user.conf</w:t>
+            </w:r>
+          </w:p>
+          <w:p>
+            <w:pPr>
+              <w:rPr>
+                <w:rFonts w:asciiTheme="majorHAnsi" w:hAnsiTheme="majorHAnsi" w:cstheme="majorHAnsi"/>
+                <w:shd w:val="clear" w:color="auto" w:fill="BDD6EE" w:themeFill="accent5" w:themeFillTint="66"/>
+              </w:rPr>
+            </w:pPr>
+            <w:r>
+              <w:rPr>
+                <w:rFonts w:asciiTheme="majorHAnsi" w:hAnsiTheme="majorHAnsi" w:cstheme="majorHAnsi"/>
+              </w:rPr>
+              <w:tab/>
+            </w:r>
+            <w:r>
+              <w:rPr>
+                <w:rFonts w:asciiTheme="majorHAnsi" w:hAnsiTheme="majorHAnsi" w:cstheme="majorHAnsi"/>
+              </w:rPr>
+              <w:tab/>
+            </w:r>
+            <w:r>
+              <w:rPr>
+                <w:rFonts w:asciiTheme="majorHAnsi" w:hAnsiTheme="majorHAnsi" w:cstheme="majorHAnsi"/>
+              </w:rPr>
+              <w:tab/>
+            </w:r>
+            <w:r>
+              <w:rPr>
+                <w:rFonts w:asciiTheme="majorHAnsi" w:hAnsiTheme="majorHAnsi" w:cstheme="majorHAnsi"/>
+              </w:rPr>
               <w:t xml:space="preserve">- </w:t>
             </w:r>
-            <w:proofErr w:type="spellStart"/>
-            <w:r>
-              <w:rPr>
-                <w:rFonts w:asciiTheme="majorHAnsi" w:hAnsiTheme="majorHAnsi" w:cstheme="majorHAnsi"/>
-              </w:rPr>
-              <w:t>app.conf</w:t>
-            </w:r>
-            <w:proofErr w:type="spellEnd"/>
-          </w:p>
-          <w:p>
-            <w:pPr>
-              <w:rPr>
-                <w:rFonts w:asciiTheme="majorHAnsi" w:hAnsiTheme="majorHAnsi" w:cstheme="majorHAnsi"/>
-              </w:rPr>
-            </w:pPr>
-            <w:r>
-              <w:rPr>
-                <w:rFonts w:asciiTheme="majorHAnsi" w:hAnsiTheme="majorHAnsi" w:cstheme="majorHAnsi"/>
-              </w:rPr>
-              <w:tab/>
-            </w:r>
+            <w:r>
+              <w:rPr>
+                <w:rFonts w:asciiTheme="majorHAnsi" w:hAnsiTheme="majorHAnsi" w:cstheme="majorHAnsi"/>
+                <w:shd w:val="clear" w:color="auto" w:fill="BDD6EE" w:themeFill="accent5" w:themeFillTint="66"/>
+              </w:rPr>
+              <w:t>functions or hooks</w:t>
+            </w:r>
+          </w:p>
+          <w:p>
+            <w:pPr>
+              <w:rPr>
+                <w:rFonts w:asciiTheme="majorHAnsi" w:hAnsiTheme="majorHAnsi" w:cstheme="majorHAnsi"/>
+                <w:shd w:val="clear" w:color="auto" w:fill="BDD6EE" w:themeFill="accent5" w:themeFillTint="66"/>
+              </w:rPr>
+            </w:pPr>
             <w:r>
               <w:rPr>
                 <w:rFonts w:asciiTheme="majorHAnsi" w:hAnsiTheme="majorHAnsi" w:cstheme="majorHAnsi"/>
@@ -3653,21 +3473,27 @@
               </w:rPr>
               <w:t xml:space="preserve">- </w:t>
             </w:r>
-            <w:proofErr w:type="spellStart"/>
-            <w:r>
-              <w:rPr>
-                <w:rFonts w:asciiTheme="majorHAnsi" w:hAnsiTheme="majorHAnsi" w:cstheme="majorHAnsi"/>
-              </w:rPr>
-              <w:t>user.conf</w:t>
-            </w:r>
-            <w:proofErr w:type="spellEnd"/>
-          </w:p>
-          <w:p>
-            <w:pPr>
+            <w:r>
               <w:rPr>
                 <w:rFonts w:asciiTheme="majorHAnsi" w:hAnsiTheme="majorHAnsi" w:cstheme="majorHAnsi"/>
                 <w:shd w:val="clear" w:color="auto" w:fill="BDD6EE" w:themeFill="accent5" w:themeFillTint="66"/>
               </w:rPr>
+              <w:t>libraries</w:t>
+            </w:r>
+            <w:r>
+              <w:rPr>
+                <w:rFonts w:asciiTheme="majorHAnsi" w:hAnsiTheme="majorHAnsi" w:cstheme="majorHAnsi"/>
+                <w:shd w:val="clear" w:color="auto" w:fill="BDD6EE" w:themeFill="accent5" w:themeFillTint="66"/>
+              </w:rPr>
+              <w:t>/</w:t>
+            </w:r>
+          </w:p>
+          <w:p>
+            <w:pPr>
+              <w:rPr>
+                <w:rFonts w:asciiTheme="majorHAnsi" w:hAnsiTheme="majorHAnsi" w:cstheme="majorHAnsi"/>
+                <w:shd w:val="clear" w:color="auto" w:fill="BDD6EE" w:themeFill="accent5" w:themeFillTint="66"/>
+              </w:rPr>
             </w:pPr>
             <w:r>
               <w:rPr>
@@ -3698,7 +3524,7 @@
                 <w:rFonts w:asciiTheme="majorHAnsi" w:hAnsiTheme="majorHAnsi" w:cstheme="majorHAnsi"/>
                 <w:shd w:val="clear" w:color="auto" w:fill="BDD6EE" w:themeFill="accent5" w:themeFillTint="66"/>
               </w:rPr>
-              <w:t>functions or hooks</w:t>
+              <w:t>cache/</w:t>
             </w:r>
           </w:p>
           <w:p>
@@ -3737,130 +3563,45 @@
                 <w:rFonts w:asciiTheme="majorHAnsi" w:hAnsiTheme="majorHAnsi" w:cstheme="majorHAnsi"/>
                 <w:shd w:val="clear" w:color="auto" w:fill="BDD6EE" w:themeFill="accent5" w:themeFillTint="66"/>
               </w:rPr>
-              <w:t>libraries</w:t>
-            </w:r>
-            <w:r>
+              <w:t>logs/</w:t>
+            </w:r>
+          </w:p>
+          <w:p>
+            <w:pPr>
               <w:rPr>
                 <w:rFonts w:asciiTheme="majorHAnsi" w:hAnsiTheme="majorHAnsi" w:cstheme="majorHAnsi"/>
                 <w:shd w:val="clear" w:color="auto" w:fill="BDD6EE" w:themeFill="accent5" w:themeFillTint="66"/>
               </w:rPr>
-              <w:t>/</w:t>
-            </w:r>
-          </w:p>
-          <w:p>
-            <w:pPr>
+            </w:pPr>
+            <w:r>
+              <w:rPr>
+                <w:rFonts w:asciiTheme="majorHAnsi" w:hAnsiTheme="majorHAnsi" w:cstheme="majorHAnsi"/>
+              </w:rPr>
+              <w:tab/>
+            </w:r>
+            <w:r>
+              <w:rPr>
+                <w:rFonts w:asciiTheme="majorHAnsi" w:hAnsiTheme="majorHAnsi" w:cstheme="majorHAnsi"/>
+              </w:rPr>
+              <w:tab/>
+            </w:r>
+            <w:r>
+              <w:rPr>
+                <w:rFonts w:asciiTheme="majorHAnsi" w:hAnsiTheme="majorHAnsi" w:cstheme="majorHAnsi"/>
+              </w:rPr>
+              <w:tab/>
+            </w:r>
+            <w:r>
+              <w:rPr>
+                <w:rFonts w:asciiTheme="majorHAnsi" w:hAnsiTheme="majorHAnsi" w:cstheme="majorHAnsi"/>
+              </w:rPr>
+              <w:t xml:space="preserve">- </w:t>
+            </w:r>
+            <w:r>
               <w:rPr>
                 <w:rFonts w:asciiTheme="majorHAnsi" w:hAnsiTheme="majorHAnsi" w:cstheme="majorHAnsi"/>
                 <w:shd w:val="clear" w:color="auto" w:fill="BDD6EE" w:themeFill="accent5" w:themeFillTint="66"/>
               </w:rPr>
-            </w:pPr>
-            <w:r>
-              <w:rPr>
-                <w:rFonts w:asciiTheme="majorHAnsi" w:hAnsiTheme="majorHAnsi" w:cstheme="majorHAnsi"/>
-              </w:rPr>
-              <w:tab/>
-            </w:r>
-            <w:r>
-              <w:rPr>
-                <w:rFonts w:asciiTheme="majorHAnsi" w:hAnsiTheme="majorHAnsi" w:cstheme="majorHAnsi"/>
-              </w:rPr>
-              <w:tab/>
-            </w:r>
-            <w:r>
-              <w:rPr>
-                <w:rFonts w:asciiTheme="majorHAnsi" w:hAnsiTheme="majorHAnsi" w:cstheme="majorHAnsi"/>
-              </w:rPr>
-              <w:tab/>
-            </w:r>
-            <w:r>
-              <w:rPr>
-                <w:rFonts w:asciiTheme="majorHAnsi" w:hAnsiTheme="majorHAnsi" w:cstheme="majorHAnsi"/>
-              </w:rPr>
-              <w:t xml:space="preserve">- </w:t>
-            </w:r>
-            <w:r>
-              <w:rPr>
-                <w:rFonts w:asciiTheme="majorHAnsi" w:hAnsiTheme="majorHAnsi" w:cstheme="majorHAnsi"/>
-                <w:shd w:val="clear" w:color="auto" w:fill="BDD6EE" w:themeFill="accent5" w:themeFillTint="66"/>
-              </w:rPr>
-              <w:t>cache/</w:t>
-            </w:r>
-          </w:p>
-          <w:p>
-            <w:pPr>
-              <w:rPr>
-                <w:rFonts w:asciiTheme="majorHAnsi" w:hAnsiTheme="majorHAnsi" w:cstheme="majorHAnsi"/>
-                <w:shd w:val="clear" w:color="auto" w:fill="BDD6EE" w:themeFill="accent5" w:themeFillTint="66"/>
-              </w:rPr>
-            </w:pPr>
-            <w:r>
-              <w:rPr>
-                <w:rFonts w:asciiTheme="majorHAnsi" w:hAnsiTheme="majorHAnsi" w:cstheme="majorHAnsi"/>
-              </w:rPr>
-              <w:tab/>
-            </w:r>
-            <w:r>
-              <w:rPr>
-                <w:rFonts w:asciiTheme="majorHAnsi" w:hAnsiTheme="majorHAnsi" w:cstheme="majorHAnsi"/>
-              </w:rPr>
-              <w:tab/>
-            </w:r>
-            <w:r>
-              <w:rPr>
-                <w:rFonts w:asciiTheme="majorHAnsi" w:hAnsiTheme="majorHAnsi" w:cstheme="majorHAnsi"/>
-              </w:rPr>
-              <w:tab/>
-            </w:r>
-            <w:r>
-              <w:rPr>
-                <w:rFonts w:asciiTheme="majorHAnsi" w:hAnsiTheme="majorHAnsi" w:cstheme="majorHAnsi"/>
-              </w:rPr>
-              <w:t xml:space="preserve">- </w:t>
-            </w:r>
-            <w:r>
-              <w:rPr>
-                <w:rFonts w:asciiTheme="majorHAnsi" w:hAnsiTheme="majorHAnsi" w:cstheme="majorHAnsi"/>
-                <w:shd w:val="clear" w:color="auto" w:fill="BDD6EE" w:themeFill="accent5" w:themeFillTint="66"/>
-              </w:rPr>
-              <w:t>logs/</w:t>
-            </w:r>
-          </w:p>
-          <w:p>
-            <w:pPr>
-              <w:rPr>
-                <w:rFonts w:asciiTheme="majorHAnsi" w:hAnsiTheme="majorHAnsi" w:cstheme="majorHAnsi"/>
-                <w:shd w:val="clear" w:color="auto" w:fill="BDD6EE" w:themeFill="accent5" w:themeFillTint="66"/>
-              </w:rPr>
-            </w:pPr>
-            <w:r>
-              <w:rPr>
-                <w:rFonts w:asciiTheme="majorHAnsi" w:hAnsiTheme="majorHAnsi" w:cstheme="majorHAnsi"/>
-              </w:rPr>
-              <w:tab/>
-            </w:r>
-            <w:r>
-              <w:rPr>
-                <w:rFonts w:asciiTheme="majorHAnsi" w:hAnsiTheme="majorHAnsi" w:cstheme="majorHAnsi"/>
-              </w:rPr>
-              <w:tab/>
-            </w:r>
-            <w:r>
-              <w:rPr>
-                <w:rFonts w:asciiTheme="majorHAnsi" w:hAnsiTheme="majorHAnsi" w:cstheme="majorHAnsi"/>
-              </w:rPr>
-              <w:tab/>
-            </w:r>
-            <w:r>
-              <w:rPr>
-                <w:rFonts w:asciiTheme="majorHAnsi" w:hAnsiTheme="majorHAnsi" w:cstheme="majorHAnsi"/>
-              </w:rPr>
-              <w:t xml:space="preserve">- </w:t>
-            </w:r>
-            <w:r>
-              <w:rPr>
-                <w:rFonts w:asciiTheme="majorHAnsi" w:hAnsiTheme="majorHAnsi" w:cstheme="majorHAnsi"/>
-                <w:shd w:val="clear" w:color="auto" w:fill="BDD6EE" w:themeFill="accent5" w:themeFillTint="66"/>
-              </w:rPr>
               <w:t>languages/</w:t>
             </w:r>
           </w:p>
@@ -3881,16 +3622,8 @@
               <w:rPr>
                 <w:rFonts w:asciiTheme="majorHAnsi" w:hAnsiTheme="majorHAnsi" w:cstheme="majorHAnsi"/>
               </w:rPr>
-              <w:t>.</w:t>
-            </w:r>
-            <w:proofErr w:type="spellStart"/>
-            <w:r>
-              <w:rPr>
-                <w:rFonts w:asciiTheme="majorHAnsi" w:hAnsiTheme="majorHAnsi" w:cstheme="majorHAnsi"/>
-              </w:rPr>
-              <w:t>htaccess</w:t>
-            </w:r>
-            <w:proofErr w:type="spellEnd"/>
+              <w:t>.htaccess</w:t>
+            </w:r>
           </w:p>
           <w:p>
             <w:pPr>
@@ -4192,32 +3925,20 @@
                                 <w:b/>
                                 <w:color w:val="0070C0"/>
                               </w:rPr>
-                              <w:t>$</w:t>
+                              <w:t>$firstName</w:t>
                             </w:r>
-                            <w:proofErr w:type="spellStart"/>
-                            <w:r>
-                              <w:rPr>
-                                <w:rFonts w:ascii="Courier New" w:hAnsi="Courier New" w:cs="Courier New"/>
-                                <w:b/>
-                                <w:color w:val="0070C0"/>
-                              </w:rPr>
-                              <w:t>firstName</w:t>
-                            </w:r>
-                            <w:proofErr w:type="spellEnd"/>
                             <w:r>
                               <w:rPr>
                                 <w:rFonts w:ascii="Courier New" w:hAnsi="Courier New" w:cs="Courier New"/>
                               </w:rPr>
                               <w:t xml:space="preserve"> = “</w:t>
                             </w:r>
-                            <w:proofErr w:type="spellStart"/>
                             <w:r>
                               <w:rPr>
                                 <w:rFonts w:ascii="Courier New" w:hAnsi="Courier New" w:cs="Courier New"/>
                               </w:rPr>
                               <w:t>Ama</w:t>
                             </w:r>
-                            <w:proofErr w:type="spellEnd"/>
                             <w:r>
                               <w:rPr>
                                 <w:rFonts w:ascii="Courier New" w:hAnsi="Courier New" w:cs="Courier New"/>
@@ -4237,18 +3958,8 @@
                                 <w:b/>
                                 <w:color w:val="0070C0"/>
                               </w:rPr>
-                              <w:t>$</w:t>
+                              <w:t>$lastName</w:t>
                             </w:r>
-                            <w:proofErr w:type="spellStart"/>
-                            <w:r>
-                              <w:rPr>
-                                <w:rFonts w:ascii="Courier New" w:hAnsi="Courier New" w:cs="Courier New"/>
-                                <w:b/>
-                                <w:color w:val="0070C0"/>
-                              </w:rPr>
-                              <w:t>lastName</w:t>
-                            </w:r>
-                            <w:proofErr w:type="spellEnd"/>
                             <w:r>
                               <w:rPr>
                                 <w:rFonts w:ascii="Courier New" w:hAnsi="Courier New" w:cs="Courier New"/>
@@ -4285,7 +3996,7 @@
               </wp:anchor>
             </w:drawing>
           </mc:Choice>
-          <mc:Fallback xmlns:w16cid="http://schemas.microsoft.com/office/word/2016/wordml/cid" xmlns:am3d="http://schemas.microsoft.com/office/drawing/2017/model3d" xmlns:aink="http://schemas.microsoft.com/office/drawing/2016/ink" xmlns:cx8="http://schemas.microsoft.com/office/drawing/2016/5/14/chartex" xmlns:cx7="http://schemas.microsoft.com/office/drawing/2016/5/13/chartex" xmlns:cx6="http://schemas.microsoft.com/office/drawing/2016/5/12/chartex" xmlns:cx5="http://schemas.microsoft.com/office/drawing/2016/5/11/chartex" xmlns:cx4="http://schemas.microsoft.com/office/drawing/2016/5/10/chartex" xmlns:cx3="http://schemas.microsoft.com/office/drawing/2016/5/9/chartex">
+          <mc:Fallback xmlns:cx3="http://schemas.microsoft.com/office/drawing/2016/5/9/chartex" xmlns:cx4="http://schemas.microsoft.com/office/drawing/2016/5/10/chartex" xmlns:cx5="http://schemas.microsoft.com/office/drawing/2016/5/11/chartex" xmlns:cx6="http://schemas.microsoft.com/office/drawing/2016/5/12/chartex" xmlns:cx7="http://schemas.microsoft.com/office/drawing/2016/5/13/chartex" xmlns:cx8="http://schemas.microsoft.com/office/drawing/2016/5/14/chartex" xmlns:aink="http://schemas.microsoft.com/office/drawing/2016/ink" xmlns:am3d="http://schemas.microsoft.com/office/drawing/2017/model3d" xmlns:w16cid="http://schemas.microsoft.com/office/word/2016/wordml/cid">
             <w:pict>
               <v:shapetype w14:anchorId="7B1C5412" id="_x0000_t202" coordsize="21600,21600" o:spt="202" path="m,l,21600r21600,l21600,xe">
                 <v:stroke joinstyle="miter"/>
@@ -4660,7 +4371,7 @@
               </wp:anchor>
             </w:drawing>
           </mc:Choice>
-          <mc:Fallback xmlns:w16cid="http://schemas.microsoft.com/office/word/2016/wordml/cid" xmlns:am3d="http://schemas.microsoft.com/office/drawing/2017/model3d" xmlns:aink="http://schemas.microsoft.com/office/drawing/2016/ink" xmlns:cx8="http://schemas.microsoft.com/office/drawing/2016/5/14/chartex" xmlns:cx7="http://schemas.microsoft.com/office/drawing/2016/5/13/chartex" xmlns:cx6="http://schemas.microsoft.com/office/drawing/2016/5/12/chartex" xmlns:cx5="http://schemas.microsoft.com/office/drawing/2016/5/11/chartex" xmlns:cx4="http://schemas.microsoft.com/office/drawing/2016/5/10/chartex" xmlns:cx3="http://schemas.microsoft.com/office/drawing/2016/5/9/chartex">
+          <mc:Fallback xmlns:cx3="http://schemas.microsoft.com/office/drawing/2016/5/9/chartex" xmlns:cx4="http://schemas.microsoft.com/office/drawing/2016/5/10/chartex" xmlns:cx5="http://schemas.microsoft.com/office/drawing/2016/5/11/chartex" xmlns:cx6="http://schemas.microsoft.com/office/drawing/2016/5/12/chartex" xmlns:cx7="http://schemas.microsoft.com/office/drawing/2016/5/13/chartex" xmlns:cx8="http://schemas.microsoft.com/office/drawing/2016/5/14/chartex" xmlns:aink="http://schemas.microsoft.com/office/drawing/2016/ink" xmlns:am3d="http://schemas.microsoft.com/office/drawing/2017/model3d" xmlns:w16cid="http://schemas.microsoft.com/office/word/2016/wordml/cid">
             <w:pict>
               <v:shape w14:anchorId="03F2641E" id="Text Box 1" o:spid="_x0000_s1027" type="#_x0000_t202" style="position:absolute;margin-left:3.75pt;margin-top:1.7pt;width:910.5pt;height:103.5pt;z-index:-251657216;visibility:visible;mso-wrap-style:square;mso-height-percent:0;mso-wrap-distance-left:9pt;mso-wrap-distance-top:0;mso-wrap-distance-right:9pt;mso-wrap-distance-bottom:0;mso-position-horizontal:absolute;mso-position-horizontal-relative:text;mso-position-vertical:absolute;mso-position-vertical-relative:text;mso-height-percent:0;mso-height-relative:margin;v-text-anchor:top" o:gfxdata="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" fillcolor="#f2f2f2 [3052]" strokecolor="#bfbfbf [2412]" strokeweight=".5pt">
                 <v:textbox>
@@ -4937,7 +4648,6 @@
                               </w:rPr>
                               <w:t xml:space="preserve">function </w:t>
                             </w:r>
-                            <w:proofErr w:type="spellStart"/>
                             <w:r>
                               <w:rPr>
                                 <w:rFonts w:ascii="Courier New" w:hAnsi="Courier New" w:cs="Courier New"/>
@@ -4946,7 +4656,6 @@
                               </w:rPr>
                               <w:t>get_name</w:t>
                             </w:r>
-                            <w:proofErr w:type="spellEnd"/>
                             <w:r>
                               <w:rPr>
                                 <w:rFonts w:ascii="Courier New" w:hAnsi="Courier New" w:cs="Courier New"/>
@@ -4997,7 +4706,7 @@
               </wp:anchor>
             </w:drawing>
           </mc:Choice>
-          <mc:Fallback xmlns:w16cid="http://schemas.microsoft.com/office/word/2016/wordml/cid" xmlns:am3d="http://schemas.microsoft.com/office/drawing/2017/model3d" xmlns:aink="http://schemas.microsoft.com/office/drawing/2016/ink" xmlns:cx8="http://schemas.microsoft.com/office/drawing/2016/5/14/chartex" xmlns:cx7="http://schemas.microsoft.com/office/drawing/2016/5/13/chartex" xmlns:cx6="http://schemas.microsoft.com/office/drawing/2016/5/12/chartex" xmlns:cx5="http://schemas.microsoft.com/office/drawing/2016/5/11/chartex" xmlns:cx4="http://schemas.microsoft.com/office/drawing/2016/5/10/chartex" xmlns:cx3="http://schemas.microsoft.com/office/drawing/2016/5/9/chartex">
+          <mc:Fallback xmlns:cx3="http://schemas.microsoft.com/office/drawing/2016/5/9/chartex" xmlns:cx4="http://schemas.microsoft.com/office/drawing/2016/5/10/chartex" xmlns:cx5="http://schemas.microsoft.com/office/drawing/2016/5/11/chartex" xmlns:cx6="http://schemas.microsoft.com/office/drawing/2016/5/12/chartex" xmlns:cx7="http://schemas.microsoft.com/office/drawing/2016/5/13/chartex" xmlns:cx8="http://schemas.microsoft.com/office/drawing/2016/5/14/chartex" xmlns:aink="http://schemas.microsoft.com/office/drawing/2016/ink" xmlns:am3d="http://schemas.microsoft.com/office/drawing/2017/model3d" xmlns:w16cid="http://schemas.microsoft.com/office/word/2016/wordml/cid">
             <w:pict>
               <v:shape w14:anchorId="28A86E81" id="Text Box 3" o:spid="_x0000_s1028" type="#_x0000_t202" style="position:absolute;margin-left:0;margin-top:22.5pt;width:910.5pt;height:103.5pt;z-index:-251653120;visibility:visible;mso-wrap-style:square;mso-height-percent:0;mso-wrap-distance-left:9pt;mso-wrap-distance-top:0;mso-wrap-distance-right:9pt;mso-wrap-distance-bottom:0;mso-position-horizontal:absolute;mso-position-horizontal-relative:text;mso-position-vertical:absolute;mso-position-vertical-relative:text;mso-height-percent:0;mso-height-relative:margin;v-text-anchor:top" o:gfxdata="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" fillcolor="#f2f2f2 [3052]" strokecolor="#bfbfbf [2412]" strokeweight=".5pt">
                 <v:textbox>
@@ -5118,19 +4827,11 @@
         </w:rPr>
         <w:t>This should be “</w:t>
       </w:r>
-      <w:proofErr w:type="spellStart"/>
       <w:r>
         <w:rPr>
           <w:rFonts w:asciiTheme="majorHAnsi" w:hAnsiTheme="majorHAnsi" w:cstheme="majorHAnsi"/>
         </w:rPr>
-        <w:t>StudlyCaps</w:t>
-      </w:r>
-      <w:proofErr w:type="spellEnd"/>
-      <w:r>
-        <w:rPr>
-          <w:rFonts w:asciiTheme="majorHAnsi" w:hAnsiTheme="majorHAnsi" w:cstheme="majorHAnsi"/>
-        </w:rPr>
-        <w:t>”</w:t>
+        <w:t>StudlyCaps”</w:t>
       </w:r>
       <w:r>
         <w:rPr>
@@ -5214,7 +4915,6 @@
                               </w:rPr>
                               <w:t xml:space="preserve">class </w:t>
                             </w:r>
-                            <w:proofErr w:type="spellStart"/>
                             <w:r>
                               <w:rPr>
                                 <w:rFonts w:ascii="Courier New" w:hAnsi="Courier New" w:cs="Courier New"/>
@@ -5231,7 +4931,6 @@
                               </w:rPr>
                               <w:t>Role</w:t>
                             </w:r>
-                            <w:proofErr w:type="spellEnd"/>
                             <w:r>
                               <w:rPr>
                                 <w:rFonts w:ascii="Courier New" w:hAnsi="Courier New" w:cs="Courier New"/>
@@ -5296,18 +4995,8 @@
                                 <w:b/>
                                 <w:color w:val="C00000"/>
                               </w:rPr>
-                              <w:t>_</w:t>
+                              <w:t>_calculateArea</w:t>
                             </w:r>
-                            <w:proofErr w:type="spellStart"/>
-                            <w:r>
-                              <w:rPr>
-                                <w:rFonts w:ascii="Courier New" w:hAnsi="Courier New" w:cs="Courier New"/>
-                                <w:b/>
-                                <w:color w:val="C00000"/>
-                              </w:rPr>
-                              <w:t>calculateArea</w:t>
-                            </w:r>
-                            <w:proofErr w:type="spellEnd"/>
                             <w:r>
                               <w:rPr>
                                 <w:rFonts w:ascii="Courier New" w:hAnsi="Courier New" w:cs="Courier New"/>
@@ -5371,7 +5060,7 @@
               </wp:anchor>
             </w:drawing>
           </mc:Choice>
-          <mc:Fallback xmlns:w16cid="http://schemas.microsoft.com/office/word/2016/wordml/cid" xmlns:am3d="http://schemas.microsoft.com/office/drawing/2017/model3d" xmlns:aink="http://schemas.microsoft.com/office/drawing/2016/ink" xmlns:cx8="http://schemas.microsoft.com/office/drawing/2016/5/14/chartex" xmlns:cx7="http://schemas.microsoft.com/office/drawing/2016/5/13/chartex" xmlns:cx6="http://schemas.microsoft.com/office/drawing/2016/5/12/chartex" xmlns:cx5="http://schemas.microsoft.com/office/drawing/2016/5/11/chartex" xmlns:cx4="http://schemas.microsoft.com/office/drawing/2016/5/10/chartex" xmlns:cx3="http://schemas.microsoft.com/office/drawing/2016/5/9/chartex">
+          <mc:Fallback xmlns:cx3="http://schemas.microsoft.com/office/drawing/2016/5/9/chartex" xmlns:cx4="http://schemas.microsoft.com/office/drawing/2016/5/10/chartex" xmlns:cx5="http://schemas.microsoft.com/office/drawing/2016/5/11/chartex" xmlns:cx6="http://schemas.microsoft.com/office/drawing/2016/5/12/chartex" xmlns:cx7="http://schemas.microsoft.com/office/drawing/2016/5/13/chartex" xmlns:cx8="http://schemas.microsoft.com/office/drawing/2016/5/14/chartex" xmlns:aink="http://schemas.microsoft.com/office/drawing/2016/ink" xmlns:am3d="http://schemas.microsoft.com/office/drawing/2017/model3d" xmlns:w16cid="http://schemas.microsoft.com/office/word/2016/wordml/cid">
             <w:pict>
               <v:shape w14:anchorId="10526AE8" id="Text Box 4" o:spid="_x0000_s1029" type="#_x0000_t202" style="position:absolute;margin-left:0;margin-top:0;width:910.5pt;height:174.75pt;z-index:-251651072;visibility:visible;mso-wrap-style:square;mso-height-percent:0;mso-wrap-distance-left:9pt;mso-wrap-distance-top:0;mso-wrap-distance-right:9pt;mso-wrap-distance-bottom:0;mso-position-horizontal:absolute;mso-position-horizontal-relative:text;mso-position-vertical:absolute;mso-position-vertical-relative:text;mso-height-percent:0;mso-height-relative:margin;v-text-anchor:top" o:gfxdata="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" fillcolor="#f2f2f2 [3052]" strokecolor="#bfbfbf [2412]" strokeweight=".5pt">
                 <v:textbox>
@@ -5734,63 +5423,7 @@
                               <w:rPr>
                                 <w:rFonts w:ascii="Courier New" w:hAnsi="Courier New" w:cs="Courier New"/>
                               </w:rPr>
-                              <w:t xml:space="preserve">  * types of database (such as: </w:t>
-                            </w:r>
-                            <w:proofErr w:type="spellStart"/>
-                            <w:r>
-                              <w:rPr>
-                                <w:rFonts w:ascii="Courier New" w:hAnsi="Courier New" w:cs="Courier New"/>
-                              </w:rPr>
-                              <w:t>msSQL</w:t>
-                            </w:r>
-                            <w:proofErr w:type="spellEnd"/>
-                            <w:r>
-                              <w:rPr>
-                                <w:rFonts w:ascii="Courier New" w:hAnsi="Courier New" w:cs="Courier New"/>
-                              </w:rPr>
-                              <w:t xml:space="preserve">, </w:t>
-                            </w:r>
-                            <w:proofErr w:type="spellStart"/>
-                            <w:r>
-                              <w:rPr>
-                                <w:rFonts w:ascii="Courier New" w:hAnsi="Courier New" w:cs="Courier New"/>
-                              </w:rPr>
-                              <w:t>mySQL</w:t>
-                            </w:r>
-                            <w:proofErr w:type="spellEnd"/>
-                            <w:r>
-                              <w:rPr>
-                                <w:rFonts w:ascii="Courier New" w:hAnsi="Courier New" w:cs="Courier New"/>
-                              </w:rPr>
-                              <w:t xml:space="preserve">, </w:t>
-                            </w:r>
-                            <w:proofErr w:type="spellStart"/>
-                            <w:r>
-                              <w:rPr>
-                                <w:rFonts w:ascii="Courier New" w:hAnsi="Courier New" w:cs="Courier New"/>
-                              </w:rPr>
-                              <w:t>mySQLi</w:t>
-                            </w:r>
-                            <w:proofErr w:type="spellEnd"/>
-                            <w:r>
-                              <w:rPr>
-                                <w:rFonts w:ascii="Courier New" w:hAnsi="Courier New" w:cs="Courier New"/>
-                              </w:rPr>
-                              <w:t xml:space="preserve"> and </w:t>
-                            </w:r>
-                            <w:proofErr w:type="spellStart"/>
-                            <w:r>
-                              <w:rPr>
-                                <w:rFonts w:ascii="Courier New" w:hAnsi="Courier New" w:cs="Courier New"/>
-                              </w:rPr>
-                              <w:t>postgres</w:t>
-                            </w:r>
-                            <w:proofErr w:type="spellEnd"/>
-                            <w:r>
-                              <w:rPr>
-                                <w:rFonts w:ascii="Courier New" w:hAnsi="Courier New" w:cs="Courier New"/>
-                              </w:rPr>
-                              <w:t>) and PDO. It</w:t>
+                              <w:t xml:space="preserve">  * types of database (such as: msSQL, mySQL, mySQLi and postgres) and PDO. It</w:t>
                             </w:r>
                           </w:p>
                           <w:p>
@@ -5887,14 +5520,12 @@
                               </w:rPr>
                               <w:t xml:space="preserve">:       </w:t>
                             </w:r>
-                            <w:proofErr w:type="spellStart"/>
                             <w:r>
                               <w:rPr>
                                 <w:rFonts w:ascii="Courier New" w:hAnsi="Courier New" w:cs="Courier New"/>
                               </w:rPr>
                               <w:t>Stvdi</w:t>
                             </w:r>
-                            <w:proofErr w:type="spellEnd"/>
                           </w:p>
                           <w:p>
                             <w:pPr>
@@ -5908,19 +5539,11 @@
                               </w:rPr>
                               <w:t xml:space="preserve">  * @author:        </w:t>
                             </w:r>
-                            <w:proofErr w:type="spellStart"/>
                             <w:r>
                               <w:rPr>
                                 <w:rFonts w:ascii="Courier New" w:hAnsi="Courier New" w:cs="Courier New"/>
                               </w:rPr>
-                              <w:t>Jencube</w:t>
-                            </w:r>
-                            <w:proofErr w:type="spellEnd"/>
-                            <w:r>
-                              <w:rPr>
-                                <w:rFonts w:ascii="Courier New" w:hAnsi="Courier New" w:cs="Courier New"/>
-                              </w:rPr>
-                              <w:t xml:space="preserve"> Team</w:t>
+                              <w:t>Jencube Team</w:t>
                             </w:r>
                           </w:p>
                           <w:p>
@@ -5977,16 +5600,8 @@
                               <w:rPr>
                                 <w:rFonts w:ascii="Courier New" w:hAnsi="Courier New" w:cs="Courier New"/>
                               </w:rPr>
-                              <w:t xml:space="preserve">  * @copyright:     Copyright (c) 2013 - 2015 </w:t>
+                              <w:t xml:space="preserve">  * @copyright:     Copyright (c) 2013 - 2015 Jencube</w:t>
                             </w:r>
-                            <w:proofErr w:type="spellStart"/>
-                            <w:r>
-                              <w:rPr>
-                                <w:rFonts w:ascii="Courier New" w:hAnsi="Courier New" w:cs="Courier New"/>
-                              </w:rPr>
-                              <w:t>Jencube</w:t>
-                            </w:r>
-                            <w:proofErr w:type="spellEnd"/>
                           </w:p>
                           <w:p>
                             <w:pPr>
@@ -5998,16 +5613,8 @@
                               <w:rPr>
                                 <w:rFonts w:ascii="Courier New" w:hAnsi="Courier New" w:cs="Courier New"/>
                               </w:rPr>
-                              <w:t xml:space="preserve">  * @twitter:       @deusex0 &amp; @</w:t>
+                              <w:t xml:space="preserve">  * @twitter:       @deusex0 &amp; @One_Oracle</w:t>
                             </w:r>
-                            <w:proofErr w:type="spellStart"/>
-                            <w:r>
-                              <w:rPr>
-                                <w:rFonts w:ascii="Courier New" w:hAnsi="Courier New" w:cs="Courier New"/>
-                              </w:rPr>
-                              <w:t>One_Oracle</w:t>
-                            </w:r>
-                            <w:proofErr w:type="spellEnd"/>
                           </w:p>
                           <w:p>
                             <w:pPr>
@@ -6019,30 +5626,8 @@
                               <w:rPr>
                                 <w:rFonts w:ascii="Courier New" w:hAnsi="Courier New" w:cs="Courier New"/>
                               </w:rPr>
-                              <w:t xml:space="preserve">  * @</w:t>
+                              <w:t xml:space="preserve">  * @filesource     includes/libraries/database.class.php</w:t>
                             </w:r>
-                            <w:proofErr w:type="spellStart"/>
-                            <w:r>
-                              <w:rPr>
-                                <w:rFonts w:ascii="Courier New" w:hAnsi="Courier New" w:cs="Courier New"/>
-                              </w:rPr>
-                              <w:t>filesource</w:t>
-                            </w:r>
-                            <w:proofErr w:type="spellEnd"/>
-                            <w:r>
-                              <w:rPr>
-                                <w:rFonts w:ascii="Courier New" w:hAnsi="Courier New" w:cs="Courier New"/>
-                              </w:rPr>
-                              <w:t xml:space="preserve">     includes/libraries/</w:t>
-                            </w:r>
-                            <w:proofErr w:type="spellStart"/>
-                            <w:r>
-                              <w:rPr>
-                                <w:rFonts w:ascii="Courier New" w:hAnsi="Courier New" w:cs="Courier New"/>
-                              </w:rPr>
-                              <w:t>database.class.php</w:t>
-                            </w:r>
-                            <w:proofErr w:type="spellEnd"/>
                           </w:p>
                           <w:p>
                             <w:pPr>
@@ -6087,7 +5672,7 @@
               </wp:anchor>
             </w:drawing>
           </mc:Choice>
-          <mc:Fallback xmlns:w16cid="http://schemas.microsoft.com/office/word/2016/wordml/cid" xmlns:am3d="http://schemas.microsoft.com/office/drawing/2017/model3d" xmlns:aink="http://schemas.microsoft.com/office/drawing/2016/ink" xmlns:cx8="http://schemas.microsoft.com/office/drawing/2016/5/14/chartex" xmlns:cx7="http://schemas.microsoft.com/office/drawing/2016/5/13/chartex" xmlns:cx6="http://schemas.microsoft.com/office/drawing/2016/5/12/chartex" xmlns:cx5="http://schemas.microsoft.com/office/drawing/2016/5/11/chartex" xmlns:cx4="http://schemas.microsoft.com/office/drawing/2016/5/10/chartex" xmlns:cx3="http://schemas.microsoft.com/office/drawing/2016/5/9/chartex">
+          <mc:Fallback xmlns:cx3="http://schemas.microsoft.com/office/drawing/2016/5/9/chartex" xmlns:cx4="http://schemas.microsoft.com/office/drawing/2016/5/10/chartex" xmlns:cx5="http://schemas.microsoft.com/office/drawing/2016/5/11/chartex" xmlns:cx6="http://schemas.microsoft.com/office/drawing/2016/5/12/chartex" xmlns:cx7="http://schemas.microsoft.com/office/drawing/2016/5/13/chartex" xmlns:cx8="http://schemas.microsoft.com/office/drawing/2016/5/14/chartex" xmlns:aink="http://schemas.microsoft.com/office/drawing/2016/ink" xmlns:am3d="http://schemas.microsoft.com/office/drawing/2017/model3d" xmlns:w16cid="http://schemas.microsoft.com/office/word/2016/wordml/cid">
             <w:pict>
               <v:shape w14:anchorId="485C5E61" id="Text Box 5" o:spid="_x0000_s1030" type="#_x0000_t202" style="position:absolute;margin-left:0;margin-top:29.05pt;width:910.5pt;height:393pt;z-index:-251649024;visibility:visible;mso-wrap-style:square;mso-height-percent:0;mso-wrap-distance-left:9pt;mso-wrap-distance-top:0;mso-wrap-distance-right:9pt;mso-wrap-distance-bottom:0;mso-position-horizontal:absolute;mso-position-horizontal-relative:text;mso-position-vertical:absolute;mso-position-vertical-relative:text;mso-height-percent:0;mso-height-relative:margin;v-text-anchor:top" o:gfxdata="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" fillcolor="#f2f2f2 [3052]" strokecolor="#bfbfbf [2412]" strokeweight=".5pt">
                 <v:textbox>
@@ -6758,7 +6343,7 @@
               </wp:anchor>
             </w:drawing>
           </mc:Choice>
-          <mc:Fallback xmlns:w16cid="http://schemas.microsoft.com/office/word/2016/wordml/cid" xmlns:am3d="http://schemas.microsoft.com/office/drawing/2017/model3d" xmlns:aink="http://schemas.microsoft.com/office/drawing/2016/ink" xmlns:cx8="http://schemas.microsoft.com/office/drawing/2016/5/14/chartex" xmlns:cx7="http://schemas.microsoft.com/office/drawing/2016/5/13/chartex" xmlns:cx6="http://schemas.microsoft.com/office/drawing/2016/5/12/chartex" xmlns:cx5="http://schemas.microsoft.com/office/drawing/2016/5/11/chartex" xmlns:cx4="http://schemas.microsoft.com/office/drawing/2016/5/10/chartex" xmlns:cx3="http://schemas.microsoft.com/office/drawing/2016/5/9/chartex">
+          <mc:Fallback xmlns:cx3="http://schemas.microsoft.com/office/drawing/2016/5/9/chartex" xmlns:cx4="http://schemas.microsoft.com/office/drawing/2016/5/10/chartex" xmlns:cx5="http://schemas.microsoft.com/office/drawing/2016/5/11/chartex" xmlns:cx6="http://schemas.microsoft.com/office/drawing/2016/5/12/chartex" xmlns:cx7="http://schemas.microsoft.com/office/drawing/2016/5/13/chartex" xmlns:cx8="http://schemas.microsoft.com/office/drawing/2016/5/14/chartex" xmlns:aink="http://schemas.microsoft.com/office/drawing/2016/ink" xmlns:am3d="http://schemas.microsoft.com/office/drawing/2017/model3d" xmlns:w16cid="http://schemas.microsoft.com/office/word/2016/wordml/cid">
             <w:pict>
               <v:shape w14:anchorId="2733865D" id="Text Box 6" o:spid="_x0000_s1031" type="#_x0000_t202" style="position:absolute;margin-left:0;margin-top:32.9pt;width:910.5pt;height:179.25pt;z-index:-251646976;visibility:visible;mso-wrap-style:square;mso-height-percent:0;mso-wrap-distance-left:9pt;mso-wrap-distance-top:0;mso-wrap-distance-right:9pt;mso-wrap-distance-bottom:0;mso-position-horizontal:absolute;mso-position-horizontal-relative:text;mso-position-vertical:absolute;mso-position-vertical-relative:text;mso-height-percent:0;mso-height-relative:margin;v-text-anchor:top" o:gfxdata="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" fillcolor="#f2f2f2 [3052]" strokecolor="#bfbfbf [2412]" strokeweight=".5pt">
                 <v:textbox>
@@ -7238,21 +6823,7 @@
               <w:rPr>
                 <w:rFonts w:asciiTheme="majorHAnsi" w:hAnsiTheme="majorHAnsi" w:cstheme="majorHAnsi"/>
               </w:rPr>
-              <w:t>[</w:t>
-            </w:r>
-            <w:proofErr w:type="spellStart"/>
-            <w:r>
-              <w:rPr>
-                <w:rFonts w:asciiTheme="majorHAnsi" w:hAnsiTheme="majorHAnsi" w:cstheme="majorHAnsi"/>
-              </w:rPr>
-              <w:t>fileName</w:t>
-            </w:r>
-            <w:proofErr w:type="spellEnd"/>
-            <w:r>
-              <w:rPr>
-                <w:rFonts w:asciiTheme="majorHAnsi" w:hAnsiTheme="majorHAnsi" w:cstheme="majorHAnsi"/>
-              </w:rPr>
-              <w:t>].</w:t>
+              <w:t>[fileName].</w:t>
             </w:r>
             <w:r>
               <w:rPr>
@@ -7274,7 +6845,6 @@
                 <w:rFonts w:asciiTheme="majorHAnsi" w:hAnsiTheme="majorHAnsi" w:cstheme="majorHAnsi"/>
               </w:rPr>
             </w:pPr>
-            <w:proofErr w:type="spellStart"/>
             <w:r>
               <w:rPr>
                 <w:rFonts w:asciiTheme="majorHAnsi" w:hAnsiTheme="majorHAnsi" w:cstheme="majorHAnsi"/>
@@ -7287,15 +6857,13 @@
               </w:rPr>
               <w:t>hook</w:t>
             </w:r>
-            <w:proofErr w:type="spellEnd"/>
-          </w:p>
-          <w:p>
-            <w:pPr>
-              <w:rPr>
-                <w:rFonts w:asciiTheme="majorHAnsi" w:hAnsiTheme="majorHAnsi" w:cstheme="majorHAnsi"/>
-              </w:rPr>
-            </w:pPr>
-            <w:proofErr w:type="spellStart"/>
+          </w:p>
+          <w:p>
+            <w:pPr>
+              <w:rPr>
+                <w:rFonts w:asciiTheme="majorHAnsi" w:hAnsiTheme="majorHAnsi" w:cstheme="majorHAnsi"/>
+              </w:rPr>
+            </w:pPr>
             <w:r>
               <w:rPr>
                 <w:rFonts w:asciiTheme="majorHAnsi" w:hAnsiTheme="majorHAnsi" w:cstheme="majorHAnsi"/>
@@ -7308,15 +6876,13 @@
               </w:rPr>
               <w:t>hook</w:t>
             </w:r>
-            <w:proofErr w:type="spellEnd"/>
-          </w:p>
-          <w:p>
-            <w:pPr>
-              <w:rPr>
-                <w:rFonts w:asciiTheme="majorHAnsi" w:hAnsiTheme="majorHAnsi" w:cstheme="majorHAnsi"/>
-              </w:rPr>
-            </w:pPr>
-            <w:proofErr w:type="spellStart"/>
+          </w:p>
+          <w:p>
+            <w:pPr>
+              <w:rPr>
+                <w:rFonts w:asciiTheme="majorHAnsi" w:hAnsiTheme="majorHAnsi" w:cstheme="majorHAnsi"/>
+              </w:rPr>
+            </w:pPr>
             <w:r>
               <w:rPr>
                 <w:rFonts w:asciiTheme="majorHAnsi" w:hAnsiTheme="majorHAnsi" w:cstheme="majorHAnsi"/>
@@ -7329,7 +6895,6 @@
               </w:rPr>
               <w:t>hook</w:t>
             </w:r>
-            <w:proofErr w:type="spellEnd"/>
           </w:p>
         </w:tc>
         <w:tc>
@@ -7346,97 +6911,67 @@
               <w:rPr>
                 <w:rFonts w:asciiTheme="majorHAnsi" w:hAnsiTheme="majorHAnsi" w:cstheme="majorHAnsi"/>
               </w:rPr>
-              <w:t>[</w:t>
-            </w:r>
-            <w:proofErr w:type="spellStart"/>
-            <w:r>
-              <w:rPr>
-                <w:rFonts w:asciiTheme="majorHAnsi" w:hAnsiTheme="majorHAnsi" w:cstheme="majorHAnsi"/>
-              </w:rPr>
-              <w:t>fileName</w:t>
-            </w:r>
-            <w:proofErr w:type="spellEnd"/>
-            <w:r>
-              <w:rPr>
-                <w:rFonts w:asciiTheme="majorHAnsi" w:hAnsiTheme="majorHAnsi" w:cstheme="majorHAnsi"/>
-              </w:rPr>
-              <w:t>].</w:t>
-            </w:r>
-            <w:proofErr w:type="spellStart"/>
-            <w:r>
-              <w:rPr>
-                <w:rFonts w:asciiTheme="majorHAnsi" w:hAnsiTheme="majorHAnsi" w:cstheme="majorHAnsi"/>
-              </w:rPr>
-              <w:t>lang</w:t>
-            </w:r>
-            <w:proofErr w:type="spellEnd"/>
-          </w:p>
-          <w:p>
-            <w:pPr>
-              <w:rPr>
-                <w:rFonts w:asciiTheme="majorHAnsi" w:hAnsiTheme="majorHAnsi" w:cstheme="majorHAnsi"/>
-              </w:rPr>
-            </w:pPr>
-          </w:p>
-          <w:p>
-            <w:pPr>
-              <w:rPr>
-                <w:rFonts w:asciiTheme="majorHAnsi" w:hAnsiTheme="majorHAnsi" w:cstheme="majorHAnsi"/>
-              </w:rPr>
-            </w:pPr>
-            <w:proofErr w:type="spellStart"/>
+              <w:t>[fileName].lang</w:t>
+            </w:r>
+          </w:p>
+          <w:p>
+            <w:pPr>
+              <w:rPr>
+                <w:rFonts w:asciiTheme="majorHAnsi" w:hAnsiTheme="majorHAnsi" w:cstheme="majorHAnsi"/>
+              </w:rPr>
+            </w:pPr>
+          </w:p>
+          <w:p>
+            <w:pPr>
+              <w:rPr>
+                <w:rFonts w:asciiTheme="majorHAnsi" w:hAnsiTheme="majorHAnsi" w:cstheme="majorHAnsi"/>
+              </w:rPr>
+            </w:pPr>
             <w:r>
               <w:rPr>
                 <w:rFonts w:asciiTheme="majorHAnsi" w:hAnsiTheme="majorHAnsi" w:cstheme="majorHAnsi"/>
               </w:rPr>
               <w:t>enUk.lang</w:t>
             </w:r>
-            <w:proofErr w:type="spellEnd"/>
-          </w:p>
-          <w:p>
-            <w:pPr>
-              <w:rPr>
-                <w:rFonts w:asciiTheme="majorHAnsi" w:hAnsiTheme="majorHAnsi" w:cstheme="majorHAnsi"/>
-              </w:rPr>
-            </w:pPr>
-            <w:proofErr w:type="spellStart"/>
+          </w:p>
+          <w:p>
+            <w:pPr>
+              <w:rPr>
+                <w:rFonts w:asciiTheme="majorHAnsi" w:hAnsiTheme="majorHAnsi" w:cstheme="majorHAnsi"/>
+              </w:rPr>
+            </w:pPr>
             <w:r>
               <w:rPr>
                 <w:rFonts w:asciiTheme="majorHAnsi" w:hAnsiTheme="majorHAnsi" w:cstheme="majorHAnsi"/>
               </w:rPr>
               <w:t>hausa.lang</w:t>
             </w:r>
-            <w:proofErr w:type="spellEnd"/>
-          </w:p>
-          <w:p>
-            <w:pPr>
-              <w:rPr>
-                <w:rFonts w:asciiTheme="majorHAnsi" w:hAnsiTheme="majorHAnsi" w:cstheme="majorHAnsi"/>
-              </w:rPr>
-            </w:pPr>
-            <w:proofErr w:type="spellStart"/>
+          </w:p>
+          <w:p>
+            <w:pPr>
+              <w:rPr>
+                <w:rFonts w:asciiTheme="majorHAnsi" w:hAnsiTheme="majorHAnsi" w:cstheme="majorHAnsi"/>
+              </w:rPr>
+            </w:pPr>
             <w:r>
               <w:rPr>
                 <w:rFonts w:asciiTheme="majorHAnsi" w:hAnsiTheme="majorHAnsi" w:cstheme="majorHAnsi"/>
               </w:rPr>
               <w:t>french.lang</w:t>
             </w:r>
-            <w:proofErr w:type="spellEnd"/>
-          </w:p>
-          <w:p>
-            <w:pPr>
-              <w:rPr>
-                <w:rFonts w:asciiTheme="majorHAnsi" w:hAnsiTheme="majorHAnsi" w:cstheme="majorHAnsi"/>
-              </w:rPr>
-            </w:pPr>
-            <w:proofErr w:type="spellStart"/>
+          </w:p>
+          <w:p>
+            <w:pPr>
+              <w:rPr>
+                <w:rFonts w:asciiTheme="majorHAnsi" w:hAnsiTheme="majorHAnsi" w:cstheme="majorHAnsi"/>
+              </w:rPr>
+            </w:pPr>
             <w:r>
               <w:rPr>
                 <w:rFonts w:asciiTheme="majorHAnsi" w:hAnsiTheme="majorHAnsi" w:cstheme="majorHAnsi"/>
               </w:rPr>
               <w:t>enUS.lang</w:t>
             </w:r>
-            <w:proofErr w:type="spellEnd"/>
           </w:p>
         </w:tc>
         <w:tc>
@@ -7453,51 +6988,28 @@
               <w:rPr>
                 <w:rFonts w:asciiTheme="majorHAnsi" w:hAnsiTheme="majorHAnsi" w:cstheme="majorHAnsi"/>
               </w:rPr>
-              <w:t>[</w:t>
-            </w:r>
-            <w:proofErr w:type="spellStart"/>
-            <w:r>
-              <w:rPr>
-                <w:rFonts w:asciiTheme="majorHAnsi" w:hAnsiTheme="majorHAnsi" w:cstheme="majorHAnsi"/>
-              </w:rPr>
-              <w:t>fileName</w:t>
-            </w:r>
-            <w:proofErr w:type="spellEnd"/>
-            <w:r>
-              <w:rPr>
-                <w:rFonts w:asciiTheme="majorHAnsi" w:hAnsiTheme="majorHAnsi" w:cstheme="majorHAnsi"/>
-              </w:rPr>
-              <w:t>].</w:t>
-            </w:r>
-            <w:proofErr w:type="spellStart"/>
-            <w:r>
-              <w:rPr>
-                <w:rFonts w:asciiTheme="majorHAnsi" w:hAnsiTheme="majorHAnsi" w:cstheme="majorHAnsi"/>
-              </w:rPr>
-              <w:t>c</w:t>
-            </w:r>
-            <w:r>
-              <w:rPr>
-                <w:rFonts w:asciiTheme="majorHAnsi" w:hAnsiTheme="majorHAnsi" w:cstheme="majorHAnsi"/>
-              </w:rPr>
-              <w:t>fg</w:t>
-            </w:r>
-            <w:proofErr w:type="spellEnd"/>
-          </w:p>
-          <w:p>
-            <w:pPr>
-              <w:rPr>
-                <w:rFonts w:asciiTheme="majorHAnsi" w:hAnsiTheme="majorHAnsi" w:cstheme="majorHAnsi"/>
-              </w:rPr>
-            </w:pPr>
-          </w:p>
-          <w:p>
-            <w:pPr>
-              <w:rPr>
-                <w:rFonts w:asciiTheme="majorHAnsi" w:hAnsiTheme="majorHAnsi" w:cstheme="majorHAnsi"/>
-              </w:rPr>
-            </w:pPr>
-            <w:proofErr w:type="spellStart"/>
+              <w:t>[fileName].</w:t>
+            </w:r>
+            <w:r>
+              <w:rPr>
+                <w:rFonts w:asciiTheme="majorHAnsi" w:hAnsiTheme="majorHAnsi" w:cstheme="majorHAnsi"/>
+              </w:rPr>
+              <w:t>cfg</w:t>
+            </w:r>
+          </w:p>
+          <w:p>
+            <w:pPr>
+              <w:rPr>
+                <w:rFonts w:asciiTheme="majorHAnsi" w:hAnsiTheme="majorHAnsi" w:cstheme="majorHAnsi"/>
+              </w:rPr>
+            </w:pPr>
+          </w:p>
+          <w:p>
+            <w:pPr>
+              <w:rPr>
+                <w:rFonts w:asciiTheme="majorHAnsi" w:hAnsiTheme="majorHAnsi" w:cstheme="majorHAnsi"/>
+              </w:rPr>
+            </w:pPr>
             <w:r>
               <w:rPr>
                 <w:rFonts w:asciiTheme="majorHAnsi" w:hAnsiTheme="majorHAnsi" w:cstheme="majorHAnsi"/>
@@ -7508,7 +7020,20 @@
               <w:rPr>
                 <w:rFonts w:asciiTheme="majorHAnsi" w:hAnsiTheme="majorHAnsi" w:cstheme="majorHAnsi"/>
               </w:rPr>
-              <w:t>c</w:t>
+              <w:t>ccfg</w:t>
+            </w:r>
+          </w:p>
+          <w:p>
+            <w:pPr>
+              <w:rPr>
+                <w:rFonts w:asciiTheme="majorHAnsi" w:hAnsiTheme="majorHAnsi" w:cstheme="majorHAnsi"/>
+              </w:rPr>
+            </w:pPr>
+            <w:r>
+              <w:rPr>
+                <w:rFonts w:asciiTheme="majorHAnsi" w:hAnsiTheme="majorHAnsi" w:cstheme="majorHAnsi"/>
+              </w:rPr>
+              <w:t>user.</w:t>
             </w:r>
             <w:r>
               <w:rPr>
@@ -7516,34 +7041,6 @@
               </w:rPr>
               <w:t>cfg</w:t>
             </w:r>
-            <w:proofErr w:type="spellEnd"/>
-          </w:p>
-          <w:p>
-            <w:pPr>
-              <w:rPr>
-                <w:rFonts w:asciiTheme="majorHAnsi" w:hAnsiTheme="majorHAnsi" w:cstheme="majorHAnsi"/>
-              </w:rPr>
-            </w:pPr>
-            <w:proofErr w:type="spellStart"/>
-            <w:r>
-              <w:rPr>
-                <w:rFonts w:asciiTheme="majorHAnsi" w:hAnsiTheme="majorHAnsi" w:cstheme="majorHAnsi"/>
-              </w:rPr>
-              <w:t>user.</w:t>
-            </w:r>
-            <w:r>
-              <w:rPr>
-                <w:rFonts w:asciiTheme="majorHAnsi" w:hAnsiTheme="majorHAnsi" w:cstheme="majorHAnsi"/>
-              </w:rPr>
-              <w:t>c</w:t>
-            </w:r>
-            <w:r>
-              <w:rPr>
-                <w:rFonts w:asciiTheme="majorHAnsi" w:hAnsiTheme="majorHAnsi" w:cstheme="majorHAnsi"/>
-              </w:rPr>
-              <w:t>fg</w:t>
-            </w:r>
-            <w:proofErr w:type="spellEnd"/>
           </w:p>
         </w:tc>
         <w:tc>
@@ -7560,67 +7057,41 @@
               <w:rPr>
                 <w:rFonts w:asciiTheme="majorHAnsi" w:hAnsiTheme="majorHAnsi" w:cstheme="majorHAnsi"/>
               </w:rPr>
-              <w:t>[</w:t>
-            </w:r>
-            <w:proofErr w:type="spellStart"/>
-            <w:r>
-              <w:rPr>
-                <w:rFonts w:asciiTheme="majorHAnsi" w:hAnsiTheme="majorHAnsi" w:cstheme="majorHAnsi"/>
-              </w:rPr>
-              <w:t>fileName</w:t>
-            </w:r>
-            <w:proofErr w:type="spellEnd"/>
-            <w:r>
-              <w:rPr>
-                <w:rFonts w:asciiTheme="majorHAnsi" w:hAnsiTheme="majorHAnsi" w:cstheme="majorHAnsi"/>
-              </w:rPr>
-              <w:t>].</w:t>
-            </w:r>
-            <w:proofErr w:type="spellStart"/>
-            <w:r>
-              <w:rPr>
-                <w:rFonts w:asciiTheme="majorHAnsi" w:hAnsiTheme="majorHAnsi" w:cstheme="majorHAnsi"/>
-              </w:rPr>
-              <w:t>tpl</w:t>
-            </w:r>
-            <w:proofErr w:type="spellEnd"/>
-          </w:p>
-          <w:p>
-            <w:pPr>
-              <w:rPr>
-                <w:rFonts w:asciiTheme="majorHAnsi" w:hAnsiTheme="majorHAnsi" w:cstheme="majorHAnsi"/>
-              </w:rPr>
-            </w:pPr>
-          </w:p>
-          <w:p>
-            <w:pPr>
-              <w:rPr>
-                <w:rFonts w:asciiTheme="majorHAnsi" w:hAnsiTheme="majorHAnsi" w:cstheme="majorHAnsi"/>
-              </w:rPr>
-            </w:pPr>
-            <w:proofErr w:type="spellStart"/>
+              <w:t>[fileName].tpl</w:t>
+            </w:r>
+          </w:p>
+          <w:p>
+            <w:pPr>
+              <w:rPr>
+                <w:rFonts w:asciiTheme="majorHAnsi" w:hAnsiTheme="majorHAnsi" w:cstheme="majorHAnsi"/>
+              </w:rPr>
+            </w:pPr>
+          </w:p>
+          <w:p>
+            <w:pPr>
+              <w:rPr>
+                <w:rFonts w:asciiTheme="majorHAnsi" w:hAnsiTheme="majorHAnsi" w:cstheme="majorHAnsi"/>
+              </w:rPr>
+            </w:pPr>
             <w:r>
               <w:rPr>
                 <w:rFonts w:asciiTheme="majorHAnsi" w:hAnsiTheme="majorHAnsi" w:cstheme="majorHAnsi"/>
               </w:rPr>
               <w:t>header.tpl</w:t>
             </w:r>
-            <w:proofErr w:type="spellEnd"/>
-          </w:p>
-          <w:p>
-            <w:pPr>
-              <w:rPr>
-                <w:rFonts w:asciiTheme="majorHAnsi" w:hAnsiTheme="majorHAnsi" w:cstheme="majorHAnsi"/>
-              </w:rPr>
-            </w:pPr>
-            <w:proofErr w:type="spellStart"/>
+          </w:p>
+          <w:p>
+            <w:pPr>
+              <w:rPr>
+                <w:rFonts w:asciiTheme="majorHAnsi" w:hAnsiTheme="majorHAnsi" w:cstheme="majorHAnsi"/>
+              </w:rPr>
+            </w:pPr>
             <w:r>
               <w:rPr>
                 <w:rFonts w:asciiTheme="majorHAnsi" w:hAnsiTheme="majorHAnsi" w:cstheme="majorHAnsi"/>
               </w:rPr>
               <w:t>footer.tpl</w:t>
             </w:r>
-            <w:proofErr w:type="spellEnd"/>
           </w:p>
           <w:p>
             <w:pPr>
@@ -7644,38 +7115,8 @@
               <w:rPr>
                 <w:rFonts w:asciiTheme="majorHAnsi" w:hAnsiTheme="majorHAnsi" w:cstheme="majorHAnsi"/>
               </w:rPr>
-              <w:t>[</w:t>
-            </w:r>
-            <w:proofErr w:type="spellStart"/>
-            <w:r>
-              <w:rPr>
-                <w:rFonts w:asciiTheme="majorHAnsi" w:hAnsiTheme="majorHAnsi" w:cstheme="majorHAnsi"/>
-              </w:rPr>
-              <w:t>fi</w:t>
-            </w:r>
-            <w:bookmarkStart w:id="0" w:name="_GoBack"/>
-            <w:bookmarkEnd w:id="0"/>
-            <w:r>
-              <w:rPr>
-                <w:rFonts w:asciiTheme="majorHAnsi" w:hAnsiTheme="majorHAnsi" w:cstheme="majorHAnsi"/>
-              </w:rPr>
-              <w:t>leName</w:t>
-            </w:r>
-            <w:proofErr w:type="spellEnd"/>
-            <w:r>
-              <w:rPr>
-                <w:rFonts w:asciiTheme="majorHAnsi" w:hAnsiTheme="majorHAnsi" w:cstheme="majorHAnsi"/>
-              </w:rPr>
-              <w:t>/timestamp].</w:t>
-            </w:r>
-            <w:proofErr w:type="spellStart"/>
-            <w:r>
-              <w:rPr>
-                <w:rFonts w:asciiTheme="majorHAnsi" w:hAnsiTheme="majorHAnsi" w:cstheme="majorHAnsi"/>
-              </w:rPr>
-              <w:t>cch</w:t>
-            </w:r>
-            <w:proofErr w:type="spellEnd"/>
+              <w:t>[fileName/timestamp].cch</w:t>
+            </w:r>
           </w:p>
           <w:p>
             <w:pPr>

</xml_diff>